<commit_message>
SRS version 1.0.1 fixed spelling mistakes
</commit_message>
<xml_diff>
--- a/SRS_g18.docx
+++ b/SRS_g18.docx
@@ -366,7 +366,7 @@
     <w:tbl>
       <w:tblPr>
         <w:jc w:val="left"/>
-        <w:tblInd w:w="3521" w:type="dxa"/>
+        <w:tblInd w:w="3516" w:type="dxa"/>
         <w:tblBorders>
           <w:top w:val="single" w:sz="2" w:space="0" w:color="000001"/>
           <w:left w:val="single" w:sz="2" w:space="0" w:color="000001"/>
@@ -377,13 +377,13 @@
         </w:tblBorders>
         <w:tblCellMar>
           <w:top w:w="28" w:type="dxa"/>
-          <w:left w:w="98" w:type="dxa"/>
+          <w:left w:w="92" w:type="dxa"/>
           <w:bottom w:w="28" w:type="dxa"/>
           <w:right w:w="105" w:type="dxa"/>
         </w:tblCellMar>
       </w:tblPr>
       <w:tblGrid>
-        <w:gridCol w:w="1901"/>
+        <w:gridCol w:w="1899"/>
         <w:gridCol w:w="4000"/>
       </w:tblGrid>
       <w:tr>
@@ -392,7 +392,7 @@
         </w:trPr>
         <w:tc>
           <w:tcPr>
-            <w:tcW w:w="1901" w:type="dxa"/>
+            <w:tcW w:w="1899" w:type="dxa"/>
             <w:tcBorders>
               <w:top w:val="single" w:sz="2" w:space="0" w:color="000001"/>
               <w:left w:val="single" w:sz="2" w:space="0" w:color="000001"/>
@@ -403,7 +403,7 @@
             </w:tcBorders>
             <w:shd w:fill="FFFFFF" w:val="clear"/>
             <w:tcMar>
-              <w:left w:w="98" w:type="dxa"/>
+              <w:left w:w="92" w:type="dxa"/>
             </w:tcMar>
             <w:vAlign w:val="center"/>
           </w:tcPr>
@@ -458,7 +458,7 @@
             </w:tcBorders>
             <w:shd w:fill="FFFFFF" w:val="clear"/>
             <w:tcMar>
-              <w:left w:w="98" w:type="dxa"/>
+              <w:left w:w="92" w:type="dxa"/>
             </w:tcMar>
             <w:vAlign w:val="center"/>
           </w:tcPr>
@@ -496,7 +496,23 @@
                 <w:u w:val="none"/>
                 <w:effect w:val="none"/>
               </w:rPr>
-              <w:t>1.0</w:t>
+              <w:t>1.0.</w:t>
+            </w:r>
+            <w:r>
+              <w:rPr>
+                <w:rFonts w:ascii="Times New Roman" w:hAnsi="Times New Roman"/>
+                <w:b w:val="false"/>
+                <w:i w:val="false"/>
+                <w:caps w:val="false"/>
+                <w:smallCaps w:val="false"/>
+                <w:strike w:val="false"/>
+                <w:dstrike w:val="false"/>
+                <w:color w:val="000000"/>
+                <w:sz w:val="24"/>
+                <w:u w:val="none"/>
+                <w:effect w:val="none"/>
+              </w:rPr>
+              <w:t>1</w:t>
             </w:r>
           </w:p>
         </w:tc>
@@ -507,7 +523,7 @@
         </w:trPr>
         <w:tc>
           <w:tcPr>
-            <w:tcW w:w="1901" w:type="dxa"/>
+            <w:tcW w:w="1899" w:type="dxa"/>
             <w:tcBorders>
               <w:top w:val="single" w:sz="2" w:space="0" w:color="000001"/>
               <w:left w:val="single" w:sz="2" w:space="0" w:color="000001"/>
@@ -518,7 +534,7 @@
             </w:tcBorders>
             <w:shd w:fill="FFFFFF" w:val="clear"/>
             <w:tcMar>
-              <w:left w:w="98" w:type="dxa"/>
+              <w:left w:w="92" w:type="dxa"/>
             </w:tcMar>
             <w:vAlign w:val="center"/>
           </w:tcPr>
@@ -573,7 +589,7 @@
             </w:tcBorders>
             <w:shd w:fill="FFFFFF" w:val="clear"/>
             <w:tcMar>
-              <w:left w:w="98" w:type="dxa"/>
+              <w:left w:w="92" w:type="dxa"/>
             </w:tcMar>
             <w:vAlign w:val="center"/>
           </w:tcPr>
@@ -597,7 +613,7 @@
         </w:trPr>
         <w:tc>
           <w:tcPr>
-            <w:tcW w:w="1901" w:type="dxa"/>
+            <w:tcW w:w="1899" w:type="dxa"/>
             <w:tcBorders>
               <w:top w:val="single" w:sz="2" w:space="0" w:color="000001"/>
               <w:left w:val="single" w:sz="2" w:space="0" w:color="000001"/>
@@ -608,7 +624,7 @@
             </w:tcBorders>
             <w:shd w:fill="FFFFFF" w:val="clear"/>
             <w:tcMar>
-              <w:left w:w="98" w:type="dxa"/>
+              <w:left w:w="92" w:type="dxa"/>
             </w:tcMar>
             <w:vAlign w:val="center"/>
           </w:tcPr>
@@ -663,7 +679,7 @@
             </w:tcBorders>
             <w:shd w:fill="FFFFFF" w:val="clear"/>
             <w:tcMar>
-              <w:left w:w="98" w:type="dxa"/>
+              <w:left w:w="92" w:type="dxa"/>
             </w:tcMar>
             <w:vAlign w:val="center"/>
           </w:tcPr>
@@ -712,7 +728,7 @@
         </w:trPr>
         <w:tc>
           <w:tcPr>
-            <w:tcW w:w="1901" w:type="dxa"/>
+            <w:tcW w:w="1899" w:type="dxa"/>
             <w:tcBorders>
               <w:top w:val="single" w:sz="2" w:space="0" w:color="000001"/>
               <w:left w:val="single" w:sz="2" w:space="0" w:color="000001"/>
@@ -723,7 +739,7 @@
             </w:tcBorders>
             <w:shd w:fill="FFFFFF" w:val="clear"/>
             <w:tcMar>
-              <w:left w:w="98" w:type="dxa"/>
+              <w:left w:w="92" w:type="dxa"/>
             </w:tcMar>
             <w:vAlign w:val="center"/>
           </w:tcPr>
@@ -778,7 +794,7 @@
             </w:tcBorders>
             <w:shd w:fill="FFFFFF" w:val="clear"/>
             <w:tcMar>
-              <w:left w:w="98" w:type="dxa"/>
+              <w:left w:w="92" w:type="dxa"/>
             </w:tcMar>
             <w:vAlign w:val="center"/>
           </w:tcPr>
@@ -827,7 +843,7 @@
         </w:trPr>
         <w:tc>
           <w:tcPr>
-            <w:tcW w:w="1901" w:type="dxa"/>
+            <w:tcW w:w="1899" w:type="dxa"/>
             <w:tcBorders>
               <w:top w:val="single" w:sz="2" w:space="0" w:color="000001"/>
               <w:left w:val="single" w:sz="2" w:space="0" w:color="000001"/>
@@ -838,7 +854,7 @@
             </w:tcBorders>
             <w:shd w:fill="FFFFFF" w:val="clear"/>
             <w:tcMar>
-              <w:left w:w="98" w:type="dxa"/>
+              <w:left w:w="92" w:type="dxa"/>
             </w:tcMar>
             <w:vAlign w:val="center"/>
           </w:tcPr>
@@ -893,7 +909,7 @@
             </w:tcBorders>
             <w:shd w:fill="FFFFFF" w:val="clear"/>
             <w:tcMar>
-              <w:left w:w="98" w:type="dxa"/>
+              <w:left w:w="92" w:type="dxa"/>
             </w:tcMar>
             <w:vAlign w:val="center"/>
           </w:tcPr>
@@ -942,7 +958,7 @@
         </w:trPr>
         <w:tc>
           <w:tcPr>
-            <w:tcW w:w="1901" w:type="dxa"/>
+            <w:tcW w:w="1899" w:type="dxa"/>
             <w:tcBorders>
               <w:top w:val="single" w:sz="2" w:space="0" w:color="000001"/>
               <w:left w:val="single" w:sz="2" w:space="0" w:color="000001"/>
@@ -953,7 +969,7 @@
             </w:tcBorders>
             <w:shd w:fill="FFFFFF" w:val="clear"/>
             <w:tcMar>
-              <w:left w:w="98" w:type="dxa"/>
+              <w:left w:w="92" w:type="dxa"/>
             </w:tcMar>
             <w:vAlign w:val="center"/>
           </w:tcPr>
@@ -1008,7 +1024,7 @@
             </w:tcBorders>
             <w:shd w:fill="FFFFFF" w:val="clear"/>
             <w:tcMar>
-              <w:left w:w="98" w:type="dxa"/>
+              <w:left w:w="92" w:type="dxa"/>
             </w:tcMar>
             <w:vAlign w:val="center"/>
           </w:tcPr>
@@ -1032,7 +1048,7 @@
         </w:trPr>
         <w:tc>
           <w:tcPr>
-            <w:tcW w:w="1901" w:type="dxa"/>
+            <w:tcW w:w="1899" w:type="dxa"/>
             <w:tcBorders>
               <w:top w:val="single" w:sz="2" w:space="0" w:color="000001"/>
               <w:left w:val="single" w:sz="2" w:space="0" w:color="000001"/>
@@ -1043,7 +1059,7 @@
             </w:tcBorders>
             <w:shd w:fill="FFFFFF" w:val="clear"/>
             <w:tcMar>
-              <w:left w:w="98" w:type="dxa"/>
+              <w:left w:w="92" w:type="dxa"/>
             </w:tcMar>
             <w:vAlign w:val="center"/>
           </w:tcPr>
@@ -1098,7 +1114,7 @@
             </w:tcBorders>
             <w:shd w:fill="FFFFFF" w:val="clear"/>
             <w:tcMar>
-              <w:left w:w="98" w:type="dxa"/>
+              <w:left w:w="92" w:type="dxa"/>
             </w:tcMar>
             <w:vAlign w:val="center"/>
           </w:tcPr>
@@ -1258,7 +1274,7 @@
         </w:trPr>
         <w:tc>
           <w:tcPr>
-            <w:tcW w:w="1901" w:type="dxa"/>
+            <w:tcW w:w="1899" w:type="dxa"/>
             <w:tcBorders>
               <w:top w:val="single" w:sz="2" w:space="0" w:color="000001"/>
               <w:left w:val="single" w:sz="2" w:space="0" w:color="000001"/>
@@ -1269,7 +1285,7 @@
             </w:tcBorders>
             <w:shd w:fill="FFFFFF" w:val="clear"/>
             <w:tcMar>
-              <w:left w:w="98" w:type="dxa"/>
+              <w:left w:w="92" w:type="dxa"/>
             </w:tcMar>
             <w:vAlign w:val="center"/>
           </w:tcPr>
@@ -1324,7 +1340,7 @@
             </w:tcBorders>
             <w:shd w:fill="FFFFFF" w:val="clear"/>
             <w:tcMar>
-              <w:left w:w="98" w:type="dxa"/>
+              <w:left w:w="92" w:type="dxa"/>
             </w:tcMar>
             <w:vAlign w:val="center"/>
           </w:tcPr>
@@ -1348,7 +1364,7 @@
         </w:trPr>
         <w:tc>
           <w:tcPr>
-            <w:tcW w:w="1901" w:type="dxa"/>
+            <w:tcW w:w="1899" w:type="dxa"/>
             <w:tcBorders>
               <w:top w:val="single" w:sz="2" w:space="0" w:color="000001"/>
               <w:left w:val="single" w:sz="2" w:space="0" w:color="000001"/>
@@ -1359,7 +1375,7 @@
             </w:tcBorders>
             <w:shd w:fill="FFFFFF" w:val="clear"/>
             <w:tcMar>
-              <w:left w:w="98" w:type="dxa"/>
+              <w:left w:w="92" w:type="dxa"/>
             </w:tcMar>
             <w:vAlign w:val="center"/>
           </w:tcPr>
@@ -1414,7 +1430,7 @@
             </w:tcBorders>
             <w:shd w:fill="FFFFFF" w:val="clear"/>
             <w:tcMar>
-              <w:left w:w="98" w:type="dxa"/>
+              <w:left w:w="92" w:type="dxa"/>
             </w:tcMar>
             <w:vAlign w:val="center"/>
           </w:tcPr>
@@ -1438,7 +1454,7 @@
         </w:trPr>
         <w:tc>
           <w:tcPr>
-            <w:tcW w:w="1901" w:type="dxa"/>
+            <w:tcW w:w="1899" w:type="dxa"/>
             <w:tcBorders>
               <w:top w:val="single" w:sz="2" w:space="0" w:color="000001"/>
               <w:left w:val="single" w:sz="2" w:space="0" w:color="000001"/>
@@ -1449,7 +1465,7 @@
             </w:tcBorders>
             <w:shd w:fill="FFFFFF" w:val="clear"/>
             <w:tcMar>
-              <w:left w:w="98" w:type="dxa"/>
+              <w:left w:w="92" w:type="dxa"/>
             </w:tcMar>
             <w:vAlign w:val="center"/>
           </w:tcPr>
@@ -1504,7 +1520,7 @@
             </w:tcBorders>
             <w:shd w:fill="FFFFFF" w:val="clear"/>
             <w:tcMar>
-              <w:left w:w="98" w:type="dxa"/>
+              <w:left w:w="92" w:type="dxa"/>
             </w:tcMar>
             <w:vAlign w:val="center"/>
           </w:tcPr>
@@ -1553,7 +1569,7 @@
         </w:trPr>
         <w:tc>
           <w:tcPr>
-            <w:tcW w:w="1901" w:type="dxa"/>
+            <w:tcW w:w="1899" w:type="dxa"/>
             <w:tcBorders>
               <w:top w:val="single" w:sz="2" w:space="0" w:color="000001"/>
               <w:left w:val="single" w:sz="2" w:space="0" w:color="000001"/>
@@ -1564,7 +1580,7 @@
             </w:tcBorders>
             <w:shd w:fill="FFFFFF" w:val="clear"/>
             <w:tcMar>
-              <w:left w:w="98" w:type="dxa"/>
+              <w:left w:w="92" w:type="dxa"/>
             </w:tcMar>
             <w:vAlign w:val="center"/>
           </w:tcPr>
@@ -1619,7 +1635,7 @@
             </w:tcBorders>
             <w:shd w:fill="FFFFFF" w:val="clear"/>
             <w:tcMar>
-              <w:left w:w="98" w:type="dxa"/>
+              <w:left w:w="92" w:type="dxa"/>
             </w:tcMar>
             <w:vAlign w:val="center"/>
           </w:tcPr>
@@ -1691,7 +1707,7 @@
     <w:tbl>
       <w:tblPr>
         <w:jc w:val="left"/>
-        <w:tblInd w:w="76" w:type="dxa"/>
+        <w:tblInd w:w="47" w:type="dxa"/>
         <w:tblBorders>
           <w:top w:val="single" w:sz="12" w:space="0" w:color="000001"/>
           <w:left w:val="single" w:sz="12" w:space="0" w:color="000001"/>
@@ -1702,16 +1718,16 @@
         </w:tblBorders>
         <w:tblCellMar>
           <w:top w:w="28" w:type="dxa"/>
-          <w:left w:w="60" w:type="dxa"/>
+          <w:left w:w="30" w:type="dxa"/>
           <w:bottom w:w="28" w:type="dxa"/>
           <w:right w:w="105" w:type="dxa"/>
         </w:tblCellMar>
       </w:tblPr>
       <w:tblGrid>
-        <w:gridCol w:w="1375"/>
+        <w:gridCol w:w="1373"/>
         <w:gridCol w:w="1780"/>
         <w:gridCol w:w="2471"/>
-        <w:gridCol w:w="3852"/>
+        <w:gridCol w:w="3853"/>
       </w:tblGrid>
       <w:tr>
         <w:trPr>
@@ -1719,7 +1735,7 @@
         </w:trPr>
         <w:tc>
           <w:tcPr>
-            <w:tcW w:w="1375" w:type="dxa"/>
+            <w:tcW w:w="1373" w:type="dxa"/>
             <w:tcBorders>
               <w:top w:val="single" w:sz="12" w:space="0" w:color="000001"/>
               <w:left w:val="single" w:sz="12" w:space="0" w:color="000001"/>
@@ -1730,7 +1746,7 @@
             </w:tcBorders>
             <w:shd w:fill="FFFFFF" w:val="clear"/>
             <w:tcMar>
-              <w:left w:w="60" w:type="dxa"/>
+              <w:left w:w="30" w:type="dxa"/>
             </w:tcMar>
             <w:vAlign w:val="center"/>
           </w:tcPr>
@@ -1785,7 +1801,7 @@
             </w:tcBorders>
             <w:shd w:fill="FFFFFF" w:val="clear"/>
             <w:tcMar>
-              <w:left w:w="98" w:type="dxa"/>
+              <w:left w:w="92" w:type="dxa"/>
             </w:tcMar>
             <w:vAlign w:val="center"/>
           </w:tcPr>
@@ -1840,7 +1856,7 @@
             </w:tcBorders>
             <w:shd w:fill="FFFFFF" w:val="clear"/>
             <w:tcMar>
-              <w:left w:w="98" w:type="dxa"/>
+              <w:left w:w="92" w:type="dxa"/>
             </w:tcMar>
             <w:vAlign w:val="center"/>
           </w:tcPr>
@@ -1884,7 +1900,7 @@
         </w:tc>
         <w:tc>
           <w:tcPr>
-            <w:tcW w:w="3852" w:type="dxa"/>
+            <w:tcW w:w="3853" w:type="dxa"/>
             <w:tcBorders>
               <w:top w:val="single" w:sz="12" w:space="0" w:color="000001"/>
               <w:left w:val="single" w:sz="2" w:space="0" w:color="000001"/>
@@ -1895,7 +1911,7 @@
             </w:tcBorders>
             <w:shd w:fill="FFFFFF" w:val="clear"/>
             <w:tcMar>
-              <w:left w:w="98" w:type="dxa"/>
+              <w:left w:w="92" w:type="dxa"/>
             </w:tcMar>
             <w:vAlign w:val="center"/>
           </w:tcPr>
@@ -1944,7 +1960,7 @@
         </w:trPr>
         <w:tc>
           <w:tcPr>
-            <w:tcW w:w="1375" w:type="dxa"/>
+            <w:tcW w:w="1373" w:type="dxa"/>
             <w:tcBorders>
               <w:top w:val="single" w:sz="2" w:space="0" w:color="000001"/>
               <w:left w:val="single" w:sz="12" w:space="0" w:color="000001"/>
@@ -1955,7 +1971,7 @@
             </w:tcBorders>
             <w:shd w:fill="FFFFFF" w:val="clear"/>
             <w:tcMar>
-              <w:left w:w="60" w:type="dxa"/>
+              <w:left w:w="30" w:type="dxa"/>
             </w:tcMar>
             <w:vAlign w:val="center"/>
           </w:tcPr>
@@ -1985,7 +2001,7 @@
             </w:tcBorders>
             <w:shd w:fill="FFFFFF" w:val="clear"/>
             <w:tcMar>
-              <w:left w:w="98" w:type="dxa"/>
+              <w:left w:w="92" w:type="dxa"/>
             </w:tcMar>
             <w:vAlign w:val="center"/>
           </w:tcPr>
@@ -2015,7 +2031,7 @@
             </w:tcBorders>
             <w:shd w:fill="FFFFFF" w:val="clear"/>
             <w:tcMar>
-              <w:left w:w="98" w:type="dxa"/>
+              <w:left w:w="92" w:type="dxa"/>
             </w:tcMar>
             <w:vAlign w:val="center"/>
           </w:tcPr>
@@ -2034,7 +2050,7 @@
         </w:tc>
         <w:tc>
           <w:tcPr>
-            <w:tcW w:w="3852" w:type="dxa"/>
+            <w:tcW w:w="3853" w:type="dxa"/>
             <w:tcBorders>
               <w:top w:val="single" w:sz="2" w:space="0" w:color="000001"/>
               <w:left w:val="single" w:sz="2" w:space="0" w:color="000001"/>
@@ -2045,7 +2061,7 @@
             </w:tcBorders>
             <w:shd w:fill="FFFFFF" w:val="clear"/>
             <w:tcMar>
-              <w:left w:w="98" w:type="dxa"/>
+              <w:left w:w="92" w:type="dxa"/>
             </w:tcMar>
             <w:vAlign w:val="center"/>
           </w:tcPr>
@@ -2069,7 +2085,7 @@
         </w:trPr>
         <w:tc>
           <w:tcPr>
-            <w:tcW w:w="1375" w:type="dxa"/>
+            <w:tcW w:w="1373" w:type="dxa"/>
             <w:tcBorders>
               <w:top w:val="single" w:sz="2" w:space="0" w:color="000001"/>
               <w:left w:val="single" w:sz="12" w:space="0" w:color="000001"/>
@@ -2080,7 +2096,7 @@
             </w:tcBorders>
             <w:shd w:fill="FFFFFF" w:val="clear"/>
             <w:tcMar>
-              <w:left w:w="60" w:type="dxa"/>
+              <w:left w:w="30" w:type="dxa"/>
             </w:tcMar>
             <w:vAlign w:val="center"/>
           </w:tcPr>
@@ -2110,7 +2126,7 @@
             </w:tcBorders>
             <w:shd w:fill="FFFFFF" w:val="clear"/>
             <w:tcMar>
-              <w:left w:w="98" w:type="dxa"/>
+              <w:left w:w="92" w:type="dxa"/>
             </w:tcMar>
             <w:vAlign w:val="center"/>
           </w:tcPr>
@@ -2140,7 +2156,7 @@
             </w:tcBorders>
             <w:shd w:fill="FFFFFF" w:val="clear"/>
             <w:tcMar>
-              <w:left w:w="98" w:type="dxa"/>
+              <w:left w:w="92" w:type="dxa"/>
             </w:tcMar>
             <w:vAlign w:val="center"/>
           </w:tcPr>
@@ -2159,7 +2175,7 @@
         </w:tc>
         <w:tc>
           <w:tcPr>
-            <w:tcW w:w="3852" w:type="dxa"/>
+            <w:tcW w:w="3853" w:type="dxa"/>
             <w:tcBorders>
               <w:top w:val="single" w:sz="2" w:space="0" w:color="000001"/>
               <w:left w:val="single" w:sz="2" w:space="0" w:color="000001"/>
@@ -2170,7 +2186,7 @@
             </w:tcBorders>
             <w:shd w:fill="FFFFFF" w:val="clear"/>
             <w:tcMar>
-              <w:left w:w="98" w:type="dxa"/>
+              <w:left w:w="92" w:type="dxa"/>
             </w:tcMar>
             <w:vAlign w:val="center"/>
           </w:tcPr>
@@ -2194,7 +2210,7 @@
         </w:trPr>
         <w:tc>
           <w:tcPr>
-            <w:tcW w:w="1375" w:type="dxa"/>
+            <w:tcW w:w="1373" w:type="dxa"/>
             <w:tcBorders>
               <w:top w:val="single" w:sz="2" w:space="0" w:color="000001"/>
               <w:left w:val="single" w:sz="12" w:space="0" w:color="000001"/>
@@ -2205,7 +2221,7 @@
             </w:tcBorders>
             <w:shd w:fill="FFFFFF" w:val="clear"/>
             <w:tcMar>
-              <w:left w:w="60" w:type="dxa"/>
+              <w:left w:w="30" w:type="dxa"/>
             </w:tcMar>
             <w:vAlign w:val="center"/>
           </w:tcPr>
@@ -2235,7 +2251,7 @@
             </w:tcBorders>
             <w:shd w:fill="FFFFFF" w:val="clear"/>
             <w:tcMar>
-              <w:left w:w="98" w:type="dxa"/>
+              <w:left w:w="92" w:type="dxa"/>
             </w:tcMar>
             <w:vAlign w:val="center"/>
           </w:tcPr>
@@ -2265,7 +2281,7 @@
             </w:tcBorders>
             <w:shd w:fill="FFFFFF" w:val="clear"/>
             <w:tcMar>
-              <w:left w:w="98" w:type="dxa"/>
+              <w:left w:w="92" w:type="dxa"/>
             </w:tcMar>
             <w:vAlign w:val="center"/>
           </w:tcPr>
@@ -2284,7 +2300,7 @@
         </w:tc>
         <w:tc>
           <w:tcPr>
-            <w:tcW w:w="3852" w:type="dxa"/>
+            <w:tcW w:w="3853" w:type="dxa"/>
             <w:tcBorders>
               <w:top w:val="single" w:sz="2" w:space="0" w:color="000001"/>
               <w:left w:val="single" w:sz="2" w:space="0" w:color="000001"/>
@@ -2295,7 +2311,7 @@
             </w:tcBorders>
             <w:shd w:fill="FFFFFF" w:val="clear"/>
             <w:tcMar>
-              <w:left w:w="98" w:type="dxa"/>
+              <w:left w:w="92" w:type="dxa"/>
             </w:tcMar>
             <w:vAlign w:val="center"/>
           </w:tcPr>
@@ -2319,7 +2335,7 @@
         </w:trPr>
         <w:tc>
           <w:tcPr>
-            <w:tcW w:w="1375" w:type="dxa"/>
+            <w:tcW w:w="1373" w:type="dxa"/>
             <w:tcBorders>
               <w:top w:val="single" w:sz="2" w:space="0" w:color="000001"/>
               <w:left w:val="single" w:sz="12" w:space="0" w:color="000001"/>
@@ -2330,7 +2346,7 @@
             </w:tcBorders>
             <w:shd w:fill="FFFFFF" w:val="clear"/>
             <w:tcMar>
-              <w:left w:w="60" w:type="dxa"/>
+              <w:left w:w="30" w:type="dxa"/>
             </w:tcMar>
             <w:vAlign w:val="center"/>
           </w:tcPr>
@@ -2360,7 +2376,7 @@
             </w:tcBorders>
             <w:shd w:fill="FFFFFF" w:val="clear"/>
             <w:tcMar>
-              <w:left w:w="98" w:type="dxa"/>
+              <w:left w:w="92" w:type="dxa"/>
             </w:tcMar>
             <w:vAlign w:val="center"/>
           </w:tcPr>
@@ -2390,7 +2406,7 @@
             </w:tcBorders>
             <w:shd w:fill="FFFFFF" w:val="clear"/>
             <w:tcMar>
-              <w:left w:w="98" w:type="dxa"/>
+              <w:left w:w="92" w:type="dxa"/>
             </w:tcMar>
             <w:vAlign w:val="center"/>
           </w:tcPr>
@@ -2409,7 +2425,7 @@
         </w:tc>
         <w:tc>
           <w:tcPr>
-            <w:tcW w:w="3852" w:type="dxa"/>
+            <w:tcW w:w="3853" w:type="dxa"/>
             <w:tcBorders>
               <w:top w:val="single" w:sz="2" w:space="0" w:color="000001"/>
               <w:left w:val="single" w:sz="2" w:space="0" w:color="000001"/>
@@ -2420,7 +2436,7 @@
             </w:tcBorders>
             <w:shd w:fill="FFFFFF" w:val="clear"/>
             <w:tcMar>
-              <w:left w:w="98" w:type="dxa"/>
+              <w:left w:w="92" w:type="dxa"/>
             </w:tcMar>
             <w:vAlign w:val="center"/>
           </w:tcPr>
@@ -2505,7 +2521,7 @@
     <w:tbl>
       <w:tblPr>
         <w:jc w:val="left"/>
-        <w:tblInd w:w="76" w:type="dxa"/>
+        <w:tblInd w:w="47" w:type="dxa"/>
         <w:tblBorders>
           <w:top w:val="single" w:sz="12" w:space="0" w:color="000001"/>
           <w:left w:val="single" w:sz="12" w:space="0" w:color="000001"/>
@@ -2516,15 +2532,15 @@
         </w:tblBorders>
         <w:tblCellMar>
           <w:top w:w="28" w:type="dxa"/>
-          <w:left w:w="60" w:type="dxa"/>
+          <w:left w:w="30" w:type="dxa"/>
           <w:bottom w:w="28" w:type="dxa"/>
           <w:right w:w="105" w:type="dxa"/>
         </w:tblCellMar>
       </w:tblPr>
       <w:tblGrid>
-        <w:gridCol w:w="3504"/>
-        <w:gridCol w:w="4405"/>
-        <w:gridCol w:w="1484"/>
+        <w:gridCol w:w="3502"/>
+        <w:gridCol w:w="4404"/>
+        <w:gridCol w:w="1487"/>
       </w:tblGrid>
       <w:tr>
         <w:trPr>
@@ -2532,7 +2548,7 @@
         </w:trPr>
         <w:tc>
           <w:tcPr>
-            <w:tcW w:w="3504" w:type="dxa"/>
+            <w:tcW w:w="3502" w:type="dxa"/>
             <w:tcBorders>
               <w:top w:val="single" w:sz="12" w:space="0" w:color="000001"/>
               <w:left w:val="single" w:sz="12" w:space="0" w:color="000001"/>
@@ -2543,7 +2559,7 @@
             </w:tcBorders>
             <w:shd w:fill="FFFFFF" w:val="clear"/>
             <w:tcMar>
-              <w:left w:w="60" w:type="dxa"/>
+              <w:left w:w="30" w:type="dxa"/>
             </w:tcMar>
             <w:vAlign w:val="center"/>
           </w:tcPr>
@@ -2587,7 +2603,7 @@
         </w:tc>
         <w:tc>
           <w:tcPr>
-            <w:tcW w:w="4405" w:type="dxa"/>
+            <w:tcW w:w="4404" w:type="dxa"/>
             <w:tcBorders>
               <w:top w:val="single" w:sz="12" w:space="0" w:color="000001"/>
               <w:left w:val="single" w:sz="2" w:space="0" w:color="000001"/>
@@ -2598,7 +2614,7 @@
             </w:tcBorders>
             <w:shd w:fill="FFFFFF" w:val="clear"/>
             <w:tcMar>
-              <w:left w:w="98" w:type="dxa"/>
+              <w:left w:w="92" w:type="dxa"/>
             </w:tcMar>
             <w:vAlign w:val="center"/>
           </w:tcPr>
@@ -2642,7 +2658,7 @@
         </w:tc>
         <w:tc>
           <w:tcPr>
-            <w:tcW w:w="1484" w:type="dxa"/>
+            <w:tcW w:w="1487" w:type="dxa"/>
             <w:tcBorders>
               <w:top w:val="single" w:sz="12" w:space="0" w:color="000001"/>
               <w:left w:val="single" w:sz="2" w:space="0" w:color="000001"/>
@@ -2653,7 +2669,7 @@
             </w:tcBorders>
             <w:shd w:fill="FFFFFF" w:val="clear"/>
             <w:tcMar>
-              <w:left w:w="98" w:type="dxa"/>
+              <w:left w:w="92" w:type="dxa"/>
             </w:tcMar>
             <w:vAlign w:val="center"/>
           </w:tcPr>
@@ -2702,7 +2718,7 @@
         </w:trPr>
         <w:tc>
           <w:tcPr>
-            <w:tcW w:w="3504" w:type="dxa"/>
+            <w:tcW w:w="3502" w:type="dxa"/>
             <w:tcBorders>
               <w:top w:val="single" w:sz="2" w:space="0" w:color="000001"/>
               <w:left w:val="single" w:sz="12" w:space="0" w:color="000001"/>
@@ -2713,7 +2729,7 @@
             </w:tcBorders>
             <w:shd w:fill="FFFFFF" w:val="clear"/>
             <w:tcMar>
-              <w:left w:w="60" w:type="dxa"/>
+              <w:left w:w="30" w:type="dxa"/>
             </w:tcMar>
             <w:vAlign w:val="center"/>
           </w:tcPr>
@@ -2732,7 +2748,7 @@
         </w:tc>
         <w:tc>
           <w:tcPr>
-            <w:tcW w:w="4405" w:type="dxa"/>
+            <w:tcW w:w="4404" w:type="dxa"/>
             <w:tcBorders>
               <w:top w:val="single" w:sz="2" w:space="0" w:color="000001"/>
               <w:left w:val="single" w:sz="2" w:space="0" w:color="000001"/>
@@ -2743,7 +2759,7 @@
             </w:tcBorders>
             <w:shd w:fill="FFFFFF" w:val="clear"/>
             <w:tcMar>
-              <w:left w:w="98" w:type="dxa"/>
+              <w:left w:w="92" w:type="dxa"/>
             </w:tcMar>
             <w:vAlign w:val="center"/>
           </w:tcPr>
@@ -2762,7 +2778,7 @@
         </w:tc>
         <w:tc>
           <w:tcPr>
-            <w:tcW w:w="1484" w:type="dxa"/>
+            <w:tcW w:w="1487" w:type="dxa"/>
             <w:tcBorders>
               <w:top w:val="single" w:sz="2" w:space="0" w:color="000001"/>
               <w:left w:val="single" w:sz="2" w:space="0" w:color="000001"/>
@@ -2773,7 +2789,7 @@
             </w:tcBorders>
             <w:shd w:fill="FFFFFF" w:val="clear"/>
             <w:tcMar>
-              <w:left w:w="98" w:type="dxa"/>
+              <w:left w:w="92" w:type="dxa"/>
             </w:tcMar>
             <w:vAlign w:val="center"/>
           </w:tcPr>
@@ -2797,7 +2813,7 @@
         </w:trPr>
         <w:tc>
           <w:tcPr>
-            <w:tcW w:w="3504" w:type="dxa"/>
+            <w:tcW w:w="3502" w:type="dxa"/>
             <w:tcBorders>
               <w:top w:val="single" w:sz="2" w:space="0" w:color="000001"/>
               <w:left w:val="single" w:sz="12" w:space="0" w:color="000001"/>
@@ -2808,7 +2824,7 @@
             </w:tcBorders>
             <w:shd w:fill="FFFFFF" w:val="clear"/>
             <w:tcMar>
-              <w:left w:w="60" w:type="dxa"/>
+              <w:left w:w="30" w:type="dxa"/>
             </w:tcMar>
             <w:vAlign w:val="center"/>
           </w:tcPr>
@@ -2827,7 +2843,7 @@
         </w:tc>
         <w:tc>
           <w:tcPr>
-            <w:tcW w:w="4405" w:type="dxa"/>
+            <w:tcW w:w="4404" w:type="dxa"/>
             <w:tcBorders>
               <w:top w:val="single" w:sz="2" w:space="0" w:color="000001"/>
               <w:left w:val="single" w:sz="2" w:space="0" w:color="000001"/>
@@ -2838,7 +2854,7 @@
             </w:tcBorders>
             <w:shd w:fill="FFFFFF" w:val="clear"/>
             <w:tcMar>
-              <w:left w:w="98" w:type="dxa"/>
+              <w:left w:w="92" w:type="dxa"/>
             </w:tcMar>
             <w:vAlign w:val="center"/>
           </w:tcPr>
@@ -2857,7 +2873,7 @@
         </w:tc>
         <w:tc>
           <w:tcPr>
-            <w:tcW w:w="1484" w:type="dxa"/>
+            <w:tcW w:w="1487" w:type="dxa"/>
             <w:tcBorders>
               <w:top w:val="single" w:sz="2" w:space="0" w:color="000001"/>
               <w:left w:val="single" w:sz="2" w:space="0" w:color="000001"/>
@@ -2868,7 +2884,7 @@
             </w:tcBorders>
             <w:shd w:fill="FFFFFF" w:val="clear"/>
             <w:tcMar>
-              <w:left w:w="98" w:type="dxa"/>
+              <w:left w:w="92" w:type="dxa"/>
             </w:tcMar>
             <w:vAlign w:val="center"/>
           </w:tcPr>
@@ -2892,7 +2908,7 @@
         </w:trPr>
         <w:tc>
           <w:tcPr>
-            <w:tcW w:w="3504" w:type="dxa"/>
+            <w:tcW w:w="3502" w:type="dxa"/>
             <w:tcBorders>
               <w:top w:val="single" w:sz="2" w:space="0" w:color="000001"/>
               <w:left w:val="single" w:sz="12" w:space="0" w:color="000001"/>
@@ -2903,7 +2919,7 @@
             </w:tcBorders>
             <w:shd w:fill="FFFFFF" w:val="clear"/>
             <w:tcMar>
-              <w:left w:w="60" w:type="dxa"/>
+              <w:left w:w="30" w:type="dxa"/>
             </w:tcMar>
             <w:vAlign w:val="center"/>
           </w:tcPr>
@@ -2922,7 +2938,7 @@
         </w:tc>
         <w:tc>
           <w:tcPr>
-            <w:tcW w:w="4405" w:type="dxa"/>
+            <w:tcW w:w="4404" w:type="dxa"/>
             <w:tcBorders>
               <w:top w:val="single" w:sz="2" w:space="0" w:color="000001"/>
               <w:left w:val="single" w:sz="2" w:space="0" w:color="000001"/>
@@ -2933,7 +2949,7 @@
             </w:tcBorders>
             <w:shd w:fill="FFFFFF" w:val="clear"/>
             <w:tcMar>
-              <w:left w:w="98" w:type="dxa"/>
+              <w:left w:w="92" w:type="dxa"/>
             </w:tcMar>
             <w:vAlign w:val="center"/>
           </w:tcPr>
@@ -2952,7 +2968,7 @@
         </w:tc>
         <w:tc>
           <w:tcPr>
-            <w:tcW w:w="1484" w:type="dxa"/>
+            <w:tcW w:w="1487" w:type="dxa"/>
             <w:tcBorders>
               <w:top w:val="single" w:sz="2" w:space="0" w:color="000001"/>
               <w:left w:val="single" w:sz="2" w:space="0" w:color="000001"/>
@@ -2963,7 +2979,7 @@
             </w:tcBorders>
             <w:shd w:fill="FFFFFF" w:val="clear"/>
             <w:tcMar>
-              <w:left w:w="98" w:type="dxa"/>
+              <w:left w:w="92" w:type="dxa"/>
             </w:tcMar>
             <w:vAlign w:val="center"/>
           </w:tcPr>
@@ -2987,7 +3003,7 @@
         </w:trPr>
         <w:tc>
           <w:tcPr>
-            <w:tcW w:w="3504" w:type="dxa"/>
+            <w:tcW w:w="3502" w:type="dxa"/>
             <w:tcBorders>
               <w:top w:val="single" w:sz="2" w:space="0" w:color="000001"/>
               <w:left w:val="single" w:sz="12" w:space="0" w:color="000001"/>
@@ -2998,7 +3014,7 @@
             </w:tcBorders>
             <w:shd w:fill="FFFFFF" w:val="clear"/>
             <w:tcMar>
-              <w:left w:w="60" w:type="dxa"/>
+              <w:left w:w="30" w:type="dxa"/>
             </w:tcMar>
             <w:vAlign w:val="center"/>
           </w:tcPr>
@@ -3017,7 +3033,7 @@
         </w:tc>
         <w:tc>
           <w:tcPr>
-            <w:tcW w:w="4405" w:type="dxa"/>
+            <w:tcW w:w="4404" w:type="dxa"/>
             <w:tcBorders>
               <w:top w:val="single" w:sz="2" w:space="0" w:color="000001"/>
               <w:left w:val="single" w:sz="2" w:space="0" w:color="000001"/>
@@ -3028,7 +3044,7 @@
             </w:tcBorders>
             <w:shd w:fill="FFFFFF" w:val="clear"/>
             <w:tcMar>
-              <w:left w:w="98" w:type="dxa"/>
+              <w:left w:w="92" w:type="dxa"/>
             </w:tcMar>
             <w:vAlign w:val="center"/>
           </w:tcPr>
@@ -3047,7 +3063,7 @@
         </w:tc>
         <w:tc>
           <w:tcPr>
-            <w:tcW w:w="1484" w:type="dxa"/>
+            <w:tcW w:w="1487" w:type="dxa"/>
             <w:tcBorders>
               <w:top w:val="single" w:sz="2" w:space="0" w:color="000001"/>
               <w:left w:val="single" w:sz="2" w:space="0" w:color="000001"/>
@@ -3058,7 +3074,7 @@
             </w:tcBorders>
             <w:shd w:fill="FFFFFF" w:val="clear"/>
             <w:tcMar>
-              <w:left w:w="98" w:type="dxa"/>
+              <w:left w:w="92" w:type="dxa"/>
             </w:tcMar>
             <w:vAlign w:val="center"/>
           </w:tcPr>
@@ -4407,7 +4423,7 @@
           <w:u w:val="none"/>
           <w:effect w:val="none"/>
         </w:rPr>
-        <w:t>5.2.2 Target Development Environment</w:t>
+        <w:t>5.2.2 Περιβάλλον Ανάπτυξης</w:t>
       </w:r>
     </w:p>
     <w:p>
@@ -4454,17 +4470,6 @@
         <w:spacing w:lineRule="auto" w:line="288" w:before="0" w:after="120"/>
         <w:jc w:val="left"/>
         <w:rPr>
-          <w:caps w:val="false"/>
-          <w:smallCaps w:val="false"/>
-          <w:strike w:val="false"/>
-          <w:dstrike w:val="false"/>
-          <w:color w:val="000000"/>
-          <w:u w:val="none"/>
-          <w:effect w:val="none"/>
-        </w:rPr>
-      </w:pPr>
-      <w:r>
-        <w:rPr>
           <w:rFonts w:ascii="Times New Roman" w:hAnsi="Times New Roman"/>
           <w:b w:val="false"/>
           <w:i w:val="false"/>
@@ -4477,27 +4482,8 @@
           <w:u w:val="none"/>
           <w:effect w:val="none"/>
         </w:rPr>
-        <w:t>5.3 Capacity Planning</w:t>
-      </w:r>
-      <w:r>
-        <w:rPr>
-          <w:caps w:val="false"/>
-          <w:smallCaps w:val="false"/>
-          <w:strike w:val="false"/>
-          <w:dstrike w:val="false"/>
-          <w:color w:val="000000"/>
-          <w:u w:val="none"/>
-          <w:effect w:val="none"/>
-        </w:rPr>
-        <w:t xml:space="preserve"> </w:t>
-      </w:r>
-    </w:p>
-    <w:p>
-      <w:pPr>
-        <w:pStyle w:val="TextBody"/>
-        <w:bidi w:val="0"/>
-        <w:spacing w:lineRule="auto" w:line="288" w:before="0" w:after="120"/>
-        <w:jc w:val="left"/>
+      </w:pPr>
+      <w:r>
         <w:rPr>
           <w:rFonts w:ascii="Times New Roman" w:hAnsi="Times New Roman"/>
           <w:b w:val="false"/>
@@ -4511,8 +4497,15 @@
           <w:u w:val="none"/>
           <w:effect w:val="none"/>
         </w:rPr>
-      </w:pPr>
-      <w:r>
+        <w:t>5.3 Πλάνο χωρητικότητας</w:t>
+      </w:r>
+    </w:p>
+    <w:p>
+      <w:pPr>
+        <w:pStyle w:val="TextBody"/>
+        <w:bidi w:val="0"/>
+        <w:spacing w:lineRule="auto" w:line="288" w:before="0" w:after="120"/>
+        <w:jc w:val="left"/>
         <w:rPr>
           <w:rFonts w:ascii="Times New Roman" w:hAnsi="Times New Roman"/>
           <w:b w:val="false"/>
@@ -4526,20 +4519,7 @@
           <w:u w:val="none"/>
           <w:effect w:val="none"/>
         </w:rPr>
-        <w:t>5.3.1</w:t>
-      </w:r>
-      <w:r>
-        <w:rPr>
-          <w:caps w:val="false"/>
-          <w:smallCaps w:val="false"/>
-          <w:strike w:val="false"/>
-          <w:dstrike w:val="false"/>
-          <w:color w:val="000000"/>
-          <w:u w:val="none"/>
-          <w:effect w:val="none"/>
-        </w:rPr>
-        <w:t xml:space="preserve"> </w:t>
-      </w:r>
+      </w:pPr>
       <w:r>
         <w:rPr>
           <w:rFonts w:ascii="Times New Roman" w:hAnsi="Times New Roman"/>
@@ -4554,15 +4534,21 @@
           <w:u w:val="none"/>
           <w:effect w:val="none"/>
         </w:rPr>
-        <w:t>Permanent Storage</w:t>
-      </w:r>
-    </w:p>
-    <w:p>
-      <w:pPr>
-        <w:pStyle w:val="TextBody"/>
-        <w:bidi w:val="0"/>
-        <w:spacing w:lineRule="auto" w:line="288" w:before="0" w:after="120"/>
-        <w:jc w:val="left"/>
+        <w:t>5.3.1</w:t>
+      </w:r>
+      <w:r>
+        <w:rPr>
+          <w:caps w:val="false"/>
+          <w:smallCaps w:val="false"/>
+          <w:strike w:val="false"/>
+          <w:dstrike w:val="false"/>
+          <w:color w:val="000000"/>
+          <w:u w:val="none"/>
+          <w:effect w:val="none"/>
+        </w:rPr>
+        <w:t xml:space="preserve"> </w:t>
+      </w:r>
+      <w:r>
         <w:rPr>
           <w:rFonts w:ascii="Times New Roman" w:hAnsi="Times New Roman"/>
           <w:b w:val="false"/>
@@ -4576,8 +4562,15 @@
           <w:u w:val="none"/>
           <w:effect w:val="none"/>
         </w:rPr>
-      </w:pPr>
-      <w:r>
+        <w:t>Μόνιμη Αποθήκευση</w:t>
+      </w:r>
+    </w:p>
+    <w:p>
+      <w:pPr>
+        <w:pStyle w:val="TextBody"/>
+        <w:bidi w:val="0"/>
+        <w:spacing w:lineRule="auto" w:line="288" w:before="0" w:after="120"/>
+        <w:jc w:val="left"/>
         <w:rPr>
           <w:rFonts w:ascii="Times New Roman" w:hAnsi="Times New Roman"/>
           <w:b w:val="false"/>
@@ -4591,15 +4584,8 @@
           <w:u w:val="none"/>
           <w:effect w:val="none"/>
         </w:rPr>
-        <w:t>5.4 Network</w:t>
-      </w:r>
-    </w:p>
-    <w:p>
-      <w:pPr>
-        <w:pStyle w:val="TextBody"/>
-        <w:bidi w:val="0"/>
-        <w:spacing w:lineRule="auto" w:line="288" w:before="0" w:after="120"/>
-        <w:jc w:val="left"/>
+      </w:pPr>
+      <w:r>
         <w:rPr>
           <w:rFonts w:ascii="Times New Roman" w:hAnsi="Times New Roman"/>
           <w:b w:val="false"/>
@@ -4613,8 +4599,15 @@
           <w:u w:val="none"/>
           <w:effect w:val="none"/>
         </w:rPr>
-      </w:pPr>
-      <w:r>
+        <w:t>5.4 Δίκτυο</w:t>
+      </w:r>
+    </w:p>
+    <w:p>
+      <w:pPr>
+        <w:pStyle w:val="TextBody"/>
+        <w:bidi w:val="0"/>
+        <w:spacing w:lineRule="auto" w:line="288" w:before="0" w:after="120"/>
+        <w:jc w:val="left"/>
         <w:rPr>
           <w:rFonts w:ascii="Times New Roman" w:hAnsi="Times New Roman"/>
           <w:b w:val="false"/>
@@ -4628,15 +4621,8 @@
           <w:u w:val="none"/>
           <w:effect w:val="none"/>
         </w:rPr>
-        <w:t>5.5 Workstations</w:t>
-      </w:r>
-    </w:p>
-    <w:p>
-      <w:pPr>
-        <w:pStyle w:val="TextBody"/>
-        <w:bidi w:val="0"/>
-        <w:spacing w:lineRule="auto" w:line="288" w:before="0" w:after="120"/>
-        <w:jc w:val="left"/>
+      </w:pPr>
+      <w:r>
         <w:rPr>
           <w:rFonts w:ascii="Times New Roman" w:hAnsi="Times New Roman"/>
           <w:b w:val="false"/>
@@ -4650,8 +4636,15 @@
           <w:u w:val="none"/>
           <w:effect w:val="none"/>
         </w:rPr>
-      </w:pPr>
-      <w:r>
+        <w:t>5.5 Σταθμοί εργασίας</w:t>
+      </w:r>
+    </w:p>
+    <w:p>
+      <w:pPr>
+        <w:pStyle w:val="TextBody"/>
+        <w:bidi w:val="0"/>
+        <w:spacing w:lineRule="auto" w:line="288" w:before="0" w:after="120"/>
+        <w:jc w:val="left"/>
         <w:rPr>
           <w:rFonts w:ascii="Times New Roman" w:hAnsi="Times New Roman"/>
           <w:b w:val="false"/>
@@ -4665,15 +4658,8 @@
           <w:u w:val="none"/>
           <w:effect w:val="none"/>
         </w:rPr>
-        <w:t>5.6 Operational Parameters</w:t>
-      </w:r>
-    </w:p>
-    <w:p>
-      <w:pPr>
-        <w:pStyle w:val="TextBody"/>
-        <w:bidi w:val="0"/>
-        <w:spacing w:lineRule="auto" w:line="288" w:before="0" w:after="120"/>
-        <w:jc w:val="left"/>
+      </w:pPr>
+      <w:r>
         <w:rPr>
           <w:rFonts w:ascii="Times New Roman" w:hAnsi="Times New Roman"/>
           <w:b w:val="false"/>
@@ -4687,8 +4673,15 @@
           <w:u w:val="none"/>
           <w:effect w:val="none"/>
         </w:rPr>
-      </w:pPr>
-      <w:r>
+        <w:t>5.6 Παράμετροι χρήσης</w:t>
+      </w:r>
+    </w:p>
+    <w:p>
+      <w:pPr>
+        <w:pStyle w:val="TextBody"/>
+        <w:bidi w:val="0"/>
+        <w:spacing w:lineRule="auto" w:line="288" w:before="0" w:after="120"/>
+        <w:jc w:val="left"/>
         <w:rPr>
           <w:rFonts w:ascii="Times New Roman" w:hAnsi="Times New Roman"/>
           <w:b w:val="false"/>
@@ -4702,20 +4695,7 @@
           <w:u w:val="none"/>
           <w:effect w:val="none"/>
         </w:rPr>
-        <w:t>5.6.1</w:t>
-      </w:r>
-      <w:r>
-        <w:rPr>
-          <w:caps w:val="false"/>
-          <w:smallCaps w:val="false"/>
-          <w:strike w:val="false"/>
-          <w:dstrike w:val="false"/>
-          <w:color w:val="000000"/>
-          <w:u w:val="none"/>
-          <w:effect w:val="none"/>
-        </w:rPr>
-        <w:t xml:space="preserve"> </w:t>
-      </w:r>
+      </w:pPr>
       <w:r>
         <w:rPr>
           <w:rFonts w:ascii="Times New Roman" w:hAnsi="Times New Roman"/>
@@ -4730,15 +4710,21 @@
           <w:u w:val="none"/>
           <w:effect w:val="none"/>
         </w:rPr>
-        <w:t>Useability</w:t>
-      </w:r>
-    </w:p>
-    <w:p>
-      <w:pPr>
-        <w:pStyle w:val="TextBody"/>
-        <w:bidi w:val="0"/>
-        <w:spacing w:lineRule="auto" w:line="288" w:before="0" w:after="120"/>
-        <w:jc w:val="left"/>
+        <w:t>5.6.1</w:t>
+      </w:r>
+      <w:r>
+        <w:rPr>
+          <w:caps w:val="false"/>
+          <w:smallCaps w:val="false"/>
+          <w:strike w:val="false"/>
+          <w:dstrike w:val="false"/>
+          <w:color w:val="000000"/>
+          <w:u w:val="none"/>
+          <w:effect w:val="none"/>
+        </w:rPr>
+        <w:t xml:space="preserve"> </w:t>
+      </w:r>
+      <w:r>
         <w:rPr>
           <w:rFonts w:ascii="Times New Roman" w:hAnsi="Times New Roman"/>
           <w:b w:val="false"/>
@@ -4752,8 +4738,15 @@
           <w:u w:val="none"/>
           <w:effect w:val="none"/>
         </w:rPr>
-      </w:pPr>
-      <w:r>
+        <w:t>Χρήση</w:t>
+      </w:r>
+    </w:p>
+    <w:p>
+      <w:pPr>
+        <w:pStyle w:val="TextBody"/>
+        <w:bidi w:val="0"/>
+        <w:spacing w:lineRule="auto" w:line="288" w:before="0" w:after="120"/>
+        <w:jc w:val="left"/>
         <w:rPr>
           <w:rFonts w:ascii="Times New Roman" w:hAnsi="Times New Roman"/>
           <w:b w:val="false"/>
@@ -4767,20 +4760,7 @@
           <w:u w:val="none"/>
           <w:effect w:val="none"/>
         </w:rPr>
-        <w:t>5.6.2</w:t>
-      </w:r>
-      <w:r>
-        <w:rPr>
-          <w:caps w:val="false"/>
-          <w:smallCaps w:val="false"/>
-          <w:strike w:val="false"/>
-          <w:dstrike w:val="false"/>
-          <w:color w:val="000000"/>
-          <w:u w:val="none"/>
-          <w:effect w:val="none"/>
-        </w:rPr>
-        <w:t xml:space="preserve"> </w:t>
-      </w:r>
+      </w:pPr>
       <w:r>
         <w:rPr>
           <w:rFonts w:ascii="Times New Roman" w:hAnsi="Times New Roman"/>
@@ -4795,15 +4775,21 @@
           <w:u w:val="none"/>
           <w:effect w:val="none"/>
         </w:rPr>
-        <w:t xml:space="preserve">Reliability </w:t>
-      </w:r>
-    </w:p>
-    <w:p>
-      <w:pPr>
-        <w:pStyle w:val="TextBody"/>
-        <w:bidi w:val="0"/>
-        <w:spacing w:lineRule="auto" w:line="288" w:before="0" w:after="120"/>
-        <w:jc w:val="left"/>
+        <w:t>5.6.2</w:t>
+      </w:r>
+      <w:r>
+        <w:rPr>
+          <w:caps w:val="false"/>
+          <w:smallCaps w:val="false"/>
+          <w:strike w:val="false"/>
+          <w:dstrike w:val="false"/>
+          <w:color w:val="000000"/>
+          <w:u w:val="none"/>
+          <w:effect w:val="none"/>
+        </w:rPr>
+        <w:t xml:space="preserve"> </w:t>
+      </w:r>
+      <w:r>
         <w:rPr>
           <w:rFonts w:ascii="Times New Roman" w:hAnsi="Times New Roman"/>
           <w:b w:val="false"/>
@@ -4817,8 +4803,15 @@
           <w:u w:val="none"/>
           <w:effect w:val="none"/>
         </w:rPr>
-      </w:pPr>
-      <w:r>
+        <w:t>Αξιοπιστία</w:t>
+      </w:r>
+    </w:p>
+    <w:p>
+      <w:pPr>
+        <w:pStyle w:val="TextBody"/>
+        <w:bidi w:val="0"/>
+        <w:spacing w:lineRule="auto" w:line="288" w:before="0" w:after="120"/>
+        <w:jc w:val="left"/>
         <w:rPr>
           <w:rFonts w:ascii="Times New Roman" w:hAnsi="Times New Roman"/>
           <w:b w:val="false"/>
@@ -4832,20 +4825,7 @@
           <w:u w:val="none"/>
           <w:effect w:val="none"/>
         </w:rPr>
-        <w:t>5.6.3</w:t>
-      </w:r>
-      <w:r>
-        <w:rPr>
-          <w:caps w:val="false"/>
-          <w:smallCaps w:val="false"/>
-          <w:strike w:val="false"/>
-          <w:dstrike w:val="false"/>
-          <w:color w:val="000000"/>
-          <w:u w:val="none"/>
-          <w:effect w:val="none"/>
-        </w:rPr>
-        <w:t xml:space="preserve"> </w:t>
-      </w:r>
+      </w:pPr>
       <w:r>
         <w:rPr>
           <w:rFonts w:ascii="Times New Roman" w:hAnsi="Times New Roman"/>
@@ -4860,15 +4840,21 @@
           <w:u w:val="none"/>
           <w:effect w:val="none"/>
         </w:rPr>
-        <w:t>Maintainability</w:t>
-      </w:r>
-    </w:p>
-    <w:p>
-      <w:pPr>
-        <w:pStyle w:val="TextBody"/>
-        <w:bidi w:val="0"/>
-        <w:spacing w:lineRule="auto" w:line="288" w:before="0" w:after="120"/>
-        <w:jc w:val="left"/>
+        <w:t>5.6.3</w:t>
+      </w:r>
+      <w:r>
+        <w:rPr>
+          <w:caps w:val="false"/>
+          <w:smallCaps w:val="false"/>
+          <w:strike w:val="false"/>
+          <w:dstrike w:val="false"/>
+          <w:color w:val="000000"/>
+          <w:u w:val="none"/>
+          <w:effect w:val="none"/>
+        </w:rPr>
+        <w:t xml:space="preserve"> </w:t>
+      </w:r>
+      <w:r>
         <w:rPr>
           <w:rFonts w:ascii="Times New Roman" w:hAnsi="Times New Roman"/>
           <w:b w:val="false"/>
@@ -4882,8 +4868,15 @@
           <w:u w:val="none"/>
           <w:effect w:val="none"/>
         </w:rPr>
-      </w:pPr>
-      <w:r>
+        <w:t>Συντήρηση</w:t>
+      </w:r>
+    </w:p>
+    <w:p>
+      <w:pPr>
+        <w:pStyle w:val="TextBody"/>
+        <w:bidi w:val="0"/>
+        <w:spacing w:lineRule="auto" w:line="288" w:before="0" w:after="120"/>
+        <w:jc w:val="left"/>
         <w:rPr>
           <w:rFonts w:ascii="Times New Roman" w:hAnsi="Times New Roman"/>
           <w:b w:val="false"/>
@@ -4897,20 +4890,7 @@
           <w:u w:val="none"/>
           <w:effect w:val="none"/>
         </w:rPr>
-        <w:t>5.6.4</w:t>
-      </w:r>
-      <w:r>
-        <w:rPr>
-          <w:caps w:val="false"/>
-          <w:smallCaps w:val="false"/>
-          <w:strike w:val="false"/>
-          <w:dstrike w:val="false"/>
-          <w:color w:val="000000"/>
-          <w:u w:val="none"/>
-          <w:effect w:val="none"/>
-        </w:rPr>
-        <w:t xml:space="preserve"> </w:t>
-      </w:r>
+      </w:pPr>
       <w:r>
         <w:rPr>
           <w:rFonts w:ascii="Times New Roman" w:hAnsi="Times New Roman"/>
@@ -4925,7 +4905,35 @@
           <w:u w:val="none"/>
           <w:effect w:val="none"/>
         </w:rPr>
-        <w:t>Portability</w:t>
+        <w:t>5.6.4</w:t>
+      </w:r>
+      <w:r>
+        <w:rPr>
+          <w:caps w:val="false"/>
+          <w:smallCaps w:val="false"/>
+          <w:strike w:val="false"/>
+          <w:dstrike w:val="false"/>
+          <w:color w:val="000000"/>
+          <w:u w:val="none"/>
+          <w:effect w:val="none"/>
+        </w:rPr>
+        <w:t xml:space="preserve"> </w:t>
+      </w:r>
+      <w:r>
+        <w:rPr>
+          <w:rFonts w:ascii="Times New Roman" w:hAnsi="Times New Roman"/>
+          <w:b w:val="false"/>
+          <w:i w:val="false"/>
+          <w:caps w:val="false"/>
+          <w:smallCaps w:val="false"/>
+          <w:strike w:val="false"/>
+          <w:dstrike w:val="false"/>
+          <w:color w:val="000000"/>
+          <w:sz w:val="24"/>
+          <w:u w:val="none"/>
+          <w:effect w:val="none"/>
+        </w:rPr>
+        <w:t>Φορητότητα</w:t>
       </w:r>
     </w:p>
     <w:p>
@@ -5825,6 +5833,15 @@
     </w:p>
     <w:p>
       <w:pPr>
+        <w:sectPr>
+          <w:type w:val="nextPage"/>
+          <w:pgSz w:w="11906" w:h="16838"/>
+          <w:pgMar w:left="1134" w:right="1134" w:header="0" w:top="1134" w:footer="0" w:bottom="1134" w:gutter="0"/>
+          <w:pgNumType w:fmt="decimal"/>
+          <w:formProt w:val="false"/>
+          <w:textDirection w:val="lrTb"/>
+          <w:docGrid w:type="default" w:linePitch="240" w:charSpace="4294961151"/>
+        </w:sectPr>
         <w:pStyle w:val="TextBody"/>
         <w:bidi w:val="0"/>
         <w:spacing w:lineRule="auto" w:line="288" w:before="0" w:after="120"/>
@@ -5880,28 +5897,6 @@
           <w:t>Project-Description-gr-v2.0-2016.pdf από mycourses.ntua</w:t>
         </w:r>
       </w:hyperlink>
-    </w:p>
-    <w:p>
-      <w:pPr>
-        <w:sectPr>
-          <w:type w:val="nextPage"/>
-          <w:pgSz w:w="11906" w:h="16838"/>
-          <w:pgMar w:left="1134" w:right="1134" w:header="0" w:top="1134" w:footer="0" w:bottom="1134" w:gutter="0"/>
-          <w:pgNumType w:fmt="decimal"/>
-          <w:formProt w:val="false"/>
-          <w:textDirection w:val="lrTb"/>
-          <w:docGrid w:type="default" w:linePitch="240" w:charSpace="4294961151"/>
-        </w:sectPr>
-        <w:pStyle w:val="TextBody"/>
-        <w:bidi w:val="0"/>
-        <w:spacing w:lineRule="auto" w:line="288" w:before="0" w:after="120"/>
-        <w:ind w:left="851" w:right="0" w:hanging="0"/>
-        <w:jc w:val="left"/>
-        <w:rPr/>
-      </w:pPr>
-      <w:r>
-        <w:rPr/>
-      </w:r>
     </w:p>
     <w:p>
       <w:pPr>
@@ -6782,7 +6777,7 @@
     <w:tbl>
       <w:tblPr>
         <w:jc w:val="left"/>
-        <w:tblInd w:w="50" w:type="dxa"/>
+        <w:tblInd w:w="45" w:type="dxa"/>
         <w:tblBorders>
           <w:top w:val="single" w:sz="2" w:space="0" w:color="000001"/>
           <w:left w:val="single" w:sz="2" w:space="0" w:color="000001"/>
@@ -6793,17 +6788,17 @@
         </w:tblBorders>
         <w:tblCellMar>
           <w:top w:w="55" w:type="dxa"/>
-          <w:left w:w="48" w:type="dxa"/>
+          <w:left w:w="42" w:type="dxa"/>
           <w:bottom w:w="55" w:type="dxa"/>
           <w:right w:w="55" w:type="dxa"/>
         </w:tblCellMar>
       </w:tblPr>
       <w:tblGrid>
-        <w:gridCol w:w="1620"/>
-        <w:gridCol w:w="3777"/>
-        <w:gridCol w:w="1260"/>
-        <w:gridCol w:w="1620"/>
-        <w:gridCol w:w="1447"/>
+        <w:gridCol w:w="1619"/>
+        <w:gridCol w:w="3776"/>
+        <w:gridCol w:w="1258"/>
+        <w:gridCol w:w="1619"/>
+        <w:gridCol w:w="1454"/>
       </w:tblGrid>
       <w:tr>
         <w:trPr>
@@ -6811,7 +6806,7 @@
         </w:trPr>
         <w:tc>
           <w:tcPr>
-            <w:tcW w:w="1620" w:type="dxa"/>
+            <w:tcW w:w="1619" w:type="dxa"/>
             <w:tcBorders>
               <w:top w:val="single" w:sz="2" w:space="0" w:color="000001"/>
               <w:left w:val="single" w:sz="2" w:space="0" w:color="000001"/>
@@ -6822,7 +6817,7 @@
             </w:tcBorders>
             <w:shd w:fill="FFFFFF" w:val="clear"/>
             <w:tcMar>
-              <w:left w:w="48" w:type="dxa"/>
+              <w:left w:w="42" w:type="dxa"/>
             </w:tcMar>
             <w:vAlign w:val="center"/>
           </w:tcPr>
@@ -6840,7 +6835,7 @@
         </w:tc>
         <w:tc>
           <w:tcPr>
-            <w:tcW w:w="3777" w:type="dxa"/>
+            <w:tcW w:w="3776" w:type="dxa"/>
             <w:tcBorders>
               <w:top w:val="single" w:sz="2" w:space="0" w:color="000001"/>
               <w:left w:val="single" w:sz="2" w:space="0" w:color="000001"/>
@@ -6851,7 +6846,7 @@
             </w:tcBorders>
             <w:shd w:fill="FFFFFF" w:val="clear"/>
             <w:tcMar>
-              <w:left w:w="48" w:type="dxa"/>
+              <w:left w:w="42" w:type="dxa"/>
             </w:tcMar>
             <w:vAlign w:val="center"/>
           </w:tcPr>
@@ -6869,7 +6864,7 @@
         </w:tc>
         <w:tc>
           <w:tcPr>
-            <w:tcW w:w="1260" w:type="dxa"/>
+            <w:tcW w:w="1258" w:type="dxa"/>
             <w:tcBorders>
               <w:top w:val="single" w:sz="2" w:space="0" w:color="000001"/>
               <w:left w:val="single" w:sz="2" w:space="0" w:color="000001"/>
@@ -6880,7 +6875,7 @@
             </w:tcBorders>
             <w:shd w:fill="FFFFFF" w:val="clear"/>
             <w:tcMar>
-              <w:left w:w="48" w:type="dxa"/>
+              <w:left w:w="42" w:type="dxa"/>
             </w:tcMar>
             <w:vAlign w:val="center"/>
           </w:tcPr>
@@ -6898,7 +6893,7 @@
         </w:tc>
         <w:tc>
           <w:tcPr>
-            <w:tcW w:w="1620" w:type="dxa"/>
+            <w:tcW w:w="1619" w:type="dxa"/>
             <w:tcBorders>
               <w:top w:val="single" w:sz="2" w:space="0" w:color="000001"/>
               <w:left w:val="single" w:sz="2" w:space="0" w:color="000001"/>
@@ -6909,7 +6904,7 @@
             </w:tcBorders>
             <w:shd w:fill="FFFFFF" w:val="clear"/>
             <w:tcMar>
-              <w:left w:w="48" w:type="dxa"/>
+              <w:left w:w="42" w:type="dxa"/>
             </w:tcMar>
             <w:vAlign w:val="center"/>
           </w:tcPr>
@@ -6927,7 +6922,7 @@
         </w:tc>
         <w:tc>
           <w:tcPr>
-            <w:tcW w:w="1447" w:type="dxa"/>
+            <w:tcW w:w="1454" w:type="dxa"/>
             <w:tcBorders>
               <w:top w:val="single" w:sz="2" w:space="0" w:color="000001"/>
               <w:left w:val="single" w:sz="2" w:space="0" w:color="000001"/>
@@ -6938,7 +6933,7 @@
             </w:tcBorders>
             <w:shd w:fill="FFFFFF" w:val="clear"/>
             <w:tcMar>
-              <w:left w:w="48" w:type="dxa"/>
+              <w:left w:w="42" w:type="dxa"/>
             </w:tcMar>
             <w:vAlign w:val="center"/>
           </w:tcPr>
@@ -6961,7 +6956,7 @@
         </w:trPr>
         <w:tc>
           <w:tcPr>
-            <w:tcW w:w="1620" w:type="dxa"/>
+            <w:tcW w:w="1619" w:type="dxa"/>
             <w:tcBorders>
               <w:top w:val="single" w:sz="2" w:space="0" w:color="000001"/>
               <w:left w:val="single" w:sz="2" w:space="0" w:color="000001"/>
@@ -6972,7 +6967,7 @@
             </w:tcBorders>
             <w:shd w:fill="FFFFFF" w:val="clear"/>
             <w:tcMar>
-              <w:left w:w="48" w:type="dxa"/>
+              <w:left w:w="42" w:type="dxa"/>
             </w:tcMar>
             <w:vAlign w:val="center"/>
           </w:tcPr>
@@ -6990,7 +6985,7 @@
         </w:tc>
         <w:tc>
           <w:tcPr>
-            <w:tcW w:w="3777" w:type="dxa"/>
+            <w:tcW w:w="3776" w:type="dxa"/>
             <w:tcBorders>
               <w:top w:val="single" w:sz="2" w:space="0" w:color="000001"/>
               <w:left w:val="single" w:sz="2" w:space="0" w:color="000001"/>
@@ -7001,7 +6996,7 @@
             </w:tcBorders>
             <w:shd w:fill="FFFFFF" w:val="clear"/>
             <w:tcMar>
-              <w:left w:w="48" w:type="dxa"/>
+              <w:left w:w="42" w:type="dxa"/>
             </w:tcMar>
             <w:vAlign w:val="center"/>
           </w:tcPr>
@@ -7019,7 +7014,7 @@
         </w:tc>
         <w:tc>
           <w:tcPr>
-            <w:tcW w:w="1260" w:type="dxa"/>
+            <w:tcW w:w="1258" w:type="dxa"/>
             <w:tcBorders>
               <w:top w:val="single" w:sz="2" w:space="0" w:color="000001"/>
               <w:left w:val="single" w:sz="2" w:space="0" w:color="000001"/>
@@ -7030,7 +7025,7 @@
             </w:tcBorders>
             <w:shd w:fill="FFFFFF" w:val="clear"/>
             <w:tcMar>
-              <w:left w:w="48" w:type="dxa"/>
+              <w:left w:w="42" w:type="dxa"/>
             </w:tcMar>
             <w:vAlign w:val="center"/>
           </w:tcPr>
@@ -7048,7 +7043,7 @@
         </w:tc>
         <w:tc>
           <w:tcPr>
-            <w:tcW w:w="1620" w:type="dxa"/>
+            <w:tcW w:w="1619" w:type="dxa"/>
             <w:tcBorders>
               <w:top w:val="single" w:sz="2" w:space="0" w:color="000001"/>
               <w:left w:val="single" w:sz="2" w:space="0" w:color="000001"/>
@@ -7059,7 +7054,7 @@
             </w:tcBorders>
             <w:shd w:fill="FFFFFF" w:val="clear"/>
             <w:tcMar>
-              <w:left w:w="48" w:type="dxa"/>
+              <w:left w:w="42" w:type="dxa"/>
             </w:tcMar>
             <w:vAlign w:val="center"/>
           </w:tcPr>
@@ -7077,7 +7072,7 @@
         </w:tc>
         <w:tc>
           <w:tcPr>
-            <w:tcW w:w="1447" w:type="dxa"/>
+            <w:tcW w:w="1454" w:type="dxa"/>
             <w:tcBorders>
               <w:top w:val="single" w:sz="2" w:space="0" w:color="000001"/>
               <w:left w:val="single" w:sz="2" w:space="0" w:color="000001"/>
@@ -7088,7 +7083,7 @@
             </w:tcBorders>
             <w:shd w:fill="FFFFFF" w:val="clear"/>
             <w:tcMar>
-              <w:left w:w="48" w:type="dxa"/>
+              <w:left w:w="42" w:type="dxa"/>
             </w:tcMar>
             <w:vAlign w:val="center"/>
           </w:tcPr>
@@ -7111,7 +7106,7 @@
         </w:trPr>
         <w:tc>
           <w:tcPr>
-            <w:tcW w:w="1620" w:type="dxa"/>
+            <w:tcW w:w="1619" w:type="dxa"/>
             <w:tcBorders>
               <w:top w:val="single" w:sz="2" w:space="0" w:color="000001"/>
               <w:left w:val="single" w:sz="2" w:space="0" w:color="000001"/>
@@ -7122,7 +7117,7 @@
             </w:tcBorders>
             <w:shd w:fill="FFFFFF" w:val="clear"/>
             <w:tcMar>
-              <w:left w:w="48" w:type="dxa"/>
+              <w:left w:w="42" w:type="dxa"/>
             </w:tcMar>
             <w:vAlign w:val="center"/>
           </w:tcPr>
@@ -7140,7 +7135,7 @@
         </w:tc>
         <w:tc>
           <w:tcPr>
-            <w:tcW w:w="3777" w:type="dxa"/>
+            <w:tcW w:w="3776" w:type="dxa"/>
             <w:tcBorders>
               <w:top w:val="single" w:sz="2" w:space="0" w:color="000001"/>
               <w:left w:val="single" w:sz="2" w:space="0" w:color="000001"/>
@@ -7151,7 +7146,7 @@
             </w:tcBorders>
             <w:shd w:fill="FFFFFF" w:val="clear"/>
             <w:tcMar>
-              <w:left w:w="48" w:type="dxa"/>
+              <w:left w:w="42" w:type="dxa"/>
             </w:tcMar>
             <w:vAlign w:val="center"/>
           </w:tcPr>
@@ -7169,7 +7164,7 @@
         </w:tc>
         <w:tc>
           <w:tcPr>
-            <w:tcW w:w="1260" w:type="dxa"/>
+            <w:tcW w:w="1258" w:type="dxa"/>
             <w:tcBorders>
               <w:top w:val="single" w:sz="2" w:space="0" w:color="000001"/>
               <w:left w:val="single" w:sz="2" w:space="0" w:color="000001"/>
@@ -7180,7 +7175,7 @@
             </w:tcBorders>
             <w:shd w:fill="FFFFFF" w:val="clear"/>
             <w:tcMar>
-              <w:left w:w="48" w:type="dxa"/>
+              <w:left w:w="42" w:type="dxa"/>
             </w:tcMar>
             <w:vAlign w:val="center"/>
           </w:tcPr>
@@ -7198,7 +7193,7 @@
         </w:tc>
         <w:tc>
           <w:tcPr>
-            <w:tcW w:w="1620" w:type="dxa"/>
+            <w:tcW w:w="1619" w:type="dxa"/>
             <w:tcBorders>
               <w:top w:val="single" w:sz="2" w:space="0" w:color="000001"/>
               <w:left w:val="single" w:sz="2" w:space="0" w:color="000001"/>
@@ -7209,7 +7204,7 @@
             </w:tcBorders>
             <w:shd w:fill="FFFFFF" w:val="clear"/>
             <w:tcMar>
-              <w:left w:w="48" w:type="dxa"/>
+              <w:left w:w="42" w:type="dxa"/>
             </w:tcMar>
             <w:vAlign w:val="center"/>
           </w:tcPr>
@@ -7227,7 +7222,7 @@
         </w:tc>
         <w:tc>
           <w:tcPr>
-            <w:tcW w:w="1447" w:type="dxa"/>
+            <w:tcW w:w="1454" w:type="dxa"/>
             <w:tcBorders>
               <w:top w:val="single" w:sz="2" w:space="0" w:color="000001"/>
               <w:left w:val="single" w:sz="2" w:space="0" w:color="000001"/>
@@ -7238,7 +7233,7 @@
             </w:tcBorders>
             <w:shd w:fill="FFFFFF" w:val="clear"/>
             <w:tcMar>
-              <w:left w:w="48" w:type="dxa"/>
+              <w:left w:w="42" w:type="dxa"/>
             </w:tcMar>
             <w:vAlign w:val="center"/>
           </w:tcPr>
@@ -7261,7 +7256,7 @@
         </w:trPr>
         <w:tc>
           <w:tcPr>
-            <w:tcW w:w="1620" w:type="dxa"/>
+            <w:tcW w:w="1619" w:type="dxa"/>
             <w:tcBorders>
               <w:top w:val="single" w:sz="2" w:space="0" w:color="000001"/>
               <w:left w:val="single" w:sz="2" w:space="0" w:color="000001"/>
@@ -7272,7 +7267,7 @@
             </w:tcBorders>
             <w:shd w:fill="FFFFFF" w:val="clear"/>
             <w:tcMar>
-              <w:left w:w="48" w:type="dxa"/>
+              <w:left w:w="42" w:type="dxa"/>
             </w:tcMar>
             <w:vAlign w:val="center"/>
           </w:tcPr>
@@ -7290,7 +7285,7 @@
         </w:tc>
         <w:tc>
           <w:tcPr>
-            <w:tcW w:w="3777" w:type="dxa"/>
+            <w:tcW w:w="3776" w:type="dxa"/>
             <w:tcBorders>
               <w:top w:val="single" w:sz="2" w:space="0" w:color="000001"/>
               <w:left w:val="single" w:sz="2" w:space="0" w:color="000001"/>
@@ -7301,7 +7296,7 @@
             </w:tcBorders>
             <w:shd w:fill="FFFFFF" w:val="clear"/>
             <w:tcMar>
-              <w:left w:w="48" w:type="dxa"/>
+              <w:left w:w="42" w:type="dxa"/>
             </w:tcMar>
             <w:vAlign w:val="center"/>
           </w:tcPr>
@@ -7319,7 +7314,7 @@
         </w:tc>
         <w:tc>
           <w:tcPr>
-            <w:tcW w:w="1260" w:type="dxa"/>
+            <w:tcW w:w="1258" w:type="dxa"/>
             <w:tcBorders>
               <w:top w:val="single" w:sz="2" w:space="0" w:color="000001"/>
               <w:left w:val="single" w:sz="2" w:space="0" w:color="000001"/>
@@ -7330,7 +7325,7 @@
             </w:tcBorders>
             <w:shd w:fill="FFFFFF" w:val="clear"/>
             <w:tcMar>
-              <w:left w:w="48" w:type="dxa"/>
+              <w:left w:w="42" w:type="dxa"/>
             </w:tcMar>
             <w:vAlign w:val="center"/>
           </w:tcPr>
@@ -7348,7 +7343,7 @@
         </w:tc>
         <w:tc>
           <w:tcPr>
-            <w:tcW w:w="1620" w:type="dxa"/>
+            <w:tcW w:w="1619" w:type="dxa"/>
             <w:tcBorders>
               <w:top w:val="single" w:sz="2" w:space="0" w:color="000001"/>
               <w:left w:val="single" w:sz="2" w:space="0" w:color="000001"/>
@@ -7359,7 +7354,7 @@
             </w:tcBorders>
             <w:shd w:fill="FFFFFF" w:val="clear"/>
             <w:tcMar>
-              <w:left w:w="48" w:type="dxa"/>
+              <w:left w:w="42" w:type="dxa"/>
             </w:tcMar>
             <w:vAlign w:val="center"/>
           </w:tcPr>
@@ -7377,7 +7372,7 @@
         </w:tc>
         <w:tc>
           <w:tcPr>
-            <w:tcW w:w="1447" w:type="dxa"/>
+            <w:tcW w:w="1454" w:type="dxa"/>
             <w:tcBorders>
               <w:top w:val="single" w:sz="2" w:space="0" w:color="000001"/>
               <w:left w:val="single" w:sz="2" w:space="0" w:color="000001"/>
@@ -7388,7 +7383,7 @@
             </w:tcBorders>
             <w:shd w:fill="FFFFFF" w:val="clear"/>
             <w:tcMar>
-              <w:left w:w="48" w:type="dxa"/>
+              <w:left w:w="42" w:type="dxa"/>
             </w:tcMar>
             <w:vAlign w:val="center"/>
           </w:tcPr>
@@ -7411,7 +7406,7 @@
         </w:trPr>
         <w:tc>
           <w:tcPr>
-            <w:tcW w:w="1620" w:type="dxa"/>
+            <w:tcW w:w="1619" w:type="dxa"/>
             <w:tcBorders>
               <w:top w:val="single" w:sz="2" w:space="0" w:color="000001"/>
               <w:left w:val="single" w:sz="2" w:space="0" w:color="000001"/>
@@ -7422,7 +7417,7 @@
             </w:tcBorders>
             <w:shd w:fill="FFFFFF" w:val="clear"/>
             <w:tcMar>
-              <w:left w:w="48" w:type="dxa"/>
+              <w:left w:w="42" w:type="dxa"/>
             </w:tcMar>
             <w:vAlign w:val="center"/>
           </w:tcPr>
@@ -7440,7 +7435,7 @@
         </w:tc>
         <w:tc>
           <w:tcPr>
-            <w:tcW w:w="3777" w:type="dxa"/>
+            <w:tcW w:w="3776" w:type="dxa"/>
             <w:tcBorders>
               <w:top w:val="single" w:sz="2" w:space="0" w:color="000001"/>
               <w:left w:val="single" w:sz="2" w:space="0" w:color="000001"/>
@@ -7451,7 +7446,7 @@
             </w:tcBorders>
             <w:shd w:fill="FFFFFF" w:val="clear"/>
             <w:tcMar>
-              <w:left w:w="48" w:type="dxa"/>
+              <w:left w:w="42" w:type="dxa"/>
             </w:tcMar>
             <w:vAlign w:val="center"/>
           </w:tcPr>
@@ -7469,7 +7464,7 @@
         </w:tc>
         <w:tc>
           <w:tcPr>
-            <w:tcW w:w="1260" w:type="dxa"/>
+            <w:tcW w:w="1258" w:type="dxa"/>
             <w:tcBorders>
               <w:top w:val="single" w:sz="2" w:space="0" w:color="000001"/>
               <w:left w:val="single" w:sz="2" w:space="0" w:color="000001"/>
@@ -7480,7 +7475,7 @@
             </w:tcBorders>
             <w:shd w:fill="FFFFFF" w:val="clear"/>
             <w:tcMar>
-              <w:left w:w="48" w:type="dxa"/>
+              <w:left w:w="42" w:type="dxa"/>
             </w:tcMar>
             <w:vAlign w:val="center"/>
           </w:tcPr>
@@ -7498,7 +7493,7 @@
         </w:tc>
         <w:tc>
           <w:tcPr>
-            <w:tcW w:w="1620" w:type="dxa"/>
+            <w:tcW w:w="1619" w:type="dxa"/>
             <w:tcBorders>
               <w:top w:val="single" w:sz="2" w:space="0" w:color="000001"/>
               <w:left w:val="single" w:sz="2" w:space="0" w:color="000001"/>
@@ -7509,7 +7504,7 @@
             </w:tcBorders>
             <w:shd w:fill="FFFFFF" w:val="clear"/>
             <w:tcMar>
-              <w:left w:w="48" w:type="dxa"/>
+              <w:left w:w="42" w:type="dxa"/>
             </w:tcMar>
             <w:vAlign w:val="center"/>
           </w:tcPr>
@@ -7527,7 +7522,7 @@
         </w:tc>
         <w:tc>
           <w:tcPr>
-            <w:tcW w:w="1447" w:type="dxa"/>
+            <w:tcW w:w="1454" w:type="dxa"/>
             <w:tcBorders>
               <w:top w:val="single" w:sz="2" w:space="0" w:color="000001"/>
               <w:left w:val="single" w:sz="2" w:space="0" w:color="000001"/>
@@ -7538,7 +7533,7 @@
             </w:tcBorders>
             <w:shd w:fill="FFFFFF" w:val="clear"/>
             <w:tcMar>
-              <w:left w:w="48" w:type="dxa"/>
+              <w:left w:w="42" w:type="dxa"/>
             </w:tcMar>
             <w:vAlign w:val="center"/>
           </w:tcPr>
@@ -7561,7 +7556,7 @@
         </w:trPr>
         <w:tc>
           <w:tcPr>
-            <w:tcW w:w="1620" w:type="dxa"/>
+            <w:tcW w:w="1619" w:type="dxa"/>
             <w:tcBorders>
               <w:top w:val="single" w:sz="2" w:space="0" w:color="000001"/>
               <w:left w:val="single" w:sz="2" w:space="0" w:color="000001"/>
@@ -7572,7 +7567,7 @@
             </w:tcBorders>
             <w:shd w:fill="FFFFFF" w:val="clear"/>
             <w:tcMar>
-              <w:left w:w="48" w:type="dxa"/>
+              <w:left w:w="42" w:type="dxa"/>
             </w:tcMar>
             <w:vAlign w:val="center"/>
           </w:tcPr>
@@ -7590,7 +7585,7 @@
         </w:tc>
         <w:tc>
           <w:tcPr>
-            <w:tcW w:w="3777" w:type="dxa"/>
+            <w:tcW w:w="3776" w:type="dxa"/>
             <w:tcBorders>
               <w:top w:val="single" w:sz="2" w:space="0" w:color="000001"/>
               <w:left w:val="single" w:sz="2" w:space="0" w:color="000001"/>
@@ -7601,7 +7596,7 @@
             </w:tcBorders>
             <w:shd w:fill="FFFFFF" w:val="clear"/>
             <w:tcMar>
-              <w:left w:w="48" w:type="dxa"/>
+              <w:left w:w="42" w:type="dxa"/>
             </w:tcMar>
             <w:vAlign w:val="center"/>
           </w:tcPr>
@@ -7619,7 +7614,7 @@
         </w:tc>
         <w:tc>
           <w:tcPr>
-            <w:tcW w:w="1260" w:type="dxa"/>
+            <w:tcW w:w="1258" w:type="dxa"/>
             <w:tcBorders>
               <w:top w:val="single" w:sz="2" w:space="0" w:color="000001"/>
               <w:left w:val="single" w:sz="2" w:space="0" w:color="000001"/>
@@ -7630,7 +7625,7 @@
             </w:tcBorders>
             <w:shd w:fill="FFFFFF" w:val="clear"/>
             <w:tcMar>
-              <w:left w:w="48" w:type="dxa"/>
+              <w:left w:w="42" w:type="dxa"/>
             </w:tcMar>
             <w:vAlign w:val="center"/>
           </w:tcPr>
@@ -7648,7 +7643,7 @@
         </w:tc>
         <w:tc>
           <w:tcPr>
-            <w:tcW w:w="1620" w:type="dxa"/>
+            <w:tcW w:w="1619" w:type="dxa"/>
             <w:tcBorders>
               <w:top w:val="single" w:sz="2" w:space="0" w:color="000001"/>
               <w:left w:val="single" w:sz="2" w:space="0" w:color="000001"/>
@@ -7659,7 +7654,7 @@
             </w:tcBorders>
             <w:shd w:fill="FFFFFF" w:val="clear"/>
             <w:tcMar>
-              <w:left w:w="48" w:type="dxa"/>
+              <w:left w:w="42" w:type="dxa"/>
             </w:tcMar>
             <w:vAlign w:val="center"/>
           </w:tcPr>
@@ -7677,7 +7672,7 @@
         </w:tc>
         <w:tc>
           <w:tcPr>
-            <w:tcW w:w="1447" w:type="dxa"/>
+            <w:tcW w:w="1454" w:type="dxa"/>
             <w:tcBorders>
               <w:top w:val="single" w:sz="2" w:space="0" w:color="000001"/>
               <w:left w:val="single" w:sz="2" w:space="0" w:color="000001"/>
@@ -7688,7 +7683,7 @@
             </w:tcBorders>
             <w:shd w:fill="FFFFFF" w:val="clear"/>
             <w:tcMar>
-              <w:left w:w="48" w:type="dxa"/>
+              <w:left w:w="42" w:type="dxa"/>
             </w:tcMar>
             <w:vAlign w:val="center"/>
           </w:tcPr>
@@ -7711,7 +7706,7 @@
         </w:trPr>
         <w:tc>
           <w:tcPr>
-            <w:tcW w:w="1620" w:type="dxa"/>
+            <w:tcW w:w="1619" w:type="dxa"/>
             <w:tcBorders>
               <w:top w:val="single" w:sz="2" w:space="0" w:color="000001"/>
               <w:left w:val="single" w:sz="2" w:space="0" w:color="000001"/>
@@ -7722,7 +7717,7 @@
             </w:tcBorders>
             <w:shd w:fill="FFFFFF" w:val="clear"/>
             <w:tcMar>
-              <w:left w:w="48" w:type="dxa"/>
+              <w:left w:w="42" w:type="dxa"/>
             </w:tcMar>
             <w:vAlign w:val="center"/>
           </w:tcPr>
@@ -7740,7 +7735,7 @@
         </w:tc>
         <w:tc>
           <w:tcPr>
-            <w:tcW w:w="3777" w:type="dxa"/>
+            <w:tcW w:w="3776" w:type="dxa"/>
             <w:tcBorders>
               <w:top w:val="single" w:sz="2" w:space="0" w:color="000001"/>
               <w:left w:val="single" w:sz="2" w:space="0" w:color="000001"/>
@@ -7751,7 +7746,7 @@
             </w:tcBorders>
             <w:shd w:fill="FFFFFF" w:val="clear"/>
             <w:tcMar>
-              <w:left w:w="48" w:type="dxa"/>
+              <w:left w:w="42" w:type="dxa"/>
             </w:tcMar>
             <w:vAlign w:val="center"/>
           </w:tcPr>
@@ -7769,7 +7764,7 @@
         </w:tc>
         <w:tc>
           <w:tcPr>
-            <w:tcW w:w="1260" w:type="dxa"/>
+            <w:tcW w:w="1258" w:type="dxa"/>
             <w:tcBorders>
               <w:top w:val="single" w:sz="2" w:space="0" w:color="000001"/>
               <w:left w:val="single" w:sz="2" w:space="0" w:color="000001"/>
@@ -7780,7 +7775,7 @@
             </w:tcBorders>
             <w:shd w:fill="FFFFFF" w:val="clear"/>
             <w:tcMar>
-              <w:left w:w="48" w:type="dxa"/>
+              <w:left w:w="42" w:type="dxa"/>
             </w:tcMar>
             <w:vAlign w:val="center"/>
           </w:tcPr>
@@ -7798,7 +7793,7 @@
         </w:tc>
         <w:tc>
           <w:tcPr>
-            <w:tcW w:w="1620" w:type="dxa"/>
+            <w:tcW w:w="1619" w:type="dxa"/>
             <w:tcBorders>
               <w:top w:val="single" w:sz="2" w:space="0" w:color="000001"/>
               <w:left w:val="single" w:sz="2" w:space="0" w:color="000001"/>
@@ -7809,7 +7804,7 @@
             </w:tcBorders>
             <w:shd w:fill="FFFFFF" w:val="clear"/>
             <w:tcMar>
-              <w:left w:w="48" w:type="dxa"/>
+              <w:left w:w="42" w:type="dxa"/>
             </w:tcMar>
             <w:vAlign w:val="center"/>
           </w:tcPr>
@@ -7827,7 +7822,7 @@
         </w:tc>
         <w:tc>
           <w:tcPr>
-            <w:tcW w:w="1447" w:type="dxa"/>
+            <w:tcW w:w="1454" w:type="dxa"/>
             <w:tcBorders>
               <w:top w:val="single" w:sz="2" w:space="0" w:color="000001"/>
               <w:left w:val="single" w:sz="2" w:space="0" w:color="000001"/>
@@ -7838,7 +7833,7 @@
             </w:tcBorders>
             <w:shd w:fill="FFFFFF" w:val="clear"/>
             <w:tcMar>
-              <w:left w:w="48" w:type="dxa"/>
+              <w:left w:w="42" w:type="dxa"/>
             </w:tcMar>
             <w:vAlign w:val="center"/>
           </w:tcPr>
@@ -7861,7 +7856,7 @@
         </w:trPr>
         <w:tc>
           <w:tcPr>
-            <w:tcW w:w="1620" w:type="dxa"/>
+            <w:tcW w:w="1619" w:type="dxa"/>
             <w:tcBorders>
               <w:top w:val="single" w:sz="2" w:space="0" w:color="000001"/>
               <w:left w:val="single" w:sz="2" w:space="0" w:color="000001"/>
@@ -7872,7 +7867,7 @@
             </w:tcBorders>
             <w:shd w:fill="FFFFFF" w:val="clear"/>
             <w:tcMar>
-              <w:left w:w="48" w:type="dxa"/>
+              <w:left w:w="42" w:type="dxa"/>
             </w:tcMar>
             <w:vAlign w:val="center"/>
           </w:tcPr>
@@ -7890,7 +7885,7 @@
         </w:tc>
         <w:tc>
           <w:tcPr>
-            <w:tcW w:w="3777" w:type="dxa"/>
+            <w:tcW w:w="3776" w:type="dxa"/>
             <w:tcBorders>
               <w:top w:val="single" w:sz="2" w:space="0" w:color="000001"/>
               <w:left w:val="single" w:sz="2" w:space="0" w:color="000001"/>
@@ -7901,7 +7896,7 @@
             </w:tcBorders>
             <w:shd w:fill="FFFFFF" w:val="clear"/>
             <w:tcMar>
-              <w:left w:w="48" w:type="dxa"/>
+              <w:left w:w="42" w:type="dxa"/>
             </w:tcMar>
             <w:vAlign w:val="center"/>
           </w:tcPr>
@@ -7919,7 +7914,7 @@
         </w:tc>
         <w:tc>
           <w:tcPr>
-            <w:tcW w:w="1260" w:type="dxa"/>
+            <w:tcW w:w="1258" w:type="dxa"/>
             <w:tcBorders>
               <w:top w:val="single" w:sz="2" w:space="0" w:color="000001"/>
               <w:left w:val="single" w:sz="2" w:space="0" w:color="000001"/>
@@ -7930,7 +7925,7 @@
             </w:tcBorders>
             <w:shd w:fill="FFFFFF" w:val="clear"/>
             <w:tcMar>
-              <w:left w:w="48" w:type="dxa"/>
+              <w:left w:w="42" w:type="dxa"/>
             </w:tcMar>
             <w:vAlign w:val="center"/>
           </w:tcPr>
@@ -7948,7 +7943,7 @@
         </w:tc>
         <w:tc>
           <w:tcPr>
-            <w:tcW w:w="1620" w:type="dxa"/>
+            <w:tcW w:w="1619" w:type="dxa"/>
             <w:tcBorders>
               <w:top w:val="single" w:sz="2" w:space="0" w:color="000001"/>
               <w:left w:val="single" w:sz="2" w:space="0" w:color="000001"/>
@@ -7959,7 +7954,7 @@
             </w:tcBorders>
             <w:shd w:fill="FFFFFF" w:val="clear"/>
             <w:tcMar>
-              <w:left w:w="48" w:type="dxa"/>
+              <w:left w:w="42" w:type="dxa"/>
             </w:tcMar>
             <w:vAlign w:val="center"/>
           </w:tcPr>
@@ -7977,7 +7972,7 @@
         </w:tc>
         <w:tc>
           <w:tcPr>
-            <w:tcW w:w="1447" w:type="dxa"/>
+            <w:tcW w:w="1454" w:type="dxa"/>
             <w:tcBorders>
               <w:top w:val="single" w:sz="2" w:space="0" w:color="000001"/>
               <w:left w:val="single" w:sz="2" w:space="0" w:color="000001"/>
@@ -7988,7 +7983,7 @@
             </w:tcBorders>
             <w:shd w:fill="FFFFFF" w:val="clear"/>
             <w:tcMar>
-              <w:left w:w="48" w:type="dxa"/>
+              <w:left w:w="42" w:type="dxa"/>
             </w:tcMar>
             <w:vAlign w:val="center"/>
           </w:tcPr>
@@ -8011,7 +8006,7 @@
         </w:trPr>
         <w:tc>
           <w:tcPr>
-            <w:tcW w:w="1620" w:type="dxa"/>
+            <w:tcW w:w="1619" w:type="dxa"/>
             <w:tcBorders>
               <w:top w:val="single" w:sz="2" w:space="0" w:color="000001"/>
               <w:left w:val="single" w:sz="2" w:space="0" w:color="000001"/>
@@ -8022,7 +8017,7 @@
             </w:tcBorders>
             <w:shd w:fill="FFFFFF" w:val="clear"/>
             <w:tcMar>
-              <w:left w:w="48" w:type="dxa"/>
+              <w:left w:w="42" w:type="dxa"/>
             </w:tcMar>
             <w:vAlign w:val="center"/>
           </w:tcPr>
@@ -8040,7 +8035,7 @@
         </w:tc>
         <w:tc>
           <w:tcPr>
-            <w:tcW w:w="3777" w:type="dxa"/>
+            <w:tcW w:w="3776" w:type="dxa"/>
             <w:tcBorders>
               <w:top w:val="single" w:sz="2" w:space="0" w:color="000001"/>
               <w:left w:val="single" w:sz="2" w:space="0" w:color="000001"/>
@@ -8051,7 +8046,7 @@
             </w:tcBorders>
             <w:shd w:fill="FFFFFF" w:val="clear"/>
             <w:tcMar>
-              <w:left w:w="48" w:type="dxa"/>
+              <w:left w:w="42" w:type="dxa"/>
             </w:tcMar>
             <w:vAlign w:val="center"/>
           </w:tcPr>
@@ -8069,7 +8064,7 @@
         </w:tc>
         <w:tc>
           <w:tcPr>
-            <w:tcW w:w="1260" w:type="dxa"/>
+            <w:tcW w:w="1258" w:type="dxa"/>
             <w:tcBorders>
               <w:top w:val="single" w:sz="2" w:space="0" w:color="000001"/>
               <w:left w:val="single" w:sz="2" w:space="0" w:color="000001"/>
@@ -8080,7 +8075,7 @@
             </w:tcBorders>
             <w:shd w:fill="FFFFFF" w:val="clear"/>
             <w:tcMar>
-              <w:left w:w="48" w:type="dxa"/>
+              <w:left w:w="42" w:type="dxa"/>
             </w:tcMar>
             <w:vAlign w:val="center"/>
           </w:tcPr>
@@ -8098,7 +8093,7 @@
         </w:tc>
         <w:tc>
           <w:tcPr>
-            <w:tcW w:w="1620" w:type="dxa"/>
+            <w:tcW w:w="1619" w:type="dxa"/>
             <w:tcBorders>
               <w:top w:val="single" w:sz="2" w:space="0" w:color="000001"/>
               <w:left w:val="single" w:sz="2" w:space="0" w:color="000001"/>
@@ -8109,7 +8104,7 @@
             </w:tcBorders>
             <w:shd w:fill="FFFFFF" w:val="clear"/>
             <w:tcMar>
-              <w:left w:w="48" w:type="dxa"/>
+              <w:left w:w="42" w:type="dxa"/>
             </w:tcMar>
             <w:vAlign w:val="center"/>
           </w:tcPr>
@@ -8127,7 +8122,7 @@
         </w:tc>
         <w:tc>
           <w:tcPr>
-            <w:tcW w:w="1447" w:type="dxa"/>
+            <w:tcW w:w="1454" w:type="dxa"/>
             <w:tcBorders>
               <w:top w:val="single" w:sz="2" w:space="0" w:color="000001"/>
               <w:left w:val="single" w:sz="2" w:space="0" w:color="000001"/>
@@ -8138,7 +8133,7 @@
             </w:tcBorders>
             <w:shd w:fill="FFFFFF" w:val="clear"/>
             <w:tcMar>
-              <w:left w:w="48" w:type="dxa"/>
+              <w:left w:w="42" w:type="dxa"/>
             </w:tcMar>
             <w:vAlign w:val="center"/>
           </w:tcPr>
@@ -8161,7 +8156,7 @@
         </w:trPr>
         <w:tc>
           <w:tcPr>
-            <w:tcW w:w="1620" w:type="dxa"/>
+            <w:tcW w:w="1619" w:type="dxa"/>
             <w:tcBorders>
               <w:top w:val="single" w:sz="2" w:space="0" w:color="000001"/>
               <w:left w:val="single" w:sz="2" w:space="0" w:color="000001"/>
@@ -8172,7 +8167,7 @@
             </w:tcBorders>
             <w:shd w:fill="FFFFFF" w:val="clear"/>
             <w:tcMar>
-              <w:left w:w="48" w:type="dxa"/>
+              <w:left w:w="42" w:type="dxa"/>
             </w:tcMar>
             <w:vAlign w:val="center"/>
           </w:tcPr>
@@ -8190,7 +8185,7 @@
         </w:tc>
         <w:tc>
           <w:tcPr>
-            <w:tcW w:w="3777" w:type="dxa"/>
+            <w:tcW w:w="3776" w:type="dxa"/>
             <w:tcBorders>
               <w:top w:val="single" w:sz="2" w:space="0" w:color="000001"/>
               <w:left w:val="single" w:sz="2" w:space="0" w:color="000001"/>
@@ -8201,7 +8196,7 @@
             </w:tcBorders>
             <w:shd w:fill="FFFFFF" w:val="clear"/>
             <w:tcMar>
-              <w:left w:w="48" w:type="dxa"/>
+              <w:left w:w="42" w:type="dxa"/>
             </w:tcMar>
             <w:vAlign w:val="center"/>
           </w:tcPr>
@@ -8219,7 +8214,7 @@
         </w:tc>
         <w:tc>
           <w:tcPr>
-            <w:tcW w:w="1260" w:type="dxa"/>
+            <w:tcW w:w="1258" w:type="dxa"/>
             <w:tcBorders>
               <w:top w:val="single" w:sz="2" w:space="0" w:color="000001"/>
               <w:left w:val="single" w:sz="2" w:space="0" w:color="000001"/>
@@ -8230,7 +8225,7 @@
             </w:tcBorders>
             <w:shd w:fill="FFFFFF" w:val="clear"/>
             <w:tcMar>
-              <w:left w:w="48" w:type="dxa"/>
+              <w:left w:w="42" w:type="dxa"/>
             </w:tcMar>
             <w:vAlign w:val="center"/>
           </w:tcPr>
@@ -8248,7 +8243,7 @@
         </w:tc>
         <w:tc>
           <w:tcPr>
-            <w:tcW w:w="1620" w:type="dxa"/>
+            <w:tcW w:w="1619" w:type="dxa"/>
             <w:tcBorders>
               <w:top w:val="single" w:sz="2" w:space="0" w:color="000001"/>
               <w:left w:val="single" w:sz="2" w:space="0" w:color="000001"/>
@@ -8259,7 +8254,7 @@
             </w:tcBorders>
             <w:shd w:fill="FFFFFF" w:val="clear"/>
             <w:tcMar>
-              <w:left w:w="48" w:type="dxa"/>
+              <w:left w:w="42" w:type="dxa"/>
             </w:tcMar>
             <w:vAlign w:val="center"/>
           </w:tcPr>
@@ -8277,7 +8272,7 @@
         </w:tc>
         <w:tc>
           <w:tcPr>
-            <w:tcW w:w="1447" w:type="dxa"/>
+            <w:tcW w:w="1454" w:type="dxa"/>
             <w:tcBorders>
               <w:top w:val="single" w:sz="2" w:space="0" w:color="000001"/>
               <w:left w:val="single" w:sz="2" w:space="0" w:color="000001"/>
@@ -8288,7 +8283,7 @@
             </w:tcBorders>
             <w:shd w:fill="FFFFFF" w:val="clear"/>
             <w:tcMar>
-              <w:left w:w="48" w:type="dxa"/>
+              <w:left w:w="42" w:type="dxa"/>
             </w:tcMar>
             <w:vAlign w:val="center"/>
           </w:tcPr>
@@ -8311,7 +8306,7 @@
         </w:trPr>
         <w:tc>
           <w:tcPr>
-            <w:tcW w:w="1620" w:type="dxa"/>
+            <w:tcW w:w="1619" w:type="dxa"/>
             <w:tcBorders>
               <w:top w:val="single" w:sz="2" w:space="0" w:color="000001"/>
               <w:left w:val="single" w:sz="2" w:space="0" w:color="000001"/>
@@ -8322,7 +8317,7 @@
             </w:tcBorders>
             <w:shd w:fill="FFFFFF" w:val="clear"/>
             <w:tcMar>
-              <w:left w:w="48" w:type="dxa"/>
+              <w:left w:w="42" w:type="dxa"/>
             </w:tcMar>
             <w:vAlign w:val="center"/>
           </w:tcPr>
@@ -8340,7 +8335,7 @@
         </w:tc>
         <w:tc>
           <w:tcPr>
-            <w:tcW w:w="3777" w:type="dxa"/>
+            <w:tcW w:w="3776" w:type="dxa"/>
             <w:tcBorders>
               <w:top w:val="single" w:sz="2" w:space="0" w:color="000001"/>
               <w:left w:val="single" w:sz="2" w:space="0" w:color="000001"/>
@@ -8351,7 +8346,7 @@
             </w:tcBorders>
             <w:shd w:fill="FFFFFF" w:val="clear"/>
             <w:tcMar>
-              <w:left w:w="48" w:type="dxa"/>
+              <w:left w:w="42" w:type="dxa"/>
             </w:tcMar>
             <w:vAlign w:val="center"/>
           </w:tcPr>
@@ -8369,7 +8364,7 @@
         </w:tc>
         <w:tc>
           <w:tcPr>
-            <w:tcW w:w="1260" w:type="dxa"/>
+            <w:tcW w:w="1258" w:type="dxa"/>
             <w:tcBorders>
               <w:top w:val="single" w:sz="2" w:space="0" w:color="000001"/>
               <w:left w:val="single" w:sz="2" w:space="0" w:color="000001"/>
@@ -8380,7 +8375,7 @@
             </w:tcBorders>
             <w:shd w:fill="FFFFFF" w:val="clear"/>
             <w:tcMar>
-              <w:left w:w="48" w:type="dxa"/>
+              <w:left w:w="42" w:type="dxa"/>
             </w:tcMar>
             <w:vAlign w:val="center"/>
           </w:tcPr>
@@ -8398,7 +8393,7 @@
         </w:tc>
         <w:tc>
           <w:tcPr>
-            <w:tcW w:w="1620" w:type="dxa"/>
+            <w:tcW w:w="1619" w:type="dxa"/>
             <w:tcBorders>
               <w:top w:val="single" w:sz="2" w:space="0" w:color="000001"/>
               <w:left w:val="single" w:sz="2" w:space="0" w:color="000001"/>
@@ -8409,7 +8404,7 @@
             </w:tcBorders>
             <w:shd w:fill="FFFFFF" w:val="clear"/>
             <w:tcMar>
-              <w:left w:w="48" w:type="dxa"/>
+              <w:left w:w="42" w:type="dxa"/>
             </w:tcMar>
             <w:vAlign w:val="center"/>
           </w:tcPr>
@@ -8427,7 +8422,7 @@
         </w:tc>
         <w:tc>
           <w:tcPr>
-            <w:tcW w:w="1447" w:type="dxa"/>
+            <w:tcW w:w="1454" w:type="dxa"/>
             <w:tcBorders>
               <w:top w:val="single" w:sz="2" w:space="0" w:color="000001"/>
               <w:left w:val="single" w:sz="2" w:space="0" w:color="000001"/>
@@ -8438,7 +8433,7 @@
             </w:tcBorders>
             <w:shd w:fill="FFFFFF" w:val="clear"/>
             <w:tcMar>
-              <w:left w:w="48" w:type="dxa"/>
+              <w:left w:w="42" w:type="dxa"/>
             </w:tcMar>
             <w:vAlign w:val="center"/>
           </w:tcPr>
@@ -8461,7 +8456,7 @@
         </w:trPr>
         <w:tc>
           <w:tcPr>
-            <w:tcW w:w="1620" w:type="dxa"/>
+            <w:tcW w:w="1619" w:type="dxa"/>
             <w:tcBorders>
               <w:top w:val="single" w:sz="2" w:space="0" w:color="000001"/>
               <w:left w:val="single" w:sz="2" w:space="0" w:color="000001"/>
@@ -8472,7 +8467,7 @@
             </w:tcBorders>
             <w:shd w:fill="FFFFFF" w:val="clear"/>
             <w:tcMar>
-              <w:left w:w="48" w:type="dxa"/>
+              <w:left w:w="42" w:type="dxa"/>
             </w:tcMar>
             <w:vAlign w:val="center"/>
           </w:tcPr>
@@ -8490,7 +8485,7 @@
         </w:tc>
         <w:tc>
           <w:tcPr>
-            <w:tcW w:w="3777" w:type="dxa"/>
+            <w:tcW w:w="3776" w:type="dxa"/>
             <w:tcBorders>
               <w:top w:val="single" w:sz="2" w:space="0" w:color="000001"/>
               <w:left w:val="single" w:sz="2" w:space="0" w:color="000001"/>
@@ -8501,7 +8496,7 @@
             </w:tcBorders>
             <w:shd w:fill="FFFFFF" w:val="clear"/>
             <w:tcMar>
-              <w:left w:w="48" w:type="dxa"/>
+              <w:left w:w="42" w:type="dxa"/>
             </w:tcMar>
             <w:vAlign w:val="center"/>
           </w:tcPr>
@@ -8519,7 +8514,7 @@
         </w:tc>
         <w:tc>
           <w:tcPr>
-            <w:tcW w:w="1260" w:type="dxa"/>
+            <w:tcW w:w="1258" w:type="dxa"/>
             <w:tcBorders>
               <w:top w:val="single" w:sz="2" w:space="0" w:color="000001"/>
               <w:left w:val="single" w:sz="2" w:space="0" w:color="000001"/>
@@ -8530,7 +8525,7 @@
             </w:tcBorders>
             <w:shd w:fill="FFFFFF" w:val="clear"/>
             <w:tcMar>
-              <w:left w:w="48" w:type="dxa"/>
+              <w:left w:w="42" w:type="dxa"/>
             </w:tcMar>
             <w:vAlign w:val="center"/>
           </w:tcPr>
@@ -8548,7 +8543,7 @@
         </w:tc>
         <w:tc>
           <w:tcPr>
-            <w:tcW w:w="1620" w:type="dxa"/>
+            <w:tcW w:w="1619" w:type="dxa"/>
             <w:tcBorders>
               <w:top w:val="single" w:sz="2" w:space="0" w:color="000001"/>
               <w:left w:val="single" w:sz="2" w:space="0" w:color="000001"/>
@@ -8559,7 +8554,7 @@
             </w:tcBorders>
             <w:shd w:fill="FFFFFF" w:val="clear"/>
             <w:tcMar>
-              <w:left w:w="48" w:type="dxa"/>
+              <w:left w:w="42" w:type="dxa"/>
             </w:tcMar>
             <w:vAlign w:val="center"/>
           </w:tcPr>
@@ -8577,7 +8572,7 @@
         </w:tc>
         <w:tc>
           <w:tcPr>
-            <w:tcW w:w="1447" w:type="dxa"/>
+            <w:tcW w:w="1454" w:type="dxa"/>
             <w:tcBorders>
               <w:top w:val="single" w:sz="2" w:space="0" w:color="000001"/>
               <w:left w:val="single" w:sz="2" w:space="0" w:color="000001"/>
@@ -8588,7 +8583,7 @@
             </w:tcBorders>
             <w:shd w:fill="FFFFFF" w:val="clear"/>
             <w:tcMar>
-              <w:left w:w="48" w:type="dxa"/>
+              <w:left w:w="42" w:type="dxa"/>
             </w:tcMar>
             <w:vAlign w:val="center"/>
           </w:tcPr>
@@ -8611,7 +8606,7 @@
         </w:trPr>
         <w:tc>
           <w:tcPr>
-            <w:tcW w:w="1620" w:type="dxa"/>
+            <w:tcW w:w="1619" w:type="dxa"/>
             <w:tcBorders>
               <w:top w:val="single" w:sz="2" w:space="0" w:color="000001"/>
               <w:left w:val="single" w:sz="2" w:space="0" w:color="000001"/>
@@ -8622,7 +8617,7 @@
             </w:tcBorders>
             <w:shd w:fill="FFFFFF" w:val="clear"/>
             <w:tcMar>
-              <w:left w:w="48" w:type="dxa"/>
+              <w:left w:w="42" w:type="dxa"/>
             </w:tcMar>
             <w:vAlign w:val="center"/>
           </w:tcPr>
@@ -8640,7 +8635,7 @@
         </w:tc>
         <w:tc>
           <w:tcPr>
-            <w:tcW w:w="3777" w:type="dxa"/>
+            <w:tcW w:w="3776" w:type="dxa"/>
             <w:tcBorders>
               <w:top w:val="single" w:sz="2" w:space="0" w:color="000001"/>
               <w:left w:val="single" w:sz="2" w:space="0" w:color="000001"/>
@@ -8651,7 +8646,7 @@
             </w:tcBorders>
             <w:shd w:fill="FFFFFF" w:val="clear"/>
             <w:tcMar>
-              <w:left w:w="48" w:type="dxa"/>
+              <w:left w:w="42" w:type="dxa"/>
             </w:tcMar>
             <w:vAlign w:val="center"/>
           </w:tcPr>
@@ -8669,7 +8664,7 @@
         </w:tc>
         <w:tc>
           <w:tcPr>
-            <w:tcW w:w="1260" w:type="dxa"/>
+            <w:tcW w:w="1258" w:type="dxa"/>
             <w:tcBorders>
               <w:top w:val="single" w:sz="2" w:space="0" w:color="000001"/>
               <w:left w:val="single" w:sz="2" w:space="0" w:color="000001"/>
@@ -8680,7 +8675,7 @@
             </w:tcBorders>
             <w:shd w:fill="FFFFFF" w:val="clear"/>
             <w:tcMar>
-              <w:left w:w="48" w:type="dxa"/>
+              <w:left w:w="42" w:type="dxa"/>
             </w:tcMar>
             <w:vAlign w:val="center"/>
           </w:tcPr>
@@ -8698,7 +8693,7 @@
         </w:tc>
         <w:tc>
           <w:tcPr>
-            <w:tcW w:w="1620" w:type="dxa"/>
+            <w:tcW w:w="1619" w:type="dxa"/>
             <w:tcBorders>
               <w:top w:val="single" w:sz="2" w:space="0" w:color="000001"/>
               <w:left w:val="single" w:sz="2" w:space="0" w:color="000001"/>
@@ -8709,7 +8704,7 @@
             </w:tcBorders>
             <w:shd w:fill="FFFFFF" w:val="clear"/>
             <w:tcMar>
-              <w:left w:w="48" w:type="dxa"/>
+              <w:left w:w="42" w:type="dxa"/>
             </w:tcMar>
             <w:vAlign w:val="center"/>
           </w:tcPr>
@@ -8727,7 +8722,7 @@
         </w:tc>
         <w:tc>
           <w:tcPr>
-            <w:tcW w:w="1447" w:type="dxa"/>
+            <w:tcW w:w="1454" w:type="dxa"/>
             <w:tcBorders>
               <w:top w:val="single" w:sz="2" w:space="0" w:color="000001"/>
               <w:left w:val="single" w:sz="2" w:space="0" w:color="000001"/>
@@ -8738,7 +8733,7 @@
             </w:tcBorders>
             <w:shd w:fill="FFFFFF" w:val="clear"/>
             <w:tcMar>
-              <w:left w:w="48" w:type="dxa"/>
+              <w:left w:w="42" w:type="dxa"/>
             </w:tcMar>
             <w:vAlign w:val="center"/>
           </w:tcPr>
@@ -8992,7 +8987,7 @@
     <w:tbl>
       <w:tblPr>
         <w:jc w:val="left"/>
-        <w:tblInd w:w="50" w:type="dxa"/>
+        <w:tblInd w:w="45" w:type="dxa"/>
         <w:tblBorders>
           <w:top w:val="single" w:sz="2" w:space="0" w:color="000001"/>
           <w:left w:val="single" w:sz="2" w:space="0" w:color="000001"/>
@@ -9003,22 +8998,22 @@
         </w:tblBorders>
         <w:tblCellMar>
           <w:top w:w="55" w:type="dxa"/>
-          <w:left w:w="48" w:type="dxa"/>
+          <w:left w:w="42" w:type="dxa"/>
           <w:bottom w:w="55" w:type="dxa"/>
           <w:right w:w="55" w:type="dxa"/>
         </w:tblCellMar>
       </w:tblPr>
       <w:tblGrid>
-        <w:gridCol w:w="718"/>
+        <w:gridCol w:w="715"/>
         <w:gridCol w:w="1260"/>
         <w:gridCol w:w="900"/>
-        <w:gridCol w:w="629"/>
+        <w:gridCol w:w="628"/>
         <w:gridCol w:w="810"/>
-        <w:gridCol w:w="1455"/>
+        <w:gridCol w:w="1452"/>
         <w:gridCol w:w="1348"/>
         <w:gridCol w:w="1335"/>
-        <w:gridCol w:w="989"/>
-        <w:gridCol w:w="1269"/>
+        <w:gridCol w:w="988"/>
+        <w:gridCol w:w="1276"/>
       </w:tblGrid>
       <w:tr>
         <w:trPr>
@@ -9026,7 +9021,7 @@
         </w:trPr>
         <w:tc>
           <w:tcPr>
-            <w:tcW w:w="718" w:type="dxa"/>
+            <w:tcW w:w="715" w:type="dxa"/>
             <w:tcBorders>
               <w:top w:val="single" w:sz="2" w:space="0" w:color="000001"/>
               <w:left w:val="single" w:sz="2" w:space="0" w:color="000001"/>
@@ -9037,7 +9032,7 @@
             </w:tcBorders>
             <w:shd w:fill="FFFFFF" w:val="clear"/>
             <w:tcMar>
-              <w:left w:w="48" w:type="dxa"/>
+              <w:left w:w="42" w:type="dxa"/>
             </w:tcMar>
             <w:vAlign w:val="center"/>
           </w:tcPr>
@@ -9072,7 +9067,7 @@
             </w:tcBorders>
             <w:shd w:fill="FFFFFF" w:val="clear"/>
             <w:tcMar>
-              <w:left w:w="48" w:type="dxa"/>
+              <w:left w:w="42" w:type="dxa"/>
             </w:tcMar>
             <w:vAlign w:val="center"/>
           </w:tcPr>
@@ -9107,7 +9102,7 @@
             </w:tcBorders>
             <w:shd w:fill="FFFFFF" w:val="clear"/>
             <w:tcMar>
-              <w:left w:w="48" w:type="dxa"/>
+              <w:left w:w="42" w:type="dxa"/>
             </w:tcMar>
             <w:vAlign w:val="center"/>
           </w:tcPr>
@@ -9131,7 +9126,7 @@
         </w:tc>
         <w:tc>
           <w:tcPr>
-            <w:tcW w:w="629" w:type="dxa"/>
+            <w:tcW w:w="628" w:type="dxa"/>
             <w:tcBorders>
               <w:top w:val="single" w:sz="2" w:space="0" w:color="000001"/>
               <w:left w:val="single" w:sz="2" w:space="0" w:color="000001"/>
@@ -9142,7 +9137,7 @@
             </w:tcBorders>
             <w:shd w:fill="FFFFFF" w:val="clear"/>
             <w:tcMar>
-              <w:left w:w="48" w:type="dxa"/>
+              <w:left w:w="42" w:type="dxa"/>
             </w:tcMar>
             <w:vAlign w:val="center"/>
           </w:tcPr>
@@ -9177,7 +9172,7 @@
             </w:tcBorders>
             <w:shd w:fill="FFFFFF" w:val="clear"/>
             <w:tcMar>
-              <w:left w:w="48" w:type="dxa"/>
+              <w:left w:w="42" w:type="dxa"/>
             </w:tcMar>
             <w:vAlign w:val="center"/>
           </w:tcPr>
@@ -9201,7 +9196,7 @@
         </w:tc>
         <w:tc>
           <w:tcPr>
-            <w:tcW w:w="1455" w:type="dxa"/>
+            <w:tcW w:w="1452" w:type="dxa"/>
             <w:tcBorders>
               <w:top w:val="single" w:sz="2" w:space="0" w:color="000001"/>
               <w:left w:val="single" w:sz="2" w:space="0" w:color="000001"/>
@@ -9212,7 +9207,7 @@
             </w:tcBorders>
             <w:shd w:fill="FFFFFF" w:val="clear"/>
             <w:tcMar>
-              <w:left w:w="48" w:type="dxa"/>
+              <w:left w:w="42" w:type="dxa"/>
             </w:tcMar>
             <w:vAlign w:val="center"/>
           </w:tcPr>
@@ -9247,7 +9242,7 @@
             </w:tcBorders>
             <w:shd w:fill="FFFFFF" w:val="clear"/>
             <w:tcMar>
-              <w:left w:w="48" w:type="dxa"/>
+              <w:left w:w="42" w:type="dxa"/>
             </w:tcMar>
             <w:vAlign w:val="center"/>
           </w:tcPr>
@@ -9282,7 +9277,7 @@
             </w:tcBorders>
             <w:shd w:fill="FFFFFF" w:val="clear"/>
             <w:tcMar>
-              <w:left w:w="48" w:type="dxa"/>
+              <w:left w:w="42" w:type="dxa"/>
             </w:tcMar>
             <w:vAlign w:val="center"/>
           </w:tcPr>
@@ -9306,7 +9301,7 @@
         </w:tc>
         <w:tc>
           <w:tcPr>
-            <w:tcW w:w="989" w:type="dxa"/>
+            <w:tcW w:w="988" w:type="dxa"/>
             <w:tcBorders>
               <w:top w:val="single" w:sz="2" w:space="0" w:color="000001"/>
               <w:left w:val="single" w:sz="2" w:space="0" w:color="000001"/>
@@ -9317,7 +9312,7 @@
             </w:tcBorders>
             <w:shd w:fill="FFFFFF" w:val="clear"/>
             <w:tcMar>
-              <w:left w:w="48" w:type="dxa"/>
+              <w:left w:w="42" w:type="dxa"/>
             </w:tcMar>
             <w:vAlign w:val="center"/>
           </w:tcPr>
@@ -9341,7 +9336,7 @@
         </w:tc>
         <w:tc>
           <w:tcPr>
-            <w:tcW w:w="1269" w:type="dxa"/>
+            <w:tcW w:w="1276" w:type="dxa"/>
             <w:tcBorders>
               <w:top w:val="single" w:sz="2" w:space="0" w:color="000001"/>
               <w:left w:val="single" w:sz="2" w:space="0" w:color="000001"/>
@@ -9352,7 +9347,7 @@
             </w:tcBorders>
             <w:shd w:fill="FFFFFF" w:val="clear"/>
             <w:tcMar>
-              <w:left w:w="48" w:type="dxa"/>
+              <w:left w:w="42" w:type="dxa"/>
             </w:tcMar>
             <w:vAlign w:val="center"/>
           </w:tcPr>
@@ -16694,7 +16689,7 @@
     <w:tbl>
       <w:tblPr>
         <w:jc w:val="left"/>
-        <w:tblInd w:w="810" w:type="dxa"/>
+        <w:tblInd w:w="805" w:type="dxa"/>
         <w:tblBorders>
           <w:top w:val="single" w:sz="2" w:space="0" w:color="000001"/>
           <w:left w:val="single" w:sz="2" w:space="0" w:color="000001"/>
@@ -16705,13 +16700,13 @@
         </w:tblBorders>
         <w:tblCellMar>
           <w:top w:w="28" w:type="dxa"/>
-          <w:left w:w="98" w:type="dxa"/>
+          <w:left w:w="92" w:type="dxa"/>
           <w:bottom w:w="28" w:type="dxa"/>
           <w:right w:w="105" w:type="dxa"/>
         </w:tblCellMar>
       </w:tblPr>
       <w:tblGrid>
-        <w:gridCol w:w="1946"/>
+        <w:gridCol w:w="1944"/>
         <w:gridCol w:w="6760"/>
       </w:tblGrid>
       <w:tr>
@@ -16720,7 +16715,7 @@
         </w:trPr>
         <w:tc>
           <w:tcPr>
-            <w:tcW w:w="1946" w:type="dxa"/>
+            <w:tcW w:w="1944" w:type="dxa"/>
             <w:tcBorders>
               <w:top w:val="single" w:sz="2" w:space="0" w:color="000001"/>
               <w:left w:val="single" w:sz="2" w:space="0" w:color="000001"/>
@@ -16731,7 +16726,7 @@
             </w:tcBorders>
             <w:shd w:fill="FFFFFF" w:val="clear"/>
             <w:tcMar>
-              <w:left w:w="98" w:type="dxa"/>
+              <w:left w:w="92" w:type="dxa"/>
             </w:tcMar>
             <w:vAlign w:val="center"/>
           </w:tcPr>
@@ -16786,7 +16781,7 @@
             </w:tcBorders>
             <w:shd w:fill="FFFFFF" w:val="clear"/>
             <w:tcMar>
-              <w:left w:w="98" w:type="dxa"/>
+              <w:left w:w="92" w:type="dxa"/>
             </w:tcMar>
             <w:vAlign w:val="center"/>
           </w:tcPr>
@@ -16835,7 +16830,7 @@
         </w:trPr>
         <w:tc>
           <w:tcPr>
-            <w:tcW w:w="1946" w:type="dxa"/>
+            <w:tcW w:w="1944" w:type="dxa"/>
             <w:tcBorders>
               <w:top w:val="single" w:sz="2" w:space="0" w:color="000001"/>
               <w:left w:val="single" w:sz="2" w:space="0" w:color="000001"/>
@@ -16846,7 +16841,7 @@
             </w:tcBorders>
             <w:shd w:fill="FFFFFF" w:val="clear"/>
             <w:tcMar>
-              <w:left w:w="98" w:type="dxa"/>
+              <w:left w:w="92" w:type="dxa"/>
             </w:tcMar>
             <w:vAlign w:val="center"/>
           </w:tcPr>
@@ -16901,7 +16896,7 @@
             </w:tcBorders>
             <w:shd w:fill="FFFFFF" w:val="clear"/>
             <w:tcMar>
-              <w:left w:w="98" w:type="dxa"/>
+              <w:left w:w="92" w:type="dxa"/>
             </w:tcMar>
             <w:vAlign w:val="center"/>
           </w:tcPr>
@@ -17172,7 +17167,7 @@
         </w:trPr>
         <w:tc>
           <w:tcPr>
-            <w:tcW w:w="1946" w:type="dxa"/>
+            <w:tcW w:w="1944" w:type="dxa"/>
             <w:tcBorders>
               <w:top w:val="single" w:sz="2" w:space="0" w:color="000001"/>
               <w:left w:val="single" w:sz="2" w:space="0" w:color="000001"/>
@@ -17183,7 +17178,7 @@
             </w:tcBorders>
             <w:shd w:fill="FFFFFF" w:val="clear"/>
             <w:tcMar>
-              <w:left w:w="98" w:type="dxa"/>
+              <w:left w:w="92" w:type="dxa"/>
             </w:tcMar>
             <w:vAlign w:val="center"/>
           </w:tcPr>
@@ -17238,7 +17233,7 @@
             </w:tcBorders>
             <w:shd w:fill="FFFFFF" w:val="clear"/>
             <w:tcMar>
-              <w:left w:w="98" w:type="dxa"/>
+              <w:left w:w="92" w:type="dxa"/>
             </w:tcMar>
             <w:vAlign w:val="center"/>
           </w:tcPr>
@@ -17287,7 +17282,7 @@
         </w:trPr>
         <w:tc>
           <w:tcPr>
-            <w:tcW w:w="1946" w:type="dxa"/>
+            <w:tcW w:w="1944" w:type="dxa"/>
             <w:tcBorders>
               <w:top w:val="single" w:sz="2" w:space="0" w:color="000001"/>
               <w:left w:val="single" w:sz="2" w:space="0" w:color="000001"/>
@@ -17298,7 +17293,7 @@
             </w:tcBorders>
             <w:shd w:fill="FFFFFF" w:val="clear"/>
             <w:tcMar>
-              <w:left w:w="98" w:type="dxa"/>
+              <w:left w:w="92" w:type="dxa"/>
             </w:tcMar>
             <w:vAlign w:val="center"/>
           </w:tcPr>
@@ -17353,7 +17348,7 @@
             </w:tcBorders>
             <w:shd w:fill="FFFFFF" w:val="clear"/>
             <w:tcMar>
-              <w:left w:w="98" w:type="dxa"/>
+              <w:left w:w="92" w:type="dxa"/>
             </w:tcMar>
             <w:vAlign w:val="center"/>
           </w:tcPr>
@@ -17496,7 +17491,7 @@
     <w:tbl>
       <w:tblPr>
         <w:jc w:val="left"/>
-        <w:tblInd w:w="810" w:type="dxa"/>
+        <w:tblInd w:w="805" w:type="dxa"/>
         <w:tblBorders>
           <w:top w:val="single" w:sz="2" w:space="0" w:color="000001"/>
           <w:left w:val="single" w:sz="2" w:space="0" w:color="000001"/>
@@ -17507,13 +17502,13 @@
         </w:tblBorders>
         <w:tblCellMar>
           <w:top w:w="28" w:type="dxa"/>
-          <w:left w:w="98" w:type="dxa"/>
+          <w:left w:w="92" w:type="dxa"/>
           <w:bottom w:w="28" w:type="dxa"/>
           <w:right w:w="105" w:type="dxa"/>
         </w:tblCellMar>
       </w:tblPr>
       <w:tblGrid>
-        <w:gridCol w:w="1946"/>
+        <w:gridCol w:w="1944"/>
         <w:gridCol w:w="6760"/>
       </w:tblGrid>
       <w:tr>
@@ -17522,7 +17517,7 @@
         </w:trPr>
         <w:tc>
           <w:tcPr>
-            <w:tcW w:w="1946" w:type="dxa"/>
+            <w:tcW w:w="1944" w:type="dxa"/>
             <w:tcBorders>
               <w:top w:val="single" w:sz="2" w:space="0" w:color="000001"/>
               <w:left w:val="single" w:sz="2" w:space="0" w:color="000001"/>
@@ -17533,7 +17528,7 @@
             </w:tcBorders>
             <w:shd w:fill="FFFFFF" w:val="clear"/>
             <w:tcMar>
-              <w:left w:w="98" w:type="dxa"/>
+              <w:left w:w="92" w:type="dxa"/>
             </w:tcMar>
             <w:vAlign w:val="center"/>
           </w:tcPr>
@@ -17588,7 +17583,7 @@
             </w:tcBorders>
             <w:shd w:fill="FFFFFF" w:val="clear"/>
             <w:tcMar>
-              <w:left w:w="98" w:type="dxa"/>
+              <w:left w:w="92" w:type="dxa"/>
             </w:tcMar>
             <w:vAlign w:val="center"/>
           </w:tcPr>
@@ -17637,7 +17632,7 @@
         </w:trPr>
         <w:tc>
           <w:tcPr>
-            <w:tcW w:w="1946" w:type="dxa"/>
+            <w:tcW w:w="1944" w:type="dxa"/>
             <w:tcBorders>
               <w:top w:val="single" w:sz="2" w:space="0" w:color="000001"/>
               <w:left w:val="single" w:sz="2" w:space="0" w:color="000001"/>
@@ -17648,7 +17643,7 @@
             </w:tcBorders>
             <w:shd w:fill="FFFFFF" w:val="clear"/>
             <w:tcMar>
-              <w:left w:w="98" w:type="dxa"/>
+              <w:left w:w="92" w:type="dxa"/>
             </w:tcMar>
             <w:vAlign w:val="center"/>
           </w:tcPr>
@@ -17703,7 +17698,7 @@
             </w:tcBorders>
             <w:shd w:fill="FFFFFF" w:val="clear"/>
             <w:tcMar>
-              <w:left w:w="98" w:type="dxa"/>
+              <w:left w:w="92" w:type="dxa"/>
             </w:tcMar>
             <w:vAlign w:val="center"/>
           </w:tcPr>
@@ -17826,7 +17821,7 @@
         </w:trPr>
         <w:tc>
           <w:tcPr>
-            <w:tcW w:w="1946" w:type="dxa"/>
+            <w:tcW w:w="1944" w:type="dxa"/>
             <w:tcBorders>
               <w:top w:val="single" w:sz="2" w:space="0" w:color="000001"/>
               <w:left w:val="single" w:sz="2" w:space="0" w:color="000001"/>
@@ -17837,7 +17832,7 @@
             </w:tcBorders>
             <w:shd w:fill="FFFFFF" w:val="clear"/>
             <w:tcMar>
-              <w:left w:w="98" w:type="dxa"/>
+              <w:left w:w="92" w:type="dxa"/>
             </w:tcMar>
             <w:vAlign w:val="center"/>
           </w:tcPr>
@@ -17892,7 +17887,7 @@
             </w:tcBorders>
             <w:shd w:fill="FFFFFF" w:val="clear"/>
             <w:tcMar>
-              <w:left w:w="98" w:type="dxa"/>
+              <w:left w:w="92" w:type="dxa"/>
             </w:tcMar>
             <w:vAlign w:val="center"/>
           </w:tcPr>
@@ -17941,7 +17936,7 @@
         </w:trPr>
         <w:tc>
           <w:tcPr>
-            <w:tcW w:w="1946" w:type="dxa"/>
+            <w:tcW w:w="1944" w:type="dxa"/>
             <w:tcBorders>
               <w:top w:val="single" w:sz="2" w:space="0" w:color="000001"/>
               <w:left w:val="single" w:sz="2" w:space="0" w:color="000001"/>
@@ -17952,7 +17947,7 @@
             </w:tcBorders>
             <w:shd w:fill="FFFFFF" w:val="clear"/>
             <w:tcMar>
-              <w:left w:w="98" w:type="dxa"/>
+              <w:left w:w="92" w:type="dxa"/>
             </w:tcMar>
             <w:vAlign w:val="center"/>
           </w:tcPr>
@@ -18007,7 +18002,7 @@
             </w:tcBorders>
             <w:shd w:fill="FFFFFF" w:val="clear"/>
             <w:tcMar>
-              <w:left w:w="98" w:type="dxa"/>
+              <w:left w:w="92" w:type="dxa"/>
             </w:tcMar>
             <w:vAlign w:val="center"/>
           </w:tcPr>
@@ -18113,7 +18108,7 @@
     <w:tbl>
       <w:tblPr>
         <w:jc w:val="left"/>
-        <w:tblInd w:w="810" w:type="dxa"/>
+        <w:tblInd w:w="805" w:type="dxa"/>
         <w:tblBorders>
           <w:top w:val="single" w:sz="2" w:space="0" w:color="000001"/>
           <w:left w:val="single" w:sz="2" w:space="0" w:color="000001"/>
@@ -18124,13 +18119,13 @@
         </w:tblBorders>
         <w:tblCellMar>
           <w:top w:w="28" w:type="dxa"/>
-          <w:left w:w="98" w:type="dxa"/>
+          <w:left w:w="92" w:type="dxa"/>
           <w:bottom w:w="28" w:type="dxa"/>
           <w:right w:w="105" w:type="dxa"/>
         </w:tblCellMar>
       </w:tblPr>
       <w:tblGrid>
-        <w:gridCol w:w="1946"/>
+        <w:gridCol w:w="1944"/>
         <w:gridCol w:w="6760"/>
       </w:tblGrid>
       <w:tr>
@@ -18139,7 +18134,7 @@
         </w:trPr>
         <w:tc>
           <w:tcPr>
-            <w:tcW w:w="1946" w:type="dxa"/>
+            <w:tcW w:w="1944" w:type="dxa"/>
             <w:tcBorders>
               <w:top w:val="single" w:sz="2" w:space="0" w:color="000001"/>
               <w:left w:val="single" w:sz="2" w:space="0" w:color="000001"/>
@@ -18150,7 +18145,7 @@
             </w:tcBorders>
             <w:shd w:fill="FFFFFF" w:val="clear"/>
             <w:tcMar>
-              <w:left w:w="98" w:type="dxa"/>
+              <w:left w:w="92" w:type="dxa"/>
             </w:tcMar>
             <w:vAlign w:val="center"/>
           </w:tcPr>
@@ -18205,7 +18200,7 @@
             </w:tcBorders>
             <w:shd w:fill="FFFFFF" w:val="clear"/>
             <w:tcMar>
-              <w:left w:w="98" w:type="dxa"/>
+              <w:left w:w="92" w:type="dxa"/>
             </w:tcMar>
             <w:vAlign w:val="center"/>
           </w:tcPr>
@@ -18254,7 +18249,7 @@
         </w:trPr>
         <w:tc>
           <w:tcPr>
-            <w:tcW w:w="1946" w:type="dxa"/>
+            <w:tcW w:w="1944" w:type="dxa"/>
             <w:tcBorders>
               <w:top w:val="single" w:sz="2" w:space="0" w:color="000001"/>
               <w:left w:val="single" w:sz="2" w:space="0" w:color="000001"/>
@@ -18265,7 +18260,7 @@
             </w:tcBorders>
             <w:shd w:fill="FFFFFF" w:val="clear"/>
             <w:tcMar>
-              <w:left w:w="98" w:type="dxa"/>
+              <w:left w:w="92" w:type="dxa"/>
             </w:tcMar>
             <w:vAlign w:val="center"/>
           </w:tcPr>
@@ -18320,7 +18315,7 @@
             </w:tcBorders>
             <w:shd w:fill="FFFFFF" w:val="clear"/>
             <w:tcMar>
-              <w:left w:w="98" w:type="dxa"/>
+              <w:left w:w="92" w:type="dxa"/>
             </w:tcMar>
             <w:vAlign w:val="center"/>
           </w:tcPr>
@@ -18443,7 +18438,7 @@
         </w:trPr>
         <w:tc>
           <w:tcPr>
-            <w:tcW w:w="1946" w:type="dxa"/>
+            <w:tcW w:w="1944" w:type="dxa"/>
             <w:tcBorders>
               <w:top w:val="single" w:sz="2" w:space="0" w:color="000001"/>
               <w:left w:val="single" w:sz="2" w:space="0" w:color="000001"/>
@@ -18454,7 +18449,7 @@
             </w:tcBorders>
             <w:shd w:fill="FFFFFF" w:val="clear"/>
             <w:tcMar>
-              <w:left w:w="98" w:type="dxa"/>
+              <w:left w:w="92" w:type="dxa"/>
             </w:tcMar>
             <w:vAlign w:val="center"/>
           </w:tcPr>
@@ -18509,7 +18504,7 @@
             </w:tcBorders>
             <w:shd w:fill="FFFFFF" w:val="clear"/>
             <w:tcMar>
-              <w:left w:w="98" w:type="dxa"/>
+              <w:left w:w="92" w:type="dxa"/>
             </w:tcMar>
             <w:vAlign w:val="center"/>
           </w:tcPr>
@@ -18558,7 +18553,7 @@
         </w:trPr>
         <w:tc>
           <w:tcPr>
-            <w:tcW w:w="1946" w:type="dxa"/>
+            <w:tcW w:w="1944" w:type="dxa"/>
             <w:tcBorders>
               <w:top w:val="single" w:sz="2" w:space="0" w:color="000001"/>
               <w:left w:val="single" w:sz="2" w:space="0" w:color="000001"/>
@@ -18569,7 +18564,7 @@
             </w:tcBorders>
             <w:shd w:fill="FFFFFF" w:val="clear"/>
             <w:tcMar>
-              <w:left w:w="98" w:type="dxa"/>
+              <w:left w:w="92" w:type="dxa"/>
             </w:tcMar>
             <w:vAlign w:val="center"/>
           </w:tcPr>
@@ -18624,7 +18619,7 @@
             </w:tcBorders>
             <w:shd w:fill="FFFFFF" w:val="clear"/>
             <w:tcMar>
-              <w:left w:w="98" w:type="dxa"/>
+              <w:left w:w="92" w:type="dxa"/>
             </w:tcMar>
             <w:vAlign w:val="center"/>
           </w:tcPr>
@@ -18730,7 +18725,7 @@
     <w:tbl>
       <w:tblPr>
         <w:jc w:val="left"/>
-        <w:tblInd w:w="810" w:type="dxa"/>
+        <w:tblInd w:w="805" w:type="dxa"/>
         <w:tblBorders>
           <w:top w:val="single" w:sz="2" w:space="0" w:color="000001"/>
           <w:left w:val="single" w:sz="2" w:space="0" w:color="000001"/>
@@ -18741,13 +18736,13 @@
         </w:tblBorders>
         <w:tblCellMar>
           <w:top w:w="28" w:type="dxa"/>
-          <w:left w:w="98" w:type="dxa"/>
+          <w:left w:w="92" w:type="dxa"/>
           <w:bottom w:w="28" w:type="dxa"/>
           <w:right w:w="105" w:type="dxa"/>
         </w:tblCellMar>
       </w:tblPr>
       <w:tblGrid>
-        <w:gridCol w:w="1946"/>
+        <w:gridCol w:w="1944"/>
         <w:gridCol w:w="6760"/>
       </w:tblGrid>
       <w:tr>
@@ -18756,7 +18751,7 @@
         </w:trPr>
         <w:tc>
           <w:tcPr>
-            <w:tcW w:w="1946" w:type="dxa"/>
+            <w:tcW w:w="1944" w:type="dxa"/>
             <w:tcBorders>
               <w:top w:val="single" w:sz="2" w:space="0" w:color="000001"/>
               <w:left w:val="single" w:sz="2" w:space="0" w:color="000001"/>
@@ -18767,7 +18762,7 @@
             </w:tcBorders>
             <w:shd w:fill="FFFFFF" w:val="clear"/>
             <w:tcMar>
-              <w:left w:w="98" w:type="dxa"/>
+              <w:left w:w="92" w:type="dxa"/>
             </w:tcMar>
             <w:vAlign w:val="center"/>
           </w:tcPr>
@@ -18822,7 +18817,7 @@
             </w:tcBorders>
             <w:shd w:fill="FFFFFF" w:val="clear"/>
             <w:tcMar>
-              <w:left w:w="98" w:type="dxa"/>
+              <w:left w:w="92" w:type="dxa"/>
             </w:tcMar>
             <w:vAlign w:val="center"/>
           </w:tcPr>
@@ -18871,7 +18866,7 @@
         </w:trPr>
         <w:tc>
           <w:tcPr>
-            <w:tcW w:w="1946" w:type="dxa"/>
+            <w:tcW w:w="1944" w:type="dxa"/>
             <w:tcBorders>
               <w:top w:val="single" w:sz="2" w:space="0" w:color="000001"/>
               <w:left w:val="single" w:sz="2" w:space="0" w:color="000001"/>
@@ -18882,7 +18877,7 @@
             </w:tcBorders>
             <w:shd w:fill="FFFFFF" w:val="clear"/>
             <w:tcMar>
-              <w:left w:w="98" w:type="dxa"/>
+              <w:left w:w="92" w:type="dxa"/>
             </w:tcMar>
             <w:vAlign w:val="center"/>
           </w:tcPr>
@@ -18937,7 +18932,7 @@
             </w:tcBorders>
             <w:shd w:fill="FFFFFF" w:val="clear"/>
             <w:tcMar>
-              <w:left w:w="98" w:type="dxa"/>
+              <w:left w:w="92" w:type="dxa"/>
             </w:tcMar>
             <w:vAlign w:val="center"/>
           </w:tcPr>
@@ -19060,7 +19055,7 @@
         </w:trPr>
         <w:tc>
           <w:tcPr>
-            <w:tcW w:w="1946" w:type="dxa"/>
+            <w:tcW w:w="1944" w:type="dxa"/>
             <w:tcBorders>
               <w:top w:val="single" w:sz="2" w:space="0" w:color="000001"/>
               <w:left w:val="single" w:sz="2" w:space="0" w:color="000001"/>
@@ -19071,7 +19066,7 @@
             </w:tcBorders>
             <w:shd w:fill="FFFFFF" w:val="clear"/>
             <w:tcMar>
-              <w:left w:w="98" w:type="dxa"/>
+              <w:left w:w="92" w:type="dxa"/>
             </w:tcMar>
             <w:vAlign w:val="center"/>
           </w:tcPr>
@@ -19126,7 +19121,7 @@
             </w:tcBorders>
             <w:shd w:fill="FFFFFF" w:val="clear"/>
             <w:tcMar>
-              <w:left w:w="98" w:type="dxa"/>
+              <w:left w:w="92" w:type="dxa"/>
             </w:tcMar>
             <w:vAlign w:val="center"/>
           </w:tcPr>
@@ -19175,7 +19170,7 @@
         </w:trPr>
         <w:tc>
           <w:tcPr>
-            <w:tcW w:w="1946" w:type="dxa"/>
+            <w:tcW w:w="1944" w:type="dxa"/>
             <w:tcBorders>
               <w:top w:val="single" w:sz="2" w:space="0" w:color="000001"/>
               <w:left w:val="single" w:sz="2" w:space="0" w:color="000001"/>
@@ -19186,7 +19181,7 @@
             </w:tcBorders>
             <w:shd w:fill="FFFFFF" w:val="clear"/>
             <w:tcMar>
-              <w:left w:w="98" w:type="dxa"/>
+              <w:left w:w="92" w:type="dxa"/>
             </w:tcMar>
             <w:vAlign w:val="center"/>
           </w:tcPr>
@@ -19241,7 +19236,7 @@
             </w:tcBorders>
             <w:shd w:fill="FFFFFF" w:val="clear"/>
             <w:tcMar>
-              <w:left w:w="98" w:type="dxa"/>
+              <w:left w:w="92" w:type="dxa"/>
             </w:tcMar>
             <w:vAlign w:val="center"/>
           </w:tcPr>
@@ -19347,7 +19342,7 @@
     <w:tbl>
       <w:tblPr>
         <w:jc w:val="left"/>
-        <w:tblInd w:w="810" w:type="dxa"/>
+        <w:tblInd w:w="805" w:type="dxa"/>
         <w:tblBorders>
           <w:top w:val="single" w:sz="2" w:space="0" w:color="000001"/>
           <w:left w:val="single" w:sz="2" w:space="0" w:color="000001"/>
@@ -19358,13 +19353,13 @@
         </w:tblBorders>
         <w:tblCellMar>
           <w:top w:w="28" w:type="dxa"/>
-          <w:left w:w="98" w:type="dxa"/>
+          <w:left w:w="92" w:type="dxa"/>
           <w:bottom w:w="28" w:type="dxa"/>
           <w:right w:w="105" w:type="dxa"/>
         </w:tblCellMar>
       </w:tblPr>
       <w:tblGrid>
-        <w:gridCol w:w="1946"/>
+        <w:gridCol w:w="1944"/>
         <w:gridCol w:w="6760"/>
       </w:tblGrid>
       <w:tr>
@@ -19373,7 +19368,7 @@
         </w:trPr>
         <w:tc>
           <w:tcPr>
-            <w:tcW w:w="1946" w:type="dxa"/>
+            <w:tcW w:w="1944" w:type="dxa"/>
             <w:tcBorders>
               <w:top w:val="single" w:sz="2" w:space="0" w:color="000001"/>
               <w:left w:val="single" w:sz="2" w:space="0" w:color="000001"/>
@@ -19384,7 +19379,7 @@
             </w:tcBorders>
             <w:shd w:fill="FFFFFF" w:val="clear"/>
             <w:tcMar>
-              <w:left w:w="98" w:type="dxa"/>
+              <w:left w:w="92" w:type="dxa"/>
             </w:tcMar>
             <w:vAlign w:val="center"/>
           </w:tcPr>
@@ -19439,7 +19434,7 @@
             </w:tcBorders>
             <w:shd w:fill="FFFFFF" w:val="clear"/>
             <w:tcMar>
-              <w:left w:w="98" w:type="dxa"/>
+              <w:left w:w="92" w:type="dxa"/>
             </w:tcMar>
             <w:vAlign w:val="center"/>
           </w:tcPr>
@@ -19488,7 +19483,7 @@
         </w:trPr>
         <w:tc>
           <w:tcPr>
-            <w:tcW w:w="1946" w:type="dxa"/>
+            <w:tcW w:w="1944" w:type="dxa"/>
             <w:tcBorders>
               <w:top w:val="single" w:sz="2" w:space="0" w:color="000001"/>
               <w:left w:val="single" w:sz="2" w:space="0" w:color="000001"/>
@@ -19499,7 +19494,7 @@
             </w:tcBorders>
             <w:shd w:fill="FFFFFF" w:val="clear"/>
             <w:tcMar>
-              <w:left w:w="98" w:type="dxa"/>
+              <w:left w:w="92" w:type="dxa"/>
             </w:tcMar>
             <w:vAlign w:val="center"/>
           </w:tcPr>
@@ -19554,7 +19549,7 @@
             </w:tcBorders>
             <w:shd w:fill="FFFFFF" w:val="clear"/>
             <w:tcMar>
-              <w:left w:w="98" w:type="dxa"/>
+              <w:left w:w="92" w:type="dxa"/>
             </w:tcMar>
             <w:vAlign w:val="center"/>
           </w:tcPr>
@@ -19714,7 +19709,7 @@
         </w:trPr>
         <w:tc>
           <w:tcPr>
-            <w:tcW w:w="1946" w:type="dxa"/>
+            <w:tcW w:w="1944" w:type="dxa"/>
             <w:tcBorders>
               <w:top w:val="single" w:sz="2" w:space="0" w:color="000001"/>
               <w:left w:val="single" w:sz="2" w:space="0" w:color="000001"/>
@@ -19725,7 +19720,7 @@
             </w:tcBorders>
             <w:shd w:fill="FFFFFF" w:val="clear"/>
             <w:tcMar>
-              <w:left w:w="98" w:type="dxa"/>
+              <w:left w:w="92" w:type="dxa"/>
             </w:tcMar>
             <w:vAlign w:val="center"/>
           </w:tcPr>
@@ -19780,7 +19775,7 @@
             </w:tcBorders>
             <w:shd w:fill="FFFFFF" w:val="clear"/>
             <w:tcMar>
-              <w:left w:w="98" w:type="dxa"/>
+              <w:left w:w="92" w:type="dxa"/>
             </w:tcMar>
             <w:vAlign w:val="center"/>
           </w:tcPr>
@@ -19829,7 +19824,7 @@
         </w:trPr>
         <w:tc>
           <w:tcPr>
-            <w:tcW w:w="1946" w:type="dxa"/>
+            <w:tcW w:w="1944" w:type="dxa"/>
             <w:tcBorders>
               <w:top w:val="single" w:sz="2" w:space="0" w:color="000001"/>
               <w:left w:val="single" w:sz="2" w:space="0" w:color="000001"/>
@@ -19840,7 +19835,7 @@
             </w:tcBorders>
             <w:shd w:fill="FFFFFF" w:val="clear"/>
             <w:tcMar>
-              <w:left w:w="98" w:type="dxa"/>
+              <w:left w:w="92" w:type="dxa"/>
             </w:tcMar>
             <w:vAlign w:val="center"/>
           </w:tcPr>
@@ -19895,7 +19890,7 @@
             </w:tcBorders>
             <w:shd w:fill="FFFFFF" w:val="clear"/>
             <w:tcMar>
-              <w:left w:w="98" w:type="dxa"/>
+              <w:left w:w="92" w:type="dxa"/>
             </w:tcMar>
             <w:vAlign w:val="center"/>
           </w:tcPr>
@@ -20001,7 +19996,7 @@
     <w:tbl>
       <w:tblPr>
         <w:jc w:val="left"/>
-        <w:tblInd w:w="810" w:type="dxa"/>
+        <w:tblInd w:w="805" w:type="dxa"/>
         <w:tblBorders>
           <w:top w:val="single" w:sz="2" w:space="0" w:color="000001"/>
           <w:left w:val="single" w:sz="2" w:space="0" w:color="000001"/>
@@ -20012,13 +20007,13 @@
         </w:tblBorders>
         <w:tblCellMar>
           <w:top w:w="28" w:type="dxa"/>
-          <w:left w:w="98" w:type="dxa"/>
+          <w:left w:w="92" w:type="dxa"/>
           <w:bottom w:w="28" w:type="dxa"/>
           <w:right w:w="105" w:type="dxa"/>
         </w:tblCellMar>
       </w:tblPr>
       <w:tblGrid>
-        <w:gridCol w:w="1946"/>
+        <w:gridCol w:w="1944"/>
         <w:gridCol w:w="6760"/>
       </w:tblGrid>
       <w:tr>
@@ -20027,7 +20022,7 @@
         </w:trPr>
         <w:tc>
           <w:tcPr>
-            <w:tcW w:w="1946" w:type="dxa"/>
+            <w:tcW w:w="1944" w:type="dxa"/>
             <w:tcBorders>
               <w:top w:val="single" w:sz="2" w:space="0" w:color="000001"/>
               <w:left w:val="single" w:sz="2" w:space="0" w:color="000001"/>
@@ -20038,7 +20033,7 @@
             </w:tcBorders>
             <w:shd w:fill="FFFFFF" w:val="clear"/>
             <w:tcMar>
-              <w:left w:w="98" w:type="dxa"/>
+              <w:left w:w="92" w:type="dxa"/>
             </w:tcMar>
             <w:vAlign w:val="center"/>
           </w:tcPr>
@@ -20093,7 +20088,7 @@
             </w:tcBorders>
             <w:shd w:fill="FFFFFF" w:val="clear"/>
             <w:tcMar>
-              <w:left w:w="98" w:type="dxa"/>
+              <w:left w:w="92" w:type="dxa"/>
             </w:tcMar>
             <w:vAlign w:val="center"/>
           </w:tcPr>
@@ -20142,7 +20137,7 @@
         </w:trPr>
         <w:tc>
           <w:tcPr>
-            <w:tcW w:w="1946" w:type="dxa"/>
+            <w:tcW w:w="1944" w:type="dxa"/>
             <w:tcBorders>
               <w:top w:val="single" w:sz="2" w:space="0" w:color="000001"/>
               <w:left w:val="single" w:sz="2" w:space="0" w:color="000001"/>
@@ -20153,7 +20148,7 @@
             </w:tcBorders>
             <w:shd w:fill="FFFFFF" w:val="clear"/>
             <w:tcMar>
-              <w:left w:w="98" w:type="dxa"/>
+              <w:left w:w="92" w:type="dxa"/>
             </w:tcMar>
             <w:vAlign w:val="center"/>
           </w:tcPr>
@@ -20208,7 +20203,7 @@
             </w:tcBorders>
             <w:shd w:fill="FFFFFF" w:val="clear"/>
             <w:tcMar>
-              <w:left w:w="98" w:type="dxa"/>
+              <w:left w:w="92" w:type="dxa"/>
             </w:tcMar>
             <w:vAlign w:val="center"/>
           </w:tcPr>
@@ -20331,7 +20326,7 @@
         </w:trPr>
         <w:tc>
           <w:tcPr>
-            <w:tcW w:w="1946" w:type="dxa"/>
+            <w:tcW w:w="1944" w:type="dxa"/>
             <w:tcBorders>
               <w:top w:val="single" w:sz="2" w:space="0" w:color="000001"/>
               <w:left w:val="single" w:sz="2" w:space="0" w:color="000001"/>
@@ -20342,7 +20337,7 @@
             </w:tcBorders>
             <w:shd w:fill="FFFFFF" w:val="clear"/>
             <w:tcMar>
-              <w:left w:w="98" w:type="dxa"/>
+              <w:left w:w="92" w:type="dxa"/>
             </w:tcMar>
             <w:vAlign w:val="center"/>
           </w:tcPr>
@@ -20397,7 +20392,7 @@
             </w:tcBorders>
             <w:shd w:fill="FFFFFF" w:val="clear"/>
             <w:tcMar>
-              <w:left w:w="98" w:type="dxa"/>
+              <w:left w:w="92" w:type="dxa"/>
             </w:tcMar>
             <w:vAlign w:val="center"/>
           </w:tcPr>
@@ -20446,7 +20441,7 @@
         </w:trPr>
         <w:tc>
           <w:tcPr>
-            <w:tcW w:w="1946" w:type="dxa"/>
+            <w:tcW w:w="1944" w:type="dxa"/>
             <w:tcBorders>
               <w:top w:val="single" w:sz="2" w:space="0" w:color="000001"/>
               <w:left w:val="single" w:sz="2" w:space="0" w:color="000001"/>
@@ -20457,7 +20452,7 @@
             </w:tcBorders>
             <w:shd w:fill="FFFFFF" w:val="clear"/>
             <w:tcMar>
-              <w:left w:w="98" w:type="dxa"/>
+              <w:left w:w="92" w:type="dxa"/>
             </w:tcMar>
             <w:vAlign w:val="center"/>
           </w:tcPr>
@@ -20512,7 +20507,7 @@
             </w:tcBorders>
             <w:shd w:fill="FFFFFF" w:val="clear"/>
             <w:tcMar>
-              <w:left w:w="98" w:type="dxa"/>
+              <w:left w:w="92" w:type="dxa"/>
             </w:tcMar>
             <w:vAlign w:val="center"/>
           </w:tcPr>
@@ -20593,7 +20588,7 @@
     <w:tbl>
       <w:tblPr>
         <w:jc w:val="left"/>
-        <w:tblInd w:w="810" w:type="dxa"/>
+        <w:tblInd w:w="805" w:type="dxa"/>
         <w:tblBorders>
           <w:top w:val="single" w:sz="2" w:space="0" w:color="000001"/>
           <w:left w:val="single" w:sz="2" w:space="0" w:color="000001"/>
@@ -20604,13 +20599,13 @@
         </w:tblBorders>
         <w:tblCellMar>
           <w:top w:w="28" w:type="dxa"/>
-          <w:left w:w="98" w:type="dxa"/>
+          <w:left w:w="92" w:type="dxa"/>
           <w:bottom w:w="28" w:type="dxa"/>
           <w:right w:w="105" w:type="dxa"/>
         </w:tblCellMar>
       </w:tblPr>
       <w:tblGrid>
-        <w:gridCol w:w="1946"/>
+        <w:gridCol w:w="1944"/>
         <w:gridCol w:w="6760"/>
       </w:tblGrid>
       <w:tr>
@@ -20619,7 +20614,7 @@
         </w:trPr>
         <w:tc>
           <w:tcPr>
-            <w:tcW w:w="1946" w:type="dxa"/>
+            <w:tcW w:w="1944" w:type="dxa"/>
             <w:tcBorders>
               <w:top w:val="single" w:sz="2" w:space="0" w:color="000001"/>
               <w:left w:val="single" w:sz="2" w:space="0" w:color="000001"/>
@@ -20630,7 +20625,7 @@
             </w:tcBorders>
             <w:shd w:fill="FFFFFF" w:val="clear"/>
             <w:tcMar>
-              <w:left w:w="98" w:type="dxa"/>
+              <w:left w:w="92" w:type="dxa"/>
             </w:tcMar>
             <w:vAlign w:val="center"/>
           </w:tcPr>
@@ -20685,7 +20680,7 @@
             </w:tcBorders>
             <w:shd w:fill="FFFFFF" w:val="clear"/>
             <w:tcMar>
-              <w:left w:w="98" w:type="dxa"/>
+              <w:left w:w="92" w:type="dxa"/>
             </w:tcMar>
             <w:vAlign w:val="center"/>
           </w:tcPr>
@@ -20734,7 +20729,7 @@
         </w:trPr>
         <w:tc>
           <w:tcPr>
-            <w:tcW w:w="1946" w:type="dxa"/>
+            <w:tcW w:w="1944" w:type="dxa"/>
             <w:tcBorders>
               <w:top w:val="single" w:sz="2" w:space="0" w:color="000001"/>
               <w:left w:val="single" w:sz="2" w:space="0" w:color="000001"/>
@@ -20745,7 +20740,7 @@
             </w:tcBorders>
             <w:shd w:fill="FFFFFF" w:val="clear"/>
             <w:tcMar>
-              <w:left w:w="98" w:type="dxa"/>
+              <w:left w:w="92" w:type="dxa"/>
             </w:tcMar>
             <w:vAlign w:val="center"/>
           </w:tcPr>
@@ -20800,7 +20795,7 @@
             </w:tcBorders>
             <w:shd w:fill="FFFFFF" w:val="clear"/>
             <w:tcMar>
-              <w:left w:w="98" w:type="dxa"/>
+              <w:left w:w="92" w:type="dxa"/>
             </w:tcMar>
             <w:vAlign w:val="center"/>
           </w:tcPr>
@@ -20886,7 +20881,7 @@
         </w:trPr>
         <w:tc>
           <w:tcPr>
-            <w:tcW w:w="1946" w:type="dxa"/>
+            <w:tcW w:w="1944" w:type="dxa"/>
             <w:tcBorders>
               <w:top w:val="single" w:sz="2" w:space="0" w:color="000001"/>
               <w:left w:val="single" w:sz="2" w:space="0" w:color="000001"/>
@@ -20897,7 +20892,7 @@
             </w:tcBorders>
             <w:shd w:fill="FFFFFF" w:val="clear"/>
             <w:tcMar>
-              <w:left w:w="98" w:type="dxa"/>
+              <w:left w:w="92" w:type="dxa"/>
             </w:tcMar>
             <w:vAlign w:val="center"/>
           </w:tcPr>
@@ -20952,7 +20947,7 @@
             </w:tcBorders>
             <w:shd w:fill="FFFFFF" w:val="clear"/>
             <w:tcMar>
-              <w:left w:w="98" w:type="dxa"/>
+              <w:left w:w="92" w:type="dxa"/>
             </w:tcMar>
             <w:vAlign w:val="center"/>
           </w:tcPr>
@@ -21001,7 +20996,7 @@
         </w:trPr>
         <w:tc>
           <w:tcPr>
-            <w:tcW w:w="1946" w:type="dxa"/>
+            <w:tcW w:w="1944" w:type="dxa"/>
             <w:tcBorders>
               <w:top w:val="single" w:sz="2" w:space="0" w:color="000001"/>
               <w:left w:val="single" w:sz="2" w:space="0" w:color="000001"/>
@@ -21012,7 +21007,7 @@
             </w:tcBorders>
             <w:shd w:fill="FFFFFF" w:val="clear"/>
             <w:tcMar>
-              <w:left w:w="98" w:type="dxa"/>
+              <w:left w:w="92" w:type="dxa"/>
             </w:tcMar>
             <w:vAlign w:val="center"/>
           </w:tcPr>
@@ -21067,7 +21062,7 @@
             </w:tcBorders>
             <w:shd w:fill="FFFFFF" w:val="clear"/>
             <w:tcMar>
-              <w:left w:w="98" w:type="dxa"/>
+              <w:left w:w="92" w:type="dxa"/>
             </w:tcMar>
             <w:vAlign w:val="center"/>
           </w:tcPr>
@@ -21173,7 +21168,7 @@
     <w:tbl>
       <w:tblPr>
         <w:jc w:val="left"/>
-        <w:tblInd w:w="810" w:type="dxa"/>
+        <w:tblInd w:w="805" w:type="dxa"/>
         <w:tblBorders>
           <w:top w:val="single" w:sz="2" w:space="0" w:color="000001"/>
           <w:left w:val="single" w:sz="2" w:space="0" w:color="000001"/>
@@ -21184,13 +21179,13 @@
         </w:tblBorders>
         <w:tblCellMar>
           <w:top w:w="28" w:type="dxa"/>
-          <w:left w:w="98" w:type="dxa"/>
+          <w:left w:w="92" w:type="dxa"/>
           <w:bottom w:w="28" w:type="dxa"/>
           <w:right w:w="105" w:type="dxa"/>
         </w:tblCellMar>
       </w:tblPr>
       <w:tblGrid>
-        <w:gridCol w:w="1946"/>
+        <w:gridCol w:w="1944"/>
         <w:gridCol w:w="6760"/>
       </w:tblGrid>
       <w:tr>
@@ -21199,7 +21194,7 @@
         </w:trPr>
         <w:tc>
           <w:tcPr>
-            <w:tcW w:w="1946" w:type="dxa"/>
+            <w:tcW w:w="1944" w:type="dxa"/>
             <w:tcBorders>
               <w:top w:val="single" w:sz="2" w:space="0" w:color="000001"/>
               <w:left w:val="single" w:sz="2" w:space="0" w:color="000001"/>
@@ -21210,7 +21205,7 @@
             </w:tcBorders>
             <w:shd w:fill="FFFFFF" w:val="clear"/>
             <w:tcMar>
-              <w:left w:w="98" w:type="dxa"/>
+              <w:left w:w="92" w:type="dxa"/>
             </w:tcMar>
             <w:vAlign w:val="center"/>
           </w:tcPr>
@@ -21265,7 +21260,7 @@
             </w:tcBorders>
             <w:shd w:fill="FFFFFF" w:val="clear"/>
             <w:tcMar>
-              <w:left w:w="98" w:type="dxa"/>
+              <w:left w:w="92" w:type="dxa"/>
             </w:tcMar>
             <w:vAlign w:val="center"/>
           </w:tcPr>
@@ -21314,7 +21309,7 @@
         </w:trPr>
         <w:tc>
           <w:tcPr>
-            <w:tcW w:w="1946" w:type="dxa"/>
+            <w:tcW w:w="1944" w:type="dxa"/>
             <w:tcBorders>
               <w:top w:val="single" w:sz="2" w:space="0" w:color="000001"/>
               <w:left w:val="single" w:sz="2" w:space="0" w:color="000001"/>
@@ -21325,7 +21320,7 @@
             </w:tcBorders>
             <w:shd w:fill="FFFFFF" w:val="clear"/>
             <w:tcMar>
-              <w:left w:w="98" w:type="dxa"/>
+              <w:left w:w="92" w:type="dxa"/>
             </w:tcMar>
             <w:vAlign w:val="center"/>
           </w:tcPr>
@@ -21380,7 +21375,7 @@
             </w:tcBorders>
             <w:shd w:fill="FFFFFF" w:val="clear"/>
             <w:tcMar>
-              <w:left w:w="98" w:type="dxa"/>
+              <w:left w:w="92" w:type="dxa"/>
             </w:tcMar>
             <w:vAlign w:val="center"/>
           </w:tcPr>
@@ -21466,7 +21461,7 @@
         </w:trPr>
         <w:tc>
           <w:tcPr>
-            <w:tcW w:w="1946" w:type="dxa"/>
+            <w:tcW w:w="1944" w:type="dxa"/>
             <w:tcBorders>
               <w:top w:val="single" w:sz="2" w:space="0" w:color="000001"/>
               <w:left w:val="single" w:sz="2" w:space="0" w:color="000001"/>
@@ -21477,7 +21472,7 @@
             </w:tcBorders>
             <w:shd w:fill="FFFFFF" w:val="clear"/>
             <w:tcMar>
-              <w:left w:w="98" w:type="dxa"/>
+              <w:left w:w="92" w:type="dxa"/>
             </w:tcMar>
             <w:vAlign w:val="center"/>
           </w:tcPr>
@@ -21532,7 +21527,7 @@
             </w:tcBorders>
             <w:shd w:fill="FFFFFF" w:val="clear"/>
             <w:tcMar>
-              <w:left w:w="98" w:type="dxa"/>
+              <w:left w:w="92" w:type="dxa"/>
             </w:tcMar>
             <w:vAlign w:val="center"/>
           </w:tcPr>
@@ -21581,7 +21576,7 @@
         </w:trPr>
         <w:tc>
           <w:tcPr>
-            <w:tcW w:w="1946" w:type="dxa"/>
+            <w:tcW w:w="1944" w:type="dxa"/>
             <w:tcBorders>
               <w:top w:val="single" w:sz="2" w:space="0" w:color="000001"/>
               <w:left w:val="single" w:sz="2" w:space="0" w:color="000001"/>
@@ -21592,7 +21587,7 @@
             </w:tcBorders>
             <w:shd w:fill="FFFFFF" w:val="clear"/>
             <w:tcMar>
-              <w:left w:w="98" w:type="dxa"/>
+              <w:left w:w="92" w:type="dxa"/>
             </w:tcMar>
             <w:vAlign w:val="center"/>
           </w:tcPr>
@@ -21647,7 +21642,7 @@
             </w:tcBorders>
             <w:shd w:fill="FFFFFF" w:val="clear"/>
             <w:tcMar>
-              <w:left w:w="98" w:type="dxa"/>
+              <w:left w:w="92" w:type="dxa"/>
             </w:tcMar>
             <w:vAlign w:val="center"/>
           </w:tcPr>
@@ -21728,7 +21723,7 @@
     <w:tbl>
       <w:tblPr>
         <w:jc w:val="left"/>
-        <w:tblInd w:w="810" w:type="dxa"/>
+        <w:tblInd w:w="805" w:type="dxa"/>
         <w:tblBorders>
           <w:top w:val="single" w:sz="2" w:space="0" w:color="000001"/>
           <w:left w:val="single" w:sz="2" w:space="0" w:color="000001"/>
@@ -21739,13 +21734,13 @@
         </w:tblBorders>
         <w:tblCellMar>
           <w:top w:w="28" w:type="dxa"/>
-          <w:left w:w="98" w:type="dxa"/>
+          <w:left w:w="92" w:type="dxa"/>
           <w:bottom w:w="28" w:type="dxa"/>
           <w:right w:w="105" w:type="dxa"/>
         </w:tblCellMar>
       </w:tblPr>
       <w:tblGrid>
-        <w:gridCol w:w="1946"/>
+        <w:gridCol w:w="1944"/>
         <w:gridCol w:w="6760"/>
       </w:tblGrid>
       <w:tr>
@@ -21754,7 +21749,7 @@
         </w:trPr>
         <w:tc>
           <w:tcPr>
-            <w:tcW w:w="1946" w:type="dxa"/>
+            <w:tcW w:w="1944" w:type="dxa"/>
             <w:tcBorders>
               <w:top w:val="single" w:sz="2" w:space="0" w:color="000001"/>
               <w:left w:val="single" w:sz="2" w:space="0" w:color="000001"/>
@@ -21765,7 +21760,7 @@
             </w:tcBorders>
             <w:shd w:fill="FFFFFF" w:val="clear"/>
             <w:tcMar>
-              <w:left w:w="98" w:type="dxa"/>
+              <w:left w:w="92" w:type="dxa"/>
             </w:tcMar>
             <w:vAlign w:val="center"/>
           </w:tcPr>
@@ -21820,7 +21815,7 @@
             </w:tcBorders>
             <w:shd w:fill="FFFFFF" w:val="clear"/>
             <w:tcMar>
-              <w:left w:w="98" w:type="dxa"/>
+              <w:left w:w="92" w:type="dxa"/>
             </w:tcMar>
             <w:vAlign w:val="center"/>
           </w:tcPr>
@@ -21869,7 +21864,7 @@
         </w:trPr>
         <w:tc>
           <w:tcPr>
-            <w:tcW w:w="1946" w:type="dxa"/>
+            <w:tcW w:w="1944" w:type="dxa"/>
             <w:tcBorders>
               <w:top w:val="single" w:sz="2" w:space="0" w:color="000001"/>
               <w:left w:val="single" w:sz="2" w:space="0" w:color="000001"/>
@@ -21880,7 +21875,7 @@
             </w:tcBorders>
             <w:shd w:fill="FFFFFF" w:val="clear"/>
             <w:tcMar>
-              <w:left w:w="98" w:type="dxa"/>
+              <w:left w:w="92" w:type="dxa"/>
             </w:tcMar>
             <w:vAlign w:val="center"/>
           </w:tcPr>
@@ -21935,7 +21930,7 @@
             </w:tcBorders>
             <w:shd w:fill="FFFFFF" w:val="clear"/>
             <w:tcMar>
-              <w:left w:w="98" w:type="dxa"/>
+              <w:left w:w="92" w:type="dxa"/>
             </w:tcMar>
             <w:vAlign w:val="center"/>
           </w:tcPr>
@@ -21984,7 +21979,7 @@
         </w:trPr>
         <w:tc>
           <w:tcPr>
-            <w:tcW w:w="1946" w:type="dxa"/>
+            <w:tcW w:w="1944" w:type="dxa"/>
             <w:tcBorders>
               <w:top w:val="single" w:sz="2" w:space="0" w:color="000001"/>
               <w:left w:val="single" w:sz="2" w:space="0" w:color="000001"/>
@@ -21995,7 +21990,7 @@
             </w:tcBorders>
             <w:shd w:fill="FFFFFF" w:val="clear"/>
             <w:tcMar>
-              <w:left w:w="98" w:type="dxa"/>
+              <w:left w:w="92" w:type="dxa"/>
             </w:tcMar>
             <w:vAlign w:val="center"/>
           </w:tcPr>
@@ -22050,7 +22045,7 @@
             </w:tcBorders>
             <w:shd w:fill="FFFFFF" w:val="clear"/>
             <w:tcMar>
-              <w:left w:w="98" w:type="dxa"/>
+              <w:left w:w="92" w:type="dxa"/>
             </w:tcMar>
             <w:vAlign w:val="center"/>
           </w:tcPr>
@@ -22099,7 +22094,7 @@
         </w:trPr>
         <w:tc>
           <w:tcPr>
-            <w:tcW w:w="1946" w:type="dxa"/>
+            <w:tcW w:w="1944" w:type="dxa"/>
             <w:tcBorders>
               <w:top w:val="single" w:sz="2" w:space="0" w:color="000001"/>
               <w:left w:val="single" w:sz="2" w:space="0" w:color="000001"/>
@@ -22110,7 +22105,7 @@
             </w:tcBorders>
             <w:shd w:fill="FFFFFF" w:val="clear"/>
             <w:tcMar>
-              <w:left w:w="98" w:type="dxa"/>
+              <w:left w:w="92" w:type="dxa"/>
             </w:tcMar>
             <w:vAlign w:val="center"/>
           </w:tcPr>
@@ -22165,7 +22160,7 @@
             </w:tcBorders>
             <w:shd w:fill="FFFFFF" w:val="clear"/>
             <w:tcMar>
-              <w:left w:w="98" w:type="dxa"/>
+              <w:left w:w="92" w:type="dxa"/>
             </w:tcMar>
             <w:vAlign w:val="center"/>
           </w:tcPr>
@@ -22271,7 +22266,7 @@
     <w:tbl>
       <w:tblPr>
         <w:jc w:val="left"/>
-        <w:tblInd w:w="810" w:type="dxa"/>
+        <w:tblInd w:w="805" w:type="dxa"/>
         <w:tblBorders>
           <w:top w:val="single" w:sz="2" w:space="0" w:color="000001"/>
           <w:left w:val="single" w:sz="2" w:space="0" w:color="000001"/>
@@ -22282,13 +22277,13 @@
         </w:tblBorders>
         <w:tblCellMar>
           <w:top w:w="28" w:type="dxa"/>
-          <w:left w:w="98" w:type="dxa"/>
+          <w:left w:w="92" w:type="dxa"/>
           <w:bottom w:w="28" w:type="dxa"/>
           <w:right w:w="105" w:type="dxa"/>
         </w:tblCellMar>
       </w:tblPr>
       <w:tblGrid>
-        <w:gridCol w:w="1946"/>
+        <w:gridCol w:w="1944"/>
         <w:gridCol w:w="6760"/>
       </w:tblGrid>
       <w:tr>
@@ -22297,7 +22292,7 @@
         </w:trPr>
         <w:tc>
           <w:tcPr>
-            <w:tcW w:w="1946" w:type="dxa"/>
+            <w:tcW w:w="1944" w:type="dxa"/>
             <w:tcBorders>
               <w:top w:val="single" w:sz="2" w:space="0" w:color="000001"/>
               <w:left w:val="single" w:sz="2" w:space="0" w:color="000001"/>
@@ -22308,7 +22303,7 @@
             </w:tcBorders>
             <w:shd w:fill="FFFFFF" w:val="clear"/>
             <w:tcMar>
-              <w:left w:w="98" w:type="dxa"/>
+              <w:left w:w="92" w:type="dxa"/>
             </w:tcMar>
             <w:vAlign w:val="center"/>
           </w:tcPr>
@@ -22363,7 +22358,7 @@
             </w:tcBorders>
             <w:shd w:fill="FFFFFF" w:val="clear"/>
             <w:tcMar>
-              <w:left w:w="98" w:type="dxa"/>
+              <w:left w:w="92" w:type="dxa"/>
             </w:tcMar>
             <w:vAlign w:val="center"/>
           </w:tcPr>
@@ -22412,7 +22407,7 @@
         </w:trPr>
         <w:tc>
           <w:tcPr>
-            <w:tcW w:w="1946" w:type="dxa"/>
+            <w:tcW w:w="1944" w:type="dxa"/>
             <w:tcBorders>
               <w:top w:val="single" w:sz="2" w:space="0" w:color="000001"/>
               <w:left w:val="single" w:sz="2" w:space="0" w:color="000001"/>
@@ -22423,7 +22418,7 @@
             </w:tcBorders>
             <w:shd w:fill="FFFFFF" w:val="clear"/>
             <w:tcMar>
-              <w:left w:w="98" w:type="dxa"/>
+              <w:left w:w="92" w:type="dxa"/>
             </w:tcMar>
             <w:vAlign w:val="center"/>
           </w:tcPr>
@@ -22478,7 +22473,7 @@
             </w:tcBorders>
             <w:shd w:fill="FFFFFF" w:val="clear"/>
             <w:tcMar>
-              <w:left w:w="98" w:type="dxa"/>
+              <w:left w:w="92" w:type="dxa"/>
             </w:tcMar>
             <w:vAlign w:val="center"/>
           </w:tcPr>
@@ -22564,7 +22559,7 @@
         </w:trPr>
         <w:tc>
           <w:tcPr>
-            <w:tcW w:w="1946" w:type="dxa"/>
+            <w:tcW w:w="1944" w:type="dxa"/>
             <w:tcBorders>
               <w:top w:val="single" w:sz="2" w:space="0" w:color="000001"/>
               <w:left w:val="single" w:sz="2" w:space="0" w:color="000001"/>
@@ -22575,7 +22570,7 @@
             </w:tcBorders>
             <w:shd w:fill="FFFFFF" w:val="clear"/>
             <w:tcMar>
-              <w:left w:w="98" w:type="dxa"/>
+              <w:left w:w="92" w:type="dxa"/>
             </w:tcMar>
             <w:vAlign w:val="center"/>
           </w:tcPr>
@@ -22630,7 +22625,7 @@
             </w:tcBorders>
             <w:shd w:fill="FFFFFF" w:val="clear"/>
             <w:tcMar>
-              <w:left w:w="98" w:type="dxa"/>
+              <w:left w:w="92" w:type="dxa"/>
             </w:tcMar>
             <w:vAlign w:val="center"/>
           </w:tcPr>
@@ -22679,7 +22674,7 @@
         </w:trPr>
         <w:tc>
           <w:tcPr>
-            <w:tcW w:w="1946" w:type="dxa"/>
+            <w:tcW w:w="1944" w:type="dxa"/>
             <w:tcBorders>
               <w:top w:val="single" w:sz="2" w:space="0" w:color="000001"/>
               <w:left w:val="single" w:sz="2" w:space="0" w:color="000001"/>
@@ -22690,7 +22685,7 @@
             </w:tcBorders>
             <w:shd w:fill="FFFFFF" w:val="clear"/>
             <w:tcMar>
-              <w:left w:w="98" w:type="dxa"/>
+              <w:left w:w="92" w:type="dxa"/>
             </w:tcMar>
             <w:vAlign w:val="center"/>
           </w:tcPr>
@@ -22745,7 +22740,7 @@
             </w:tcBorders>
             <w:shd w:fill="FFFFFF" w:val="clear"/>
             <w:tcMar>
-              <w:left w:w="98" w:type="dxa"/>
+              <w:left w:w="92" w:type="dxa"/>
             </w:tcMar>
             <w:vAlign w:val="center"/>
           </w:tcPr>
@@ -22851,7 +22846,7 @@
     <w:tbl>
       <w:tblPr>
         <w:jc w:val="left"/>
-        <w:tblInd w:w="810" w:type="dxa"/>
+        <w:tblInd w:w="805" w:type="dxa"/>
         <w:tblBorders>
           <w:top w:val="single" w:sz="2" w:space="0" w:color="000001"/>
           <w:left w:val="single" w:sz="2" w:space="0" w:color="000001"/>
@@ -22862,13 +22857,13 @@
         </w:tblBorders>
         <w:tblCellMar>
           <w:top w:w="28" w:type="dxa"/>
-          <w:left w:w="98" w:type="dxa"/>
+          <w:left w:w="92" w:type="dxa"/>
           <w:bottom w:w="28" w:type="dxa"/>
           <w:right w:w="105" w:type="dxa"/>
         </w:tblCellMar>
       </w:tblPr>
       <w:tblGrid>
-        <w:gridCol w:w="1946"/>
+        <w:gridCol w:w="1944"/>
         <w:gridCol w:w="6760"/>
       </w:tblGrid>
       <w:tr>
@@ -22877,7 +22872,7 @@
         </w:trPr>
         <w:tc>
           <w:tcPr>
-            <w:tcW w:w="1946" w:type="dxa"/>
+            <w:tcW w:w="1944" w:type="dxa"/>
             <w:tcBorders>
               <w:top w:val="single" w:sz="2" w:space="0" w:color="000001"/>
               <w:left w:val="single" w:sz="2" w:space="0" w:color="000001"/>
@@ -22888,7 +22883,7 @@
             </w:tcBorders>
             <w:shd w:fill="FFFFFF" w:val="clear"/>
             <w:tcMar>
-              <w:left w:w="98" w:type="dxa"/>
+              <w:left w:w="92" w:type="dxa"/>
             </w:tcMar>
             <w:vAlign w:val="center"/>
           </w:tcPr>
@@ -22943,7 +22938,7 @@
             </w:tcBorders>
             <w:shd w:fill="FFFFFF" w:val="clear"/>
             <w:tcMar>
-              <w:left w:w="98" w:type="dxa"/>
+              <w:left w:w="92" w:type="dxa"/>
             </w:tcMar>
             <w:vAlign w:val="center"/>
           </w:tcPr>
@@ -22992,7 +22987,7 @@
         </w:trPr>
         <w:tc>
           <w:tcPr>
-            <w:tcW w:w="1946" w:type="dxa"/>
+            <w:tcW w:w="1944" w:type="dxa"/>
             <w:tcBorders>
               <w:top w:val="single" w:sz="2" w:space="0" w:color="000001"/>
               <w:left w:val="single" w:sz="2" w:space="0" w:color="000001"/>
@@ -23003,7 +22998,7 @@
             </w:tcBorders>
             <w:shd w:fill="FFFFFF" w:val="clear"/>
             <w:tcMar>
-              <w:left w:w="98" w:type="dxa"/>
+              <w:left w:w="92" w:type="dxa"/>
             </w:tcMar>
             <w:vAlign w:val="center"/>
           </w:tcPr>
@@ -23058,7 +23053,7 @@
             </w:tcBorders>
             <w:shd w:fill="FFFFFF" w:val="clear"/>
             <w:tcMar>
-              <w:left w:w="98" w:type="dxa"/>
+              <w:left w:w="92" w:type="dxa"/>
             </w:tcMar>
             <w:vAlign w:val="center"/>
           </w:tcPr>
@@ -23107,7 +23102,7 @@
         </w:trPr>
         <w:tc>
           <w:tcPr>
-            <w:tcW w:w="1946" w:type="dxa"/>
+            <w:tcW w:w="1944" w:type="dxa"/>
             <w:tcBorders>
               <w:top w:val="single" w:sz="2" w:space="0" w:color="000001"/>
               <w:left w:val="single" w:sz="2" w:space="0" w:color="000001"/>
@@ -23118,7 +23113,7 @@
             </w:tcBorders>
             <w:shd w:fill="FFFFFF" w:val="clear"/>
             <w:tcMar>
-              <w:left w:w="98" w:type="dxa"/>
+              <w:left w:w="92" w:type="dxa"/>
             </w:tcMar>
             <w:vAlign w:val="center"/>
           </w:tcPr>
@@ -23173,7 +23168,7 @@
             </w:tcBorders>
             <w:shd w:fill="FFFFFF" w:val="clear"/>
             <w:tcMar>
-              <w:left w:w="98" w:type="dxa"/>
+              <w:left w:w="92" w:type="dxa"/>
             </w:tcMar>
             <w:vAlign w:val="center"/>
           </w:tcPr>
@@ -23222,7 +23217,7 @@
         </w:trPr>
         <w:tc>
           <w:tcPr>
-            <w:tcW w:w="1946" w:type="dxa"/>
+            <w:tcW w:w="1944" w:type="dxa"/>
             <w:tcBorders>
               <w:top w:val="single" w:sz="2" w:space="0" w:color="000001"/>
               <w:left w:val="single" w:sz="2" w:space="0" w:color="000001"/>
@@ -23233,7 +23228,7 @@
             </w:tcBorders>
             <w:shd w:fill="FFFFFF" w:val="clear"/>
             <w:tcMar>
-              <w:left w:w="98" w:type="dxa"/>
+              <w:left w:w="92" w:type="dxa"/>
             </w:tcMar>
             <w:vAlign w:val="center"/>
           </w:tcPr>
@@ -23288,7 +23283,7 @@
             </w:tcBorders>
             <w:shd w:fill="FFFFFF" w:val="clear"/>
             <w:tcMar>
-              <w:left w:w="98" w:type="dxa"/>
+              <w:left w:w="92" w:type="dxa"/>
             </w:tcMar>
             <w:vAlign w:val="center"/>
           </w:tcPr>
@@ -23369,7 +23364,7 @@
     <w:tbl>
       <w:tblPr>
         <w:jc w:val="left"/>
-        <w:tblInd w:w="810" w:type="dxa"/>
+        <w:tblInd w:w="805" w:type="dxa"/>
         <w:tblBorders>
           <w:top w:val="single" w:sz="2" w:space="0" w:color="000001"/>
           <w:left w:val="single" w:sz="2" w:space="0" w:color="000001"/>
@@ -23380,13 +23375,13 @@
         </w:tblBorders>
         <w:tblCellMar>
           <w:top w:w="28" w:type="dxa"/>
-          <w:left w:w="98" w:type="dxa"/>
+          <w:left w:w="92" w:type="dxa"/>
           <w:bottom w:w="28" w:type="dxa"/>
           <w:right w:w="105" w:type="dxa"/>
         </w:tblCellMar>
       </w:tblPr>
       <w:tblGrid>
-        <w:gridCol w:w="1946"/>
+        <w:gridCol w:w="1944"/>
         <w:gridCol w:w="6760"/>
       </w:tblGrid>
       <w:tr>
@@ -23395,7 +23390,7 @@
         </w:trPr>
         <w:tc>
           <w:tcPr>
-            <w:tcW w:w="1946" w:type="dxa"/>
+            <w:tcW w:w="1944" w:type="dxa"/>
             <w:tcBorders>
               <w:top w:val="single" w:sz="2" w:space="0" w:color="000001"/>
               <w:left w:val="single" w:sz="2" w:space="0" w:color="000001"/>
@@ -23406,7 +23401,7 @@
             </w:tcBorders>
             <w:shd w:fill="FFFFFF" w:val="clear"/>
             <w:tcMar>
-              <w:left w:w="98" w:type="dxa"/>
+              <w:left w:w="92" w:type="dxa"/>
             </w:tcMar>
             <w:vAlign w:val="center"/>
           </w:tcPr>
@@ -23461,7 +23456,7 @@
             </w:tcBorders>
             <w:shd w:fill="FFFFFF" w:val="clear"/>
             <w:tcMar>
-              <w:left w:w="98" w:type="dxa"/>
+              <w:left w:w="92" w:type="dxa"/>
             </w:tcMar>
             <w:vAlign w:val="center"/>
           </w:tcPr>
@@ -23510,7 +23505,7 @@
         </w:trPr>
         <w:tc>
           <w:tcPr>
-            <w:tcW w:w="1946" w:type="dxa"/>
+            <w:tcW w:w="1944" w:type="dxa"/>
             <w:tcBorders>
               <w:top w:val="single" w:sz="2" w:space="0" w:color="000001"/>
               <w:left w:val="single" w:sz="2" w:space="0" w:color="000001"/>
@@ -23521,7 +23516,7 @@
             </w:tcBorders>
             <w:shd w:fill="FFFFFF" w:val="clear"/>
             <w:tcMar>
-              <w:left w:w="98" w:type="dxa"/>
+              <w:left w:w="92" w:type="dxa"/>
             </w:tcMar>
             <w:vAlign w:val="center"/>
           </w:tcPr>
@@ -23576,7 +23571,7 @@
             </w:tcBorders>
             <w:shd w:fill="FFFFFF" w:val="clear"/>
             <w:tcMar>
-              <w:left w:w="98" w:type="dxa"/>
+              <w:left w:w="92" w:type="dxa"/>
             </w:tcMar>
             <w:vAlign w:val="center"/>
           </w:tcPr>
@@ -23699,7 +23694,7 @@
         </w:trPr>
         <w:tc>
           <w:tcPr>
-            <w:tcW w:w="1946" w:type="dxa"/>
+            <w:tcW w:w="1944" w:type="dxa"/>
             <w:tcBorders>
               <w:top w:val="single" w:sz="2" w:space="0" w:color="000001"/>
               <w:left w:val="single" w:sz="2" w:space="0" w:color="000001"/>
@@ -23710,7 +23705,7 @@
             </w:tcBorders>
             <w:shd w:fill="FFFFFF" w:val="clear"/>
             <w:tcMar>
-              <w:left w:w="98" w:type="dxa"/>
+              <w:left w:w="92" w:type="dxa"/>
             </w:tcMar>
             <w:vAlign w:val="center"/>
           </w:tcPr>
@@ -23765,7 +23760,7 @@
             </w:tcBorders>
             <w:shd w:fill="FFFFFF" w:val="clear"/>
             <w:tcMar>
-              <w:left w:w="98" w:type="dxa"/>
+              <w:left w:w="92" w:type="dxa"/>
             </w:tcMar>
             <w:vAlign w:val="center"/>
           </w:tcPr>
@@ -23814,7 +23809,7 @@
         </w:trPr>
         <w:tc>
           <w:tcPr>
-            <w:tcW w:w="1946" w:type="dxa"/>
+            <w:tcW w:w="1944" w:type="dxa"/>
             <w:tcBorders>
               <w:top w:val="single" w:sz="2" w:space="0" w:color="000001"/>
               <w:left w:val="single" w:sz="2" w:space="0" w:color="000001"/>
@@ -23825,7 +23820,7 @@
             </w:tcBorders>
             <w:shd w:fill="FFFFFF" w:val="clear"/>
             <w:tcMar>
-              <w:left w:w="98" w:type="dxa"/>
+              <w:left w:w="92" w:type="dxa"/>
             </w:tcMar>
             <w:vAlign w:val="center"/>
           </w:tcPr>
@@ -23880,7 +23875,7 @@
             </w:tcBorders>
             <w:shd w:fill="FFFFFF" w:val="clear"/>
             <w:tcMar>
-              <w:left w:w="98" w:type="dxa"/>
+              <w:left w:w="92" w:type="dxa"/>
             </w:tcMar>
             <w:vAlign w:val="center"/>
           </w:tcPr>
@@ -23961,7 +23956,7 @@
     <w:tbl>
       <w:tblPr>
         <w:jc w:val="left"/>
-        <w:tblInd w:w="810" w:type="dxa"/>
+        <w:tblInd w:w="805" w:type="dxa"/>
         <w:tblBorders>
           <w:top w:val="single" w:sz="2" w:space="0" w:color="000001"/>
           <w:left w:val="single" w:sz="2" w:space="0" w:color="000001"/>
@@ -23972,13 +23967,13 @@
         </w:tblBorders>
         <w:tblCellMar>
           <w:top w:w="28" w:type="dxa"/>
-          <w:left w:w="98" w:type="dxa"/>
+          <w:left w:w="92" w:type="dxa"/>
           <w:bottom w:w="28" w:type="dxa"/>
           <w:right w:w="105" w:type="dxa"/>
         </w:tblCellMar>
       </w:tblPr>
       <w:tblGrid>
-        <w:gridCol w:w="1946"/>
+        <w:gridCol w:w="1944"/>
         <w:gridCol w:w="6760"/>
       </w:tblGrid>
       <w:tr>
@@ -23987,7 +23982,7 @@
         </w:trPr>
         <w:tc>
           <w:tcPr>
-            <w:tcW w:w="1946" w:type="dxa"/>
+            <w:tcW w:w="1944" w:type="dxa"/>
             <w:tcBorders>
               <w:top w:val="single" w:sz="2" w:space="0" w:color="000001"/>
               <w:left w:val="single" w:sz="2" w:space="0" w:color="000001"/>
@@ -23998,7 +23993,7 @@
             </w:tcBorders>
             <w:shd w:fill="FFFFFF" w:val="clear"/>
             <w:tcMar>
-              <w:left w:w="98" w:type="dxa"/>
+              <w:left w:w="92" w:type="dxa"/>
             </w:tcMar>
             <w:vAlign w:val="center"/>
           </w:tcPr>
@@ -24053,7 +24048,7 @@
             </w:tcBorders>
             <w:shd w:fill="FFFFFF" w:val="clear"/>
             <w:tcMar>
-              <w:left w:w="98" w:type="dxa"/>
+              <w:left w:w="92" w:type="dxa"/>
             </w:tcMar>
             <w:vAlign w:val="center"/>
           </w:tcPr>
@@ -24102,7 +24097,7 @@
         </w:trPr>
         <w:tc>
           <w:tcPr>
-            <w:tcW w:w="1946" w:type="dxa"/>
+            <w:tcW w:w="1944" w:type="dxa"/>
             <w:tcBorders>
               <w:top w:val="single" w:sz="2" w:space="0" w:color="000001"/>
               <w:left w:val="single" w:sz="2" w:space="0" w:color="000001"/>
@@ -24113,7 +24108,7 @@
             </w:tcBorders>
             <w:shd w:fill="FFFFFF" w:val="clear"/>
             <w:tcMar>
-              <w:left w:w="98" w:type="dxa"/>
+              <w:left w:w="92" w:type="dxa"/>
             </w:tcMar>
             <w:vAlign w:val="center"/>
           </w:tcPr>
@@ -24168,7 +24163,7 @@
             </w:tcBorders>
             <w:shd w:fill="FFFFFF" w:val="clear"/>
             <w:tcMar>
-              <w:left w:w="98" w:type="dxa"/>
+              <w:left w:w="92" w:type="dxa"/>
             </w:tcMar>
             <w:vAlign w:val="center"/>
           </w:tcPr>
@@ -24254,7 +24249,7 @@
         </w:trPr>
         <w:tc>
           <w:tcPr>
-            <w:tcW w:w="1946" w:type="dxa"/>
+            <w:tcW w:w="1944" w:type="dxa"/>
             <w:tcBorders>
               <w:top w:val="single" w:sz="2" w:space="0" w:color="000001"/>
               <w:left w:val="single" w:sz="2" w:space="0" w:color="000001"/>
@@ -24265,7 +24260,7 @@
             </w:tcBorders>
             <w:shd w:fill="FFFFFF" w:val="clear"/>
             <w:tcMar>
-              <w:left w:w="98" w:type="dxa"/>
+              <w:left w:w="92" w:type="dxa"/>
             </w:tcMar>
             <w:vAlign w:val="center"/>
           </w:tcPr>
@@ -24320,7 +24315,7 @@
             </w:tcBorders>
             <w:shd w:fill="FFFFFF" w:val="clear"/>
             <w:tcMar>
-              <w:left w:w="98" w:type="dxa"/>
+              <w:left w:w="92" w:type="dxa"/>
             </w:tcMar>
             <w:vAlign w:val="center"/>
           </w:tcPr>
@@ -24369,7 +24364,7 @@
         </w:trPr>
         <w:tc>
           <w:tcPr>
-            <w:tcW w:w="1946" w:type="dxa"/>
+            <w:tcW w:w="1944" w:type="dxa"/>
             <w:tcBorders>
               <w:top w:val="single" w:sz="2" w:space="0" w:color="000001"/>
               <w:left w:val="single" w:sz="2" w:space="0" w:color="000001"/>
@@ -24380,7 +24375,7 @@
             </w:tcBorders>
             <w:shd w:fill="FFFFFF" w:val="clear"/>
             <w:tcMar>
-              <w:left w:w="98" w:type="dxa"/>
+              <w:left w:w="92" w:type="dxa"/>
             </w:tcMar>
             <w:vAlign w:val="center"/>
           </w:tcPr>
@@ -24435,7 +24430,7 @@
             </w:tcBorders>
             <w:shd w:fill="FFFFFF" w:val="clear"/>
             <w:tcMar>
-              <w:left w:w="98" w:type="dxa"/>
+              <w:left w:w="92" w:type="dxa"/>
             </w:tcMar>
             <w:vAlign w:val="center"/>
           </w:tcPr>
@@ -24498,10 +24493,14 @@
     <w:p>
       <w:pPr>
         <w:pStyle w:val="Heading1"/>
+        <w:numPr>
+          <w:ilvl w:val="0"/>
+          <w:numId w:val="1"/>
+        </w:numPr>
         <w:shd w:fill="FFFFFF" w:val="clear"/>
         <w:bidi w:val="0"/>
         <w:spacing w:lineRule="auto" w:line="288" w:before="240" w:after="120"/>
-        <w:ind w:left="707" w:right="0" w:hanging="0"/>
+        <w:ind w:left="432" w:right="0" w:hanging="432"/>
         <w:jc w:val="left"/>
         <w:rPr>
           <w:rFonts w:eastAsia="Noto Sans CJK SC Regular" w:cs="DejaVu Sans" w:ascii="DejaVu Sans" w:hAnsi="DejaVu Sans"/>
@@ -25262,10 +25261,14 @@
     <w:p>
       <w:pPr>
         <w:pStyle w:val="Heading1"/>
+        <w:numPr>
+          <w:ilvl w:val="0"/>
+          <w:numId w:val="1"/>
+        </w:numPr>
         <w:shd w:fill="FFFFFF" w:val="clear"/>
         <w:bidi w:val="0"/>
         <w:spacing w:lineRule="auto" w:line="288" w:before="240" w:after="120"/>
-        <w:ind w:left="707" w:right="0" w:hanging="0"/>
+        <w:ind w:left="432" w:right="0" w:hanging="432"/>
         <w:jc w:val="left"/>
         <w:rPr>
           <w:rFonts w:eastAsia="Noto Sans CJK SC Regular" w:cs="DejaVu Sans" w:ascii="DejaVu Sans" w:hAnsi="DejaVu Sans"/>
@@ -27235,6 +27238,8 @@
           <w:effect w:val="none"/>
         </w:rPr>
       </w:pPr>
+      <w:bookmarkStart w:id="2" w:name="__DdeLink__1279_473700181"/>
+      <w:bookmarkEnd w:id="2"/>
       <w:r>
         <w:rPr>
           <w:rFonts w:ascii="Times New Roman" w:hAnsi="Times New Roman"/>
@@ -36582,6 +36587,9 @@
       <w:lvlText w:val=""/>
       <w:lvlJc w:val="left"/>
       <w:pPr>
+        <w:tabs>
+          <w:tab w:val="num" w:pos="432"/>
+        </w:tabs>
         <w:ind w:left="432" w:hanging="432"/>
       </w:pPr>
     </w:lvl>
@@ -36592,6 +36600,9 @@
       <w:lvlText w:val=""/>
       <w:lvlJc w:val="left"/>
       <w:pPr>
+        <w:tabs>
+          <w:tab w:val="num" w:pos="576"/>
+        </w:tabs>
         <w:ind w:left="576" w:hanging="576"/>
       </w:pPr>
     </w:lvl>
@@ -36602,6 +36613,9 @@
       <w:lvlText w:val=""/>
       <w:lvlJc w:val="left"/>
       <w:pPr>
+        <w:tabs>
+          <w:tab w:val="num" w:pos="720"/>
+        </w:tabs>
         <w:ind w:left="720" w:hanging="720"/>
       </w:pPr>
     </w:lvl>
@@ -36612,6 +36626,9 @@
       <w:lvlText w:val=""/>
       <w:lvlJc w:val="left"/>
       <w:pPr>
+        <w:tabs>
+          <w:tab w:val="num" w:pos="864"/>
+        </w:tabs>
         <w:ind w:left="864" w:hanging="864"/>
       </w:pPr>
     </w:lvl>
@@ -36622,6 +36639,9 @@
       <w:lvlText w:val=""/>
       <w:lvlJc w:val="left"/>
       <w:pPr>
+        <w:tabs>
+          <w:tab w:val="num" w:pos="1008"/>
+        </w:tabs>
         <w:ind w:left="1008" w:hanging="1008"/>
       </w:pPr>
     </w:lvl>
@@ -36939,12 +36959,7 @@
     <w:qFormat/>
     <w:basedOn w:val="Heading"/>
     <w:pPr>
-      <w:numPr>
-        <w:ilvl w:val="0"/>
-        <w:numId w:val="1"/>
-      </w:numPr>
       <w:spacing w:before="240" w:after="120"/>
-      <w:outlineLvl w:val="0"/>
       <w:outlineLvl w:val="0"/>
     </w:pPr>
     <w:rPr>
@@ -36960,12 +36975,7 @@
     <w:qFormat/>
     <w:basedOn w:val="Heading"/>
     <w:pPr>
-      <w:numPr>
-        <w:ilvl w:val="1"/>
-        <w:numId w:val="1"/>
-      </w:numPr>
       <w:spacing w:before="200" w:after="120"/>
-      <w:outlineLvl w:val="1"/>
       <w:outlineLvl w:val="1"/>
     </w:pPr>
     <w:rPr>
@@ -36981,12 +36991,7 @@
     <w:qFormat/>
     <w:basedOn w:val="Heading"/>
     <w:pPr>
-      <w:numPr>
-        <w:ilvl w:val="2"/>
-        <w:numId w:val="1"/>
-      </w:numPr>
       <w:spacing w:before="140" w:after="120"/>
-      <w:outlineLvl w:val="2"/>
       <w:outlineLvl w:val="2"/>
     </w:pPr>
     <w:rPr>
@@ -37002,13 +37007,8 @@
     <w:qFormat/>
     <w:basedOn w:val="Heading"/>
     <w:pPr>
-      <w:numPr>
-        <w:ilvl w:val="3"/>
-        <w:numId w:val="1"/>
-      </w:numPr>
       <w:spacing w:before="120" w:after="120"/>
       <w:ind w:left="0" w:right="0" w:hanging="0"/>
-      <w:outlineLvl w:val="3"/>
       <w:outlineLvl w:val="3"/>
     </w:pPr>
     <w:rPr>
@@ -37025,13 +37025,8 @@
     <w:qFormat/>
     <w:basedOn w:val="Heading"/>
     <w:pPr>
-      <w:numPr>
-        <w:ilvl w:val="4"/>
-        <w:numId w:val="1"/>
-      </w:numPr>
       <w:spacing w:before="120" w:after="60"/>
       <w:ind w:left="0" w:right="0" w:hanging="0"/>
-      <w:outlineLvl w:val="4"/>
       <w:outlineLvl w:val="4"/>
     </w:pPr>
     <w:rPr>
@@ -39971,6 +39966,120 @@
   </w:style>
   <w:style w:type="character" w:styleId="ListLabel293">
     <w:name w:val="ListLabel 293"/>
+    <w:rPr>
+      <w:rFonts w:cs="Wingdings"/>
+      <w:position w:val="0"/>
+      <w:sz w:val="24"/>
+      <w:sz w:val="24"/>
+      <w:vertAlign w:val="baseline"/>
+    </w:rPr>
+  </w:style>
+  <w:style w:type="character" w:styleId="ListLabel294">
+    <w:name w:val="ListLabel 294"/>
+    <w:rPr>
+      <w:rFonts w:cs="Symbol"/>
+      <w:b w:val="false"/>
+      <w:sz w:val="24"/>
+    </w:rPr>
+  </w:style>
+  <w:style w:type="character" w:styleId="ListLabel295">
+    <w:name w:val="ListLabel 295"/>
+    <w:rPr>
+      <w:rFonts w:cs="Symbol"/>
+    </w:rPr>
+  </w:style>
+  <w:style w:type="character" w:styleId="ListLabel296">
+    <w:name w:val="ListLabel 296"/>
+    <w:rPr>
+      <w:rFonts w:cs="Wingdings"/>
+    </w:rPr>
+  </w:style>
+  <w:style w:type="character" w:styleId="ListLabel297">
+    <w:name w:val="ListLabel 297"/>
+    <w:rPr>
+      <w:rFonts w:cs="OpenSymbol"/>
+    </w:rPr>
+  </w:style>
+  <w:style w:type="character" w:styleId="ListLabel298">
+    <w:name w:val="ListLabel 298"/>
+    <w:rPr>
+      <w:rFonts w:cs="Symbol"/>
+      <w:b w:val="false"/>
+    </w:rPr>
+  </w:style>
+  <w:style w:type="character" w:styleId="ListLabel299">
+    <w:name w:val="ListLabel 299"/>
+    <w:rPr>
+      <w:b w:val="false"/>
+      <w:bCs w:val="false"/>
+    </w:rPr>
+  </w:style>
+  <w:style w:type="character" w:styleId="ListLabel300">
+    <w:name w:val="ListLabel 300"/>
+    <w:rPr>
+      <w:rFonts w:cs="OpenSymbol"/>
+      <w:b w:val="false"/>
+    </w:rPr>
+  </w:style>
+  <w:style w:type="character" w:styleId="ListLabel301">
+    <w:name w:val="ListLabel 301"/>
+    <w:rPr>
+      <w:rFonts w:cs="Wingdings"/>
+      <w:position w:val="0"/>
+      <w:sz w:val="24"/>
+      <w:sz w:val="24"/>
+      <w:vertAlign w:val="baseline"/>
+    </w:rPr>
+  </w:style>
+  <w:style w:type="character" w:styleId="ListLabel302">
+    <w:name w:val="ListLabel 302"/>
+    <w:rPr>
+      <w:rFonts w:cs="Symbol"/>
+      <w:b w:val="false"/>
+      <w:sz w:val="24"/>
+    </w:rPr>
+  </w:style>
+  <w:style w:type="character" w:styleId="ListLabel303">
+    <w:name w:val="ListLabel 303"/>
+    <w:rPr>
+      <w:rFonts w:cs="Symbol"/>
+    </w:rPr>
+  </w:style>
+  <w:style w:type="character" w:styleId="ListLabel304">
+    <w:name w:val="ListLabel 304"/>
+    <w:rPr>
+      <w:rFonts w:cs="Wingdings"/>
+    </w:rPr>
+  </w:style>
+  <w:style w:type="character" w:styleId="ListLabel305">
+    <w:name w:val="ListLabel 305"/>
+    <w:rPr>
+      <w:rFonts w:cs="OpenSymbol"/>
+    </w:rPr>
+  </w:style>
+  <w:style w:type="character" w:styleId="ListLabel306">
+    <w:name w:val="ListLabel 306"/>
+    <w:rPr>
+      <w:rFonts w:cs="Symbol"/>
+      <w:b w:val="false"/>
+    </w:rPr>
+  </w:style>
+  <w:style w:type="character" w:styleId="ListLabel307">
+    <w:name w:val="ListLabel 307"/>
+    <w:rPr>
+      <w:b w:val="false"/>
+      <w:bCs w:val="false"/>
+    </w:rPr>
+  </w:style>
+  <w:style w:type="character" w:styleId="ListLabel308">
+    <w:name w:val="ListLabel 308"/>
+    <w:rPr>
+      <w:rFonts w:cs="OpenSymbol"/>
+      <w:b w:val="false"/>
+    </w:rPr>
+  </w:style>
+  <w:style w:type="character" w:styleId="ListLabel309">
+    <w:name w:val="ListLabel 309"/>
     <w:rPr>
       <w:rFonts w:cs="Wingdings"/>
       <w:position w:val="0"/>

</xml_diff>